<commit_message>
Cập nhật thông báo form nhân viên
</commit_message>
<xml_diff>
--- a/report/Nhom11_SequenceDiagram.docx
+++ b/report/Nhom11_SequenceDiagram.docx
@@ -1,7 +1,51 @@
 
 <file path=word/document.xml><?xml version="1.0" encoding="utf-8"?>
-<w:document xmlns:wpc="http://schemas.microsoft.com/office/word/2010/wordprocessingCanvas" xmlns:cx="http://schemas.microsoft.com/office/drawing/2014/chartex" xmlns:cx1="http://schemas.microsoft.com/office/drawing/2015/9/8/chartex" xmlns:cx2="http://schemas.microsoft.com/office/drawing/2015/10/21/chartex" xmlns:cx3="http://schemas.microsoft.com/office/drawing/2016/5/9/chartex" xmlns:cx4="http://schemas.microsoft.com/office/drawing/2016/5/10/chartex" xmlns:cx5="http://schemas.microsoft.com/office/drawing/2016/5/11/chartex" xmlns:cx6="http://schemas.microsoft.com/office/drawing/2016/5/12/chartex" xmlns:cx7="http://schemas.microsoft.com/office/drawing/2016/5/13/chartex" xmlns:cx8="http://schemas.microsoft.com/office/drawing/2016/5/14/chartex" xmlns:mc="http://schemas.openxmlformats.org/markup-compatibility/2006" xmlns:aink="http://schemas.microsoft.com/office/drawing/2016/ink" xmlns:am3d="http://schemas.microsoft.com/office/drawing/2017/model3d" xmlns:o="urn:schemas-microsoft-com:office:office" xmlns:r="http://schemas.openxmlformats.org/officeDocument/2006/relationships" xmlns:m="http://schemas.openxmlformats.org/officeDocument/2006/math" xmlns:v="urn:schemas-microsoft-com:vml" xmlns:wp14="http://schemas.microsoft.com/office/word/2010/wordprocessingDrawing" xmlns:wp="http://schemas.openxmlformats.org/drawingml/2006/wordprocessingDrawing" xmlns:w10="urn:schemas-microsoft-com:office:word" xmlns:w="http://schemas.openxmlformats.org/wordprocessingml/2006/main" xmlns:w14="http://schemas.microsoft.com/office/word/2010/wordml" xmlns:w15="http://schemas.microsoft.com/office/word/2012/wordml" xmlns:w16cex="http://schemas.microsoft.com/office/word/2018/wordml/cex" xmlns:w16cid="http://schemas.microsoft.com/office/word/2016/wordml/cid" xmlns:w16="http://schemas.microsoft.com/office/word/2018/wordml" xmlns:w16se="http://schemas.microsoft.com/office/word/2015/wordml/symex" xmlns:wpg="http://schemas.microsoft.com/office/word/2010/wordprocessingGroup" xmlns:wpi="http://schemas.microsoft.com/office/word/2010/wordprocessingInk" xmlns:wne="http://schemas.microsoft.com/office/word/2006/wordml" xmlns:wps="http://schemas.microsoft.com/office/word/2010/wordprocessingShape" mc:Ignorable="w14 w15 w16se w16cid w16 w16cex wp14">
+<w:document xmlns:wpc="http://schemas.microsoft.com/office/word/2010/wordprocessingCanvas" xmlns:mc="http://schemas.openxmlformats.org/markup-compatibility/2006" xmlns:o="urn:schemas-microsoft-com:office:office" xmlns:r="http://schemas.openxmlformats.org/officeDocument/2006/relationships" xmlns:m="http://schemas.openxmlformats.org/officeDocument/2006/math" xmlns:v="urn:schemas-microsoft-com:vml" xmlns:wp14="http://schemas.microsoft.com/office/word/2010/wordprocessingDrawing" xmlns:wp="http://schemas.openxmlformats.org/drawingml/2006/wordprocessingDrawing" xmlns:w10="urn:schemas-microsoft-com:office:word" xmlns:w="http://schemas.openxmlformats.org/wordprocessingml/2006/main" xmlns:w14="http://schemas.microsoft.com/office/word/2010/wordml" xmlns:wpg="http://schemas.microsoft.com/office/word/2010/wordprocessingGroup" xmlns:wpi="http://schemas.microsoft.com/office/word/2010/wordprocessingInk" xmlns:wne="http://schemas.microsoft.com/office/word/2006/wordml" xmlns:wps="http://schemas.microsoft.com/office/word/2010/wordprocessingShape" mc:Ignorable="w14 wp14">
   <w:body>
+    <w:p>
+      <w:pPr>
+        <w:spacing w:after="0" w:line="240" w:lineRule="auto"/>
+        <w:rPr>
+          <w:rFonts w:ascii="Times New Roman" w:eastAsia="Times New Roman" w:hAnsi="Times New Roman" w:cs="Times New Roman"/>
+          <w:b/>
+          <w:color w:val="FF0000"/>
+          <w:sz w:val="32"/>
+          <w:lang w:val="vi-VN"/>
+        </w:rPr>
+      </w:pPr>
+      <w:r>
+        <w:rPr>
+          <w:rFonts w:ascii="Times New Roman" w:eastAsia="Times New Roman" w:hAnsi="Times New Roman" w:cs="Times New Roman"/>
+          <w:b/>
+          <w:color w:val="FF0000"/>
+          <w:sz w:val="32"/>
+          <w:lang w:val="vi-VN"/>
+        </w:rPr>
+        <w:t xml:space="preserve">NOTE: vẽ online, Link : </w:t>
+      </w:r>
+      <w:r>
+        <w:rPr>
+          <w:rFonts w:ascii="Times New Roman" w:eastAsia="Times New Roman" w:hAnsi="Times New Roman" w:cs="Times New Roman"/>
+          <w:b/>
+          <w:color w:val="FF0000"/>
+          <w:sz w:val="32"/>
+          <w:lang w:val="vi-VN"/>
+        </w:rPr>
+        <w:br/>
+      </w:r>
+      <w:bookmarkStart w:id="0" w:name="_GoBack"/>
+      <w:r>
+        <w:rPr>
+          <w:rFonts w:ascii="Times New Roman" w:eastAsia="Times New Roman" w:hAnsi="Times New Roman" w:cs="Times New Roman"/>
+          <w:b/>
+          <w:color w:val="FF0000"/>
+          <w:sz w:val="32"/>
+          <w:lang w:val="vi-VN"/>
+        </w:rPr>
+        <w:t>https://online.visual-paradigm.com/drive/#diagramlist:proj=0&amp;new=SequenceDiagram</w:t>
+      </w:r>
+      <w:bookmarkEnd w:id="0"/>
+    </w:p>
     <w:p>
       <w:pPr>
         <w:spacing w:after="0" w:line="240" w:lineRule="auto"/>
@@ -39,7 +83,27 @@
           <w:sz w:val="26"/>
           <w:szCs w:val="26"/>
         </w:rPr>
-        <w:t>Tên đề tài: Ứng dụng bãi đỗ xe thông minh.</w:t>
+        <w:t xml:space="preserve">Tên đề tài: Ứng dụng bãi đỗ </w:t>
+      </w:r>
+      <w:proofErr w:type="gramStart"/>
+      <w:r>
+        <w:rPr>
+          <w:rFonts w:ascii="Times New Roman" w:eastAsia="Times New Roman" w:hAnsi="Times New Roman" w:cs="Times New Roman"/>
+          <w:color w:val="000000"/>
+          <w:sz w:val="26"/>
+          <w:szCs w:val="26"/>
+        </w:rPr>
+        <w:t>xe</w:t>
+      </w:r>
+      <w:proofErr w:type="gramEnd"/>
+      <w:r>
+        <w:rPr>
+          <w:rFonts w:ascii="Times New Roman" w:eastAsia="Times New Roman" w:hAnsi="Times New Roman" w:cs="Times New Roman"/>
+          <w:color w:val="000000"/>
+          <w:sz w:val="26"/>
+          <w:szCs w:val="26"/>
+        </w:rPr>
+        <w:t xml:space="preserve"> thông minh.</w:t>
       </w:r>
     </w:p>
     <w:p>
@@ -541,13 +605,22 @@
         <w:rPr>
           <w:b/>
           <w:bCs/>
-        </w:rPr>
-      </w:pPr>
+          <w:lang w:val="vi-VN"/>
+        </w:rPr>
+      </w:pPr>
+      <w:r>
+        <w:rPr>
+          <w:b/>
+          <w:bCs/>
+          <w:lang w:val="vi-VN"/>
+        </w:rPr>
+        <w:lastRenderedPageBreak/>
+        <w:t>1.</w:t>
+      </w:r>
       <w:r>
         <w:rPr>
           <w:noProof/>
         </w:rPr>
-        <w:lastRenderedPageBreak/>
         <w:drawing>
           <wp:inline distT="0" distB="0" distL="0" distR="0" wp14:anchorId="3A826C70" wp14:editId="6BDCBC24">
             <wp:extent cx="5943600" cy="4921885"/>
@@ -566,7 +639,7 @@
                     </pic:cNvPicPr>
                   </pic:nvPicPr>
                   <pic:blipFill>
-                    <a:blip r:embed="rId7">
+                    <a:blip r:embed="rId8">
                       <a:extLst>
                         <a:ext uri="{28A0092B-C50C-407E-A947-70E740481C1C}">
                           <a14:useLocalDpi xmlns:a14="http://schemas.microsoft.com/office/drawing/2010/main" val="0"/>
@@ -598,6 +671,32 @@
         </w:drawing>
       </w:r>
     </w:p>
+    <w:p>
+      <w:pPr>
+        <w:pStyle w:val="ListParagraph"/>
+        <w:numPr>
+          <w:ilvl w:val="0"/>
+          <w:numId w:val="2"/>
+        </w:numPr>
+        <w:rPr>
+          <w:b/>
+          <w:bCs/>
+          <w:color w:val="FF0000"/>
+          <w:sz w:val="28"/>
+          <w:lang w:val="vi-VN"/>
+        </w:rPr>
+      </w:pPr>
+      <w:r>
+        <w:rPr>
+          <w:b/>
+          <w:bCs/>
+          <w:color w:val="FF0000"/>
+          <w:sz w:val="28"/>
+          <w:lang w:val="vi-VN"/>
+        </w:rPr>
+        <w:t>Quang sửa lại chức năng đăng ký  này nha (bỏ cái này đi, thêm cái đăng ký vô chỗ thêm nhân viên luôn) , của mình làm gộp chung đăng ký tài khoản với nhân viên í</w:t>
+      </w:r>
+    </w:p>
     <w:tbl>
       <w:tblPr>
         <w:tblStyle w:val="TableGrid"/>
@@ -732,16 +831,46 @@
                 <w:sz w:val="21"/>
                 <w:szCs w:val="21"/>
               </w:rPr>
-              <w:t>, thông tin cá nhân,..của nhân viên đó</w:t>
-            </w:r>
-            <w:r>
-              <w:rPr>
-                <w:rFonts w:ascii="Segoe UI" w:eastAsia="Times New Roman" w:hAnsi="Segoe UI" w:cs="Segoe UI"/>
-                <w:color w:val="24292E"/>
-                <w:sz w:val="21"/>
-                <w:szCs w:val="21"/>
-              </w:rPr>
-              <w:t>, sau đó sẽ nhập câu trả lời bảo mật để xác nhận. Nếu như tài khoản đã tồn tại, mật khẩu không hợp lệ hoặc không khớp thì sẽ thông báo ra màn hình. Cuối cùng, ứng dụng sẽ lưu trữ thông tin mà quản lý vừa đăng ký vào csdl. Sau khi đăng ký thành công thì sẽ dẫn về trang đăng nhập.</w:t>
+              <w:t xml:space="preserve">, thông tin cá </w:t>
+            </w:r>
+            <w:proofErr w:type="gramStart"/>
+            <w:r>
+              <w:rPr>
+                <w:rFonts w:ascii="Segoe UI" w:eastAsia="Times New Roman" w:hAnsi="Segoe UI" w:cs="Segoe UI"/>
+                <w:color w:val="24292E"/>
+                <w:sz w:val="21"/>
+                <w:szCs w:val="21"/>
+              </w:rPr>
+              <w:t>nhân,..của</w:t>
+            </w:r>
+            <w:proofErr w:type="gramEnd"/>
+            <w:r>
+              <w:rPr>
+                <w:rFonts w:ascii="Segoe UI" w:eastAsia="Times New Roman" w:hAnsi="Segoe UI" w:cs="Segoe UI"/>
+                <w:color w:val="24292E"/>
+                <w:sz w:val="21"/>
+                <w:szCs w:val="21"/>
+              </w:rPr>
+              <w:t xml:space="preserve"> nhân viên đó</w:t>
+            </w:r>
+            <w:r>
+              <w:rPr>
+                <w:rFonts w:ascii="Segoe UI" w:eastAsia="Times New Roman" w:hAnsi="Segoe UI" w:cs="Segoe UI"/>
+                <w:color w:val="24292E"/>
+                <w:sz w:val="21"/>
+                <w:szCs w:val="21"/>
+              </w:rPr>
+              <w:t xml:space="preserve">, sau đó sẽ nhập câu trả lời bảo mật để xác nhận. Nếu như tài khoản đã tồn tại, mật khẩu không hợp lệ hoặc không khớp thì sẽ thông báo ra màn hình. Cuối cùng, ứng dụng sẽ lưu trữ thông tin </w:t>
+            </w:r>
+            <w:r>
+              <w:rPr>
+                <w:rFonts w:ascii="Segoe UI" w:eastAsia="Times New Roman" w:hAnsi="Segoe UI" w:cs="Segoe UI"/>
+                <w:color w:val="24292E"/>
+                <w:sz w:val="21"/>
+                <w:szCs w:val="21"/>
+              </w:rPr>
+              <w:lastRenderedPageBreak/>
+              <w:t>mà quản lý vừa đăng ký vào csdl. Sau khi đăng ký thành công thì sẽ dẫn về trang đăng nhập.</w:t>
             </w:r>
           </w:p>
         </w:tc>
@@ -763,6 +892,7 @@
                 <w:b/>
                 <w:bCs/>
               </w:rPr>
+              <w:lastRenderedPageBreak/>
               <w:t>Data</w:t>
             </w:r>
           </w:p>
@@ -798,7 +928,6 @@
                 <w:b/>
                 <w:bCs/>
               </w:rPr>
-              <w:lastRenderedPageBreak/>
               <w:t>Stimulus</w:t>
             </w:r>
           </w:p>
@@ -893,6 +1022,7 @@
         <w:rPr>
           <w:b/>
           <w:bCs/>
+          <w:lang w:val="vi-VN"/>
         </w:rPr>
       </w:pPr>
       <w:r>
@@ -904,347 +1034,6 @@
             <wp:extent cx="5943600" cy="4208780"/>
             <wp:effectExtent l="0" t="0" r="0" b="1270"/>
             <wp:docPr id="2" name="Picture 2"/>
-            <wp:cNvGraphicFramePr>
-              <a:graphicFrameLocks xmlns:a="http://schemas.openxmlformats.org/drawingml/2006/main" noChangeAspect="1"/>
-            </wp:cNvGraphicFramePr>
-            <a:graphic xmlns:a="http://schemas.openxmlformats.org/drawingml/2006/main">
-              <a:graphicData uri="http://schemas.openxmlformats.org/drawingml/2006/picture">
-                <pic:pic xmlns:pic="http://schemas.openxmlformats.org/drawingml/2006/picture">
-                  <pic:nvPicPr>
-                    <pic:cNvPr id="1" name=""/>
-                    <pic:cNvPicPr/>
-                  </pic:nvPicPr>
-                  <pic:blipFill>
-                    <a:blip r:embed="rId8"/>
-                    <a:stretch>
-                      <a:fillRect/>
-                    </a:stretch>
-                  </pic:blipFill>
-                  <pic:spPr>
-                    <a:xfrm>
-                      <a:off x="0" y="0"/>
-                      <a:ext cx="5943600" cy="4208780"/>
-                    </a:xfrm>
-                    <a:prstGeom prst="rect">
-                      <a:avLst/>
-                    </a:prstGeom>
-                  </pic:spPr>
-                </pic:pic>
-              </a:graphicData>
-            </a:graphic>
-          </wp:inline>
-        </w:drawing>
-      </w:r>
-    </w:p>
-    <w:tbl>
-      <w:tblPr>
-        <w:tblStyle w:val="TableGrid"/>
-        <w:tblW w:w="0" w:type="auto"/>
-        <w:tblLook w:val="04A0" w:firstRow="1" w:lastRow="0" w:firstColumn="1" w:lastColumn="0" w:noHBand="0" w:noVBand="1"/>
-      </w:tblPr>
-      <w:tblGrid>
-        <w:gridCol w:w="1345"/>
-        <w:gridCol w:w="8005"/>
-      </w:tblGrid>
-      <w:tr>
-        <w:tc>
-          <w:tcPr>
-            <w:tcW w:w="9350" w:type="dxa"/>
-            <w:gridSpan w:val="2"/>
-          </w:tcPr>
-          <w:p>
-            <w:pPr>
-              <w:jc w:val="center"/>
-              <w:rPr>
-                <w:b/>
-                <w:bCs/>
-              </w:rPr>
-            </w:pPr>
-            <w:r>
-              <w:rPr>
-                <w:b/>
-                <w:bCs/>
-              </w:rPr>
-              <w:t>THỐNG KÊ XE RA/ VÀO</w:t>
-            </w:r>
-          </w:p>
-        </w:tc>
-      </w:tr>
-      <w:tr>
-        <w:tc>
-          <w:tcPr>
-            <w:tcW w:w="1345" w:type="dxa"/>
-          </w:tcPr>
-          <w:p>
-            <w:pPr>
-              <w:rPr>
-                <w:b/>
-                <w:bCs/>
-              </w:rPr>
-            </w:pPr>
-            <w:r>
-              <w:rPr>
-                <w:b/>
-                <w:bCs/>
-              </w:rPr>
-              <w:t>Actors</w:t>
-            </w:r>
-          </w:p>
-        </w:tc>
-        <w:tc>
-          <w:tcPr>
-            <w:tcW w:w="8005" w:type="dxa"/>
-          </w:tcPr>
-          <w:p>
-            <w:pPr>
-              <w:jc w:val="both"/>
-            </w:pPr>
-            <w:r>
-              <w:t>Nhân viên, quản lý</w:t>
-            </w:r>
-          </w:p>
-        </w:tc>
-      </w:tr>
-      <w:tr>
-        <w:tc>
-          <w:tcPr>
-            <w:tcW w:w="1345" w:type="dxa"/>
-          </w:tcPr>
-          <w:p>
-            <w:pPr>
-              <w:spacing w:after="0"/>
-              <w:rPr>
-                <w:b/>
-                <w:bCs/>
-              </w:rPr>
-            </w:pPr>
-            <w:r>
-              <w:rPr>
-                <w:b/>
-                <w:bCs/>
-              </w:rPr>
-              <w:t>Description</w:t>
-            </w:r>
-          </w:p>
-        </w:tc>
-        <w:tc>
-          <w:tcPr>
-            <w:tcW w:w="8005" w:type="dxa"/>
-          </w:tcPr>
-          <w:p>
-            <w:pPr>
-              <w:spacing w:after="0"/>
-              <w:jc w:val="both"/>
-              <w:rPr>
-                <w:rFonts w:ascii="Segoe UI" w:eastAsia="Times New Roman" w:hAnsi="Segoe UI" w:cs="Segoe UI"/>
-                <w:color w:val="24292E"/>
-                <w:sz w:val="21"/>
-                <w:szCs w:val="21"/>
-              </w:rPr>
-            </w:pPr>
-            <w:r>
-              <w:rPr>
-                <w:rFonts w:ascii="Segoe UI" w:eastAsia="Times New Roman" w:hAnsi="Segoe UI" w:cs="Segoe UI"/>
-                <w:color w:val="24292E"/>
-                <w:sz w:val="21"/>
-                <w:szCs w:val="21"/>
-              </w:rPr>
-              <w:t>Để nhân viên hoặc người quản lý dễ dàng kiểm soát số lượng xe ở thời điểm hiện tại hoặc trong ngày.</w:t>
-            </w:r>
-          </w:p>
-          <w:p>
-            <w:pPr>
-              <w:spacing w:after="0"/>
-              <w:jc w:val="both"/>
-              <w:rPr>
-                <w:rFonts w:ascii="Segoe UI" w:eastAsia="Times New Roman" w:hAnsi="Segoe UI" w:cs="Segoe UI"/>
-                <w:color w:val="24292E"/>
-                <w:sz w:val="21"/>
-                <w:szCs w:val="21"/>
-              </w:rPr>
-            </w:pPr>
-            <w:r>
-              <w:rPr>
-                <w:rFonts w:ascii="Segoe UI" w:eastAsia="Times New Roman" w:hAnsi="Segoe UI" w:cs="Segoe UI"/>
-                <w:color w:val="24292E"/>
-                <w:sz w:val="21"/>
-                <w:szCs w:val="21"/>
-              </w:rPr>
-              <w:t>Người dùng sẽ xác nhận xe vào hay ra. Nếu xe đi vào, hệ thống sẽ lưu thời gian gửi vào csdl và cộng thêm số lượng xe vào. Nếu xe đi ra thì hệ thống sẽ lưu thời điểm đó vào csdl và cộng thêm số lượng xe ra. Tiếp theo, hệ thống sẽ đếm số lượng xe đang có trong bãi và cuối cùng sẽ xuất ra màn hình số lượng xe vào, ra và xe hiện có trong bãi.</w:t>
-            </w:r>
-          </w:p>
-        </w:tc>
-      </w:tr>
-      <w:tr>
-        <w:tc>
-          <w:tcPr>
-            <w:tcW w:w="1345" w:type="dxa"/>
-          </w:tcPr>
-          <w:p>
-            <w:pPr>
-              <w:rPr>
-                <w:b/>
-                <w:bCs/>
-              </w:rPr>
-            </w:pPr>
-            <w:r>
-              <w:rPr>
-                <w:b/>
-                <w:bCs/>
-              </w:rPr>
-              <w:t>Data</w:t>
-            </w:r>
-          </w:p>
-        </w:tc>
-        <w:tc>
-          <w:tcPr>
-            <w:tcW w:w="8005" w:type="dxa"/>
-          </w:tcPr>
-          <w:p>
-            <w:pPr>
-              <w:jc w:val="both"/>
-            </w:pPr>
-            <w:r>
-              <w:t>Thông tin về trạng thái vào hay ra của xe.</w:t>
-            </w:r>
-          </w:p>
-        </w:tc>
-      </w:tr>
-      <w:tr>
-        <w:tc>
-          <w:tcPr>
-            <w:tcW w:w="1345" w:type="dxa"/>
-          </w:tcPr>
-          <w:p>
-            <w:pPr>
-              <w:rPr>
-                <w:b/>
-                <w:bCs/>
-              </w:rPr>
-            </w:pPr>
-            <w:r>
-              <w:rPr>
-                <w:b/>
-                <w:bCs/>
-              </w:rPr>
-              <w:lastRenderedPageBreak/>
-              <w:t>Stimulus</w:t>
-            </w:r>
-          </w:p>
-        </w:tc>
-        <w:tc>
-          <w:tcPr>
-            <w:tcW w:w="8005" w:type="dxa"/>
-          </w:tcPr>
-          <w:p>
-            <w:pPr>
-              <w:jc w:val="both"/>
-            </w:pPr>
-            <w:r>
-              <w:t>Khung hiển thị nhỏ</w:t>
-            </w:r>
-            <w:r>
-              <w:t xml:space="preserve"> gồm số lượng xe vào/ ra/ hiện có của bãi trong ngày</w:t>
-            </w:r>
-          </w:p>
-        </w:tc>
-      </w:tr>
-      <w:tr>
-        <w:tc>
-          <w:tcPr>
-            <w:tcW w:w="1345" w:type="dxa"/>
-          </w:tcPr>
-          <w:p>
-            <w:pPr>
-              <w:rPr>
-                <w:b/>
-                <w:bCs/>
-              </w:rPr>
-            </w:pPr>
-            <w:r>
-              <w:rPr>
-                <w:b/>
-                <w:bCs/>
-              </w:rPr>
-              <w:t>Response</w:t>
-            </w:r>
-          </w:p>
-        </w:tc>
-        <w:tc>
-          <w:tcPr>
-            <w:tcW w:w="8005" w:type="dxa"/>
-          </w:tcPr>
-          <w:p>
-            <w:pPr>
-              <w:jc w:val="both"/>
-            </w:pPr>
-            <w:r>
-              <w:rPr>
-                <w:rFonts w:ascii="Segoe UI" w:eastAsia="Times New Roman" w:hAnsi="Segoe UI" w:cs="Segoe UI"/>
-                <w:color w:val="24292E"/>
-                <w:sz w:val="21"/>
-                <w:szCs w:val="21"/>
-              </w:rPr>
-              <w:t>Xuất ra màn hình những thông tin cần theo dõi</w:t>
-            </w:r>
-          </w:p>
-        </w:tc>
-      </w:tr>
-      <w:tr>
-        <w:tc>
-          <w:tcPr>
-            <w:tcW w:w="1345" w:type="dxa"/>
-          </w:tcPr>
-          <w:p>
-            <w:pPr>
-              <w:rPr>
-                <w:b/>
-                <w:bCs/>
-              </w:rPr>
-            </w:pPr>
-            <w:r>
-              <w:rPr>
-                <w:b/>
-                <w:bCs/>
-              </w:rPr>
-              <w:t>Comments</w:t>
-            </w:r>
-          </w:p>
-        </w:tc>
-        <w:tc>
-          <w:tcPr>
-            <w:tcW w:w="8005" w:type="dxa"/>
-          </w:tcPr>
-          <w:p>
-            <w:pPr>
-              <w:rPr>
-                <w:b/>
-                <w:bCs/>
-              </w:rPr>
-            </w:pPr>
-            <w:r>
-              <w:t>Người dùng bao gồm nhân viên và quản lý của bãi đỗ xe</w:t>
-            </w:r>
-          </w:p>
-        </w:tc>
-      </w:tr>
-    </w:tbl>
-    <w:p>
-      <w:pPr>
-        <w:rPr>
-          <w:b/>
-          <w:bCs/>
-        </w:rPr>
-      </w:pPr>
-      <w:r>
-        <w:rPr>
-          <w:noProof/>
-        </w:rPr>
-        <w:drawing>
-          <wp:inline distT="0" distB="0" distL="0" distR="0" wp14:anchorId="0BE1C5DA" wp14:editId="46C764FB">
-            <wp:extent cx="5943600" cy="4567555"/>
-            <wp:effectExtent l="0" t="0" r="0" b="4445"/>
-            <wp:docPr id="1" name="Picture 1"/>
             <wp:cNvGraphicFramePr>
               <a:graphicFrameLocks xmlns:a="http://schemas.openxmlformats.org/drawingml/2006/main" noChangeAspect="1"/>
             </wp:cNvGraphicFramePr>
@@ -1264,7 +1053,7 @@
                   <pic:spPr>
                     <a:xfrm>
                       <a:off x="0" y="0"/>
-                      <a:ext cx="5943600" cy="4567555"/>
+                      <a:ext cx="5943600" cy="4208780"/>
                     </a:xfrm>
                     <a:prstGeom prst="rect">
                       <a:avLst/>
@@ -1276,6 +1065,611 @@
           </wp:inline>
         </w:drawing>
       </w:r>
+    </w:p>
+    <w:p>
+      <w:pPr>
+        <w:rPr>
+          <w:b/>
+          <w:bCs/>
+          <w:color w:val="FF0000"/>
+          <w:lang w:val="vi-VN"/>
+        </w:rPr>
+      </w:pPr>
+      <w:r>
+        <w:rPr>
+          <w:b/>
+          <w:bCs/>
+          <w:color w:val="FF0000"/>
+          <w:lang w:val="vi-VN"/>
+        </w:rPr>
+        <w:t xml:space="preserve">+ </w:t>
+      </w:r>
+      <w:r>
+        <w:rPr>
+          <w:b/>
+          <w:bCs/>
+          <w:color w:val="FF0000"/>
+          <w:lang w:val="vi-VN"/>
+        </w:rPr>
+        <w:t xml:space="preserve">2. </w:t>
+      </w:r>
+      <w:r>
+        <w:rPr>
+          <w:b/>
+          <w:bCs/>
+          <w:color w:val="FF0000"/>
+          <w:lang w:val="vi-VN"/>
+        </w:rPr>
+        <w:t>Thêm nhân viên</w:t>
+      </w:r>
+      <w:r>
+        <w:rPr>
+          <w:b/>
+          <w:bCs/>
+          <w:color w:val="FF0000"/>
+          <w:lang w:val="vi-VN"/>
+        </w:rPr>
+        <w:t xml:space="preserve"> + tài khoản</w:t>
+      </w:r>
+    </w:p>
+    <w:p>
+      <w:pPr>
+        <w:rPr>
+          <w:b/>
+          <w:bCs/>
+          <w:color w:val="FF0000"/>
+          <w:lang w:val="vi-VN"/>
+        </w:rPr>
+      </w:pPr>
+      <w:r>
+        <w:rPr>
+          <w:b/>
+          <w:bCs/>
+          <w:color w:val="FF0000"/>
+          <w:lang w:val="vi-VN"/>
+        </w:rPr>
+        <w:t xml:space="preserve">+ </w:t>
+      </w:r>
+      <w:r>
+        <w:rPr>
+          <w:b/>
+          <w:bCs/>
+          <w:color w:val="FF0000"/>
+          <w:lang w:val="vi-VN"/>
+        </w:rPr>
+        <w:t xml:space="preserve">3. </w:t>
+      </w:r>
+      <w:r>
+        <w:rPr>
+          <w:b/>
+          <w:bCs/>
+          <w:color w:val="FF0000"/>
+          <w:lang w:val="vi-VN"/>
+        </w:rPr>
+        <w:t>Sửa nhân viên</w:t>
+      </w:r>
+      <w:r>
+        <w:rPr>
+          <w:b/>
+          <w:bCs/>
+          <w:color w:val="FF0000"/>
+          <w:lang w:val="vi-VN"/>
+        </w:rPr>
+        <w:t xml:space="preserve"> + tài khoản</w:t>
+      </w:r>
+    </w:p>
+    <w:p>
+      <w:pPr>
+        <w:rPr>
+          <w:b/>
+          <w:bCs/>
+          <w:color w:val="FF0000"/>
+          <w:lang w:val="vi-VN"/>
+        </w:rPr>
+      </w:pPr>
+      <w:r>
+        <w:rPr>
+          <w:b/>
+          <w:bCs/>
+          <w:color w:val="FF0000"/>
+          <w:lang w:val="vi-VN"/>
+        </w:rPr>
+        <w:t xml:space="preserve">+ </w:t>
+      </w:r>
+      <w:r>
+        <w:rPr>
+          <w:b/>
+          <w:bCs/>
+          <w:color w:val="FF0000"/>
+          <w:lang w:val="vi-VN"/>
+        </w:rPr>
+        <w:t xml:space="preserve">4. </w:t>
+      </w:r>
+      <w:r>
+        <w:rPr>
+          <w:b/>
+          <w:bCs/>
+          <w:color w:val="FF0000"/>
+          <w:lang w:val="vi-VN"/>
+        </w:rPr>
+        <w:t>Xóa nhân viên</w:t>
+      </w:r>
+      <w:r>
+        <w:rPr>
+          <w:b/>
+          <w:bCs/>
+          <w:color w:val="FF0000"/>
+          <w:lang w:val="vi-VN"/>
+        </w:rPr>
+        <w:t xml:space="preserve"> + tài khoản</w:t>
+      </w:r>
+    </w:p>
+    <w:p>
+      <w:pPr>
+        <w:rPr>
+          <w:b/>
+          <w:bCs/>
+          <w:color w:val="FF0000"/>
+          <w:lang w:val="vi-VN"/>
+        </w:rPr>
+      </w:pPr>
+      <w:r>
+        <w:rPr>
+          <w:b/>
+          <w:bCs/>
+          <w:color w:val="FF0000"/>
+          <w:lang w:val="vi-VN"/>
+        </w:rPr>
+        <w:t xml:space="preserve">+ </w:t>
+      </w:r>
+      <w:r>
+        <w:rPr>
+          <w:b/>
+          <w:bCs/>
+          <w:color w:val="FF0000"/>
+          <w:lang w:val="vi-VN"/>
+        </w:rPr>
+        <w:t xml:space="preserve">5. </w:t>
+      </w:r>
+      <w:r>
+        <w:rPr>
+          <w:b/>
+          <w:bCs/>
+          <w:color w:val="FF0000"/>
+          <w:lang w:val="vi-VN"/>
+        </w:rPr>
+        <w:t>Tìm kiếm nhân viên</w:t>
+      </w:r>
+    </w:p>
+    <w:p>
+      <w:pPr>
+        <w:rPr>
+          <w:b/>
+          <w:bCs/>
+          <w:color w:val="FF0000"/>
+          <w:lang w:val="vi-VN"/>
+        </w:rPr>
+      </w:pPr>
+      <w:r>
+        <w:rPr>
+          <w:b/>
+          <w:bCs/>
+          <w:color w:val="FF0000"/>
+          <w:lang w:val="vi-VN"/>
+        </w:rPr>
+        <w:t xml:space="preserve">+ 6. Thêm vị trí đỗ </w:t>
+      </w:r>
+    </w:p>
+    <w:p>
+      <w:pPr>
+        <w:rPr>
+          <w:b/>
+          <w:bCs/>
+          <w:color w:val="FF0000"/>
+          <w:lang w:val="vi-VN"/>
+        </w:rPr>
+      </w:pPr>
+      <w:r>
+        <w:rPr>
+          <w:b/>
+          <w:bCs/>
+          <w:color w:val="FF0000"/>
+          <w:lang w:val="vi-VN"/>
+        </w:rPr>
+        <w:t>+ 7. Sửa vị trí đỗ</w:t>
+      </w:r>
+    </w:p>
+    <w:p>
+      <w:pPr>
+        <w:rPr>
+          <w:b/>
+          <w:bCs/>
+          <w:color w:val="FF0000"/>
+          <w:lang w:val="vi-VN"/>
+        </w:rPr>
+      </w:pPr>
+      <w:r>
+        <w:rPr>
+          <w:b/>
+          <w:bCs/>
+          <w:color w:val="FF0000"/>
+          <w:lang w:val="vi-VN"/>
+        </w:rPr>
+        <w:lastRenderedPageBreak/>
+        <w:t>+8.  Xóa vị trí đỗ</w:t>
+      </w:r>
+    </w:p>
+    <w:p>
+      <w:pPr>
+        <w:rPr>
+          <w:b/>
+          <w:bCs/>
+          <w:color w:val="FF0000"/>
+          <w:lang w:val="vi-VN"/>
+        </w:rPr>
+      </w:pPr>
+      <w:r>
+        <w:rPr>
+          <w:b/>
+          <w:bCs/>
+          <w:color w:val="FF0000"/>
+          <w:lang w:val="vi-VN"/>
+        </w:rPr>
+        <w:t>+9. Tìm kiếm vị trí đỗ (tìm kiếm theo mã vị trí, tên vị trí)</w:t>
+      </w:r>
+    </w:p>
+    <w:p>
+      <w:pPr>
+        <w:rPr>
+          <w:b/>
+          <w:bCs/>
+          <w:color w:val="FF0000"/>
+          <w:lang w:val="vi-VN"/>
+        </w:rPr>
+      </w:pPr>
+      <w:r>
+        <w:rPr>
+          <w:b/>
+          <w:bCs/>
+          <w:color w:val="FF0000"/>
+          <w:lang w:val="vi-VN"/>
+        </w:rPr>
+        <w:t>+20. Thống kê Doanh Thu</w:t>
+      </w:r>
+    </w:p>
+    <w:p>
+      <w:pPr>
+        <w:rPr>
+          <w:b/>
+          <w:bCs/>
+          <w:color w:val="FF0000"/>
+          <w:lang w:val="vi-VN"/>
+        </w:rPr>
+      </w:pPr>
+      <w:r>
+        <w:rPr>
+          <w:b/>
+          <w:bCs/>
+          <w:color w:val="FF0000"/>
+          <w:lang w:val="vi-VN"/>
+        </w:rPr>
+        <w:t>+23. Thống kê xe ra vào, xe hiện có trong bãi (mục này coi nếu trùng với mục 24 thì bỏ qua nha Quang)</w:t>
+      </w:r>
+    </w:p>
+    <w:p>
+      <w:pPr>
+        <w:rPr>
+          <w:b/>
+          <w:bCs/>
+          <w:color w:val="FF0000"/>
+          <w:lang w:val="vi-VN"/>
+        </w:rPr>
+      </w:pPr>
+      <w:r>
+        <w:rPr>
+          <w:b/>
+          <w:bCs/>
+          <w:color w:val="FF0000"/>
+          <w:lang w:val="vi-VN"/>
+        </w:rPr>
+        <w:t>+24 Thống kê realtime (Form trang chủ của mình)</w:t>
+      </w:r>
+    </w:p>
+    <w:p>
+      <w:pPr>
+        <w:rPr>
+          <w:b/>
+          <w:bCs/>
+          <w:color w:val="FF0000"/>
+          <w:lang w:val="vi-VN"/>
+        </w:rPr>
+      </w:pPr>
+    </w:p>
+    <w:p>
+      <w:pPr>
+        <w:rPr>
+          <w:b/>
+          <w:bCs/>
+          <w:color w:val="FF0000"/>
+          <w:lang w:val="vi-VN"/>
+        </w:rPr>
+      </w:pPr>
+    </w:p>
+    <w:p>
+      <w:pPr>
+        <w:rPr>
+          <w:b/>
+          <w:bCs/>
+          <w:color w:val="FF0000"/>
+          <w:lang w:val="vi-VN"/>
+        </w:rPr>
+      </w:pPr>
+      <w:r>
+        <w:rPr>
+          <w:b/>
+          <w:bCs/>
+          <w:color w:val="FF0000"/>
+          <w:lang w:val="vi-VN"/>
+        </w:rPr>
+        <w:t>*************************************************************************************</w:t>
+      </w:r>
+      <w:r>
+        <w:rPr>
+          <w:b/>
+          <w:bCs/>
+          <w:color w:val="000000" w:themeColor="text1"/>
+          <w:lang w:val="vi-VN"/>
+        </w:rPr>
+        <w:t>Phần Tiến</w:t>
+      </w:r>
+    </w:p>
+    <w:p>
+      <w:pPr>
+        <w:rPr>
+          <w:b/>
+          <w:bCs/>
+          <w:color w:val="FF0000"/>
+          <w:lang w:val="vi-VN"/>
+        </w:rPr>
+      </w:pPr>
+      <w:r>
+        <w:rPr>
+          <w:b/>
+          <w:bCs/>
+          <w:color w:val="FF0000"/>
+          <w:lang w:val="vi-VN"/>
+        </w:rPr>
+        <w:t>+10. Thêm khách hàng đăng ký vé tháng</w:t>
+      </w:r>
+    </w:p>
+    <w:p>
+      <w:pPr>
+        <w:rPr>
+          <w:b/>
+          <w:bCs/>
+          <w:color w:val="FF0000"/>
+          <w:lang w:val="vi-VN"/>
+        </w:rPr>
+      </w:pPr>
+      <w:r>
+        <w:rPr>
+          <w:b/>
+          <w:bCs/>
+          <w:color w:val="FF0000"/>
+          <w:lang w:val="vi-VN"/>
+        </w:rPr>
+        <w:t>+11. Sửa thông tin khách hàng đăng ký vé tháng</w:t>
+      </w:r>
+    </w:p>
+    <w:p>
+      <w:pPr>
+        <w:rPr>
+          <w:b/>
+          <w:bCs/>
+          <w:color w:val="FF0000"/>
+          <w:lang w:val="vi-VN"/>
+        </w:rPr>
+      </w:pPr>
+      <w:r>
+        <w:rPr>
+          <w:b/>
+          <w:bCs/>
+          <w:color w:val="FF0000"/>
+          <w:lang w:val="vi-VN"/>
+        </w:rPr>
+        <w:t>+12. Xóa khách hàng đăng ký vé tháng</w:t>
+      </w:r>
+      <w:r>
+        <w:rPr>
+          <w:b/>
+          <w:bCs/>
+          <w:color w:val="FF0000"/>
+          <w:lang w:val="vi-VN"/>
+        </w:rPr>
+        <w:br/>
+        <w:t>+13. Tìm kiếm khách hàng đăng ký vé tháng</w:t>
+      </w:r>
+    </w:p>
+    <w:p>
+      <w:pPr>
+        <w:rPr>
+          <w:b/>
+          <w:bCs/>
+          <w:color w:val="FF0000"/>
+          <w:lang w:val="vi-VN"/>
+        </w:rPr>
+      </w:pPr>
+      <w:r>
+        <w:rPr>
+          <w:b/>
+          <w:bCs/>
+          <w:color w:val="FF0000"/>
+          <w:lang w:val="vi-VN"/>
+        </w:rPr>
+        <w:t>+14. Gia hạn vé cho khách hàng đăng ký vé tháng</w:t>
+      </w:r>
+    </w:p>
+    <w:p>
+      <w:pPr>
+        <w:rPr>
+          <w:b/>
+          <w:bCs/>
+          <w:color w:val="FF0000"/>
+          <w:lang w:val="vi-VN"/>
+        </w:rPr>
+      </w:pPr>
+      <w:r>
+        <w:rPr>
+          <w:b/>
+          <w:bCs/>
+          <w:color w:val="FF0000"/>
+          <w:lang w:val="vi-VN"/>
+        </w:rPr>
+        <w:t>+15. Cho xe vào bến</w:t>
+      </w:r>
+    </w:p>
+    <w:p>
+      <w:pPr>
+        <w:rPr>
+          <w:b/>
+          <w:bCs/>
+          <w:color w:val="FF0000"/>
+          <w:lang w:val="vi-VN"/>
+        </w:rPr>
+      </w:pPr>
+      <w:r>
+        <w:rPr>
+          <w:b/>
+          <w:bCs/>
+          <w:color w:val="FF0000"/>
+          <w:lang w:val="vi-VN"/>
+        </w:rPr>
+        <w:t>+16. Cho xe xuất bến</w:t>
+      </w:r>
+    </w:p>
+    <w:p>
+      <w:pPr>
+        <w:rPr>
+          <w:b/>
+          <w:bCs/>
+          <w:color w:val="FF0000"/>
+          <w:lang w:val="vi-VN"/>
+        </w:rPr>
+      </w:pPr>
+      <w:r>
+        <w:rPr>
+          <w:b/>
+          <w:bCs/>
+          <w:color w:val="FF0000"/>
+          <w:lang w:val="vi-VN"/>
+        </w:rPr>
+        <w:t>+17. Thêm giá vé</w:t>
+      </w:r>
+    </w:p>
+    <w:p>
+      <w:pPr>
+        <w:rPr>
+          <w:b/>
+          <w:bCs/>
+          <w:color w:val="FF0000"/>
+          <w:lang w:val="vi-VN"/>
+        </w:rPr>
+      </w:pPr>
+      <w:r>
+        <w:rPr>
+          <w:b/>
+          <w:bCs/>
+          <w:color w:val="FF0000"/>
+          <w:lang w:val="vi-VN"/>
+        </w:rPr>
+        <w:t>+18. Sửa giá vé</w:t>
+      </w:r>
+    </w:p>
+    <w:p>
+      <w:pPr>
+        <w:rPr>
+          <w:b/>
+          <w:bCs/>
+          <w:color w:val="FF0000"/>
+          <w:lang w:val="vi-VN"/>
+        </w:rPr>
+      </w:pPr>
+      <w:r>
+        <w:rPr>
+          <w:b/>
+          <w:bCs/>
+          <w:color w:val="FF0000"/>
+          <w:lang w:val="vi-VN"/>
+        </w:rPr>
+        <w:t>+19. Xóa giá vé</w:t>
+      </w:r>
+    </w:p>
+    <w:p>
+      <w:pPr>
+        <w:rPr>
+          <w:b/>
+          <w:bCs/>
+          <w:color w:val="FF0000"/>
+          <w:lang w:val="vi-VN"/>
+        </w:rPr>
+      </w:pPr>
+      <w:r>
+        <w:rPr>
+          <w:b/>
+          <w:bCs/>
+          <w:color w:val="FF0000"/>
+          <w:lang w:val="vi-VN"/>
+        </w:rPr>
+        <w:t>+21. Thêm thẻ gửi xe</w:t>
+      </w:r>
+    </w:p>
+    <w:p>
+      <w:pPr>
+        <w:rPr>
+          <w:b/>
+          <w:bCs/>
+          <w:color w:val="FF0000"/>
+          <w:lang w:val="vi-VN"/>
+        </w:rPr>
+      </w:pPr>
+      <w:r>
+        <w:rPr>
+          <w:b/>
+          <w:bCs/>
+          <w:color w:val="FF0000"/>
+          <w:lang w:val="vi-VN"/>
+        </w:rPr>
+        <w:t>+22. Xóa thẻ gửi xe</w:t>
+      </w:r>
+    </w:p>
+    <w:p>
+      <w:pPr>
+        <w:rPr>
+          <w:b/>
+          <w:bCs/>
+          <w:color w:val="FF0000"/>
+          <w:lang w:val="vi-VN"/>
+        </w:rPr>
+      </w:pPr>
+      <w:r>
+        <w:rPr>
+          <w:b/>
+          <w:bCs/>
+          <w:color w:val="FF0000"/>
+          <w:lang w:val="vi-VN"/>
+        </w:rPr>
+        <w:t xml:space="preserve">+ </w:t>
+      </w:r>
+    </w:p>
+    <w:p>
+      <w:pPr>
+        <w:rPr>
+          <w:b/>
+          <w:bCs/>
+          <w:color w:val="FF0000"/>
+          <w:lang w:val="vi-VN"/>
+        </w:rPr>
+      </w:pPr>
     </w:p>
     <w:tbl>
       <w:tblPr>
@@ -1306,14 +1700,7 @@
                 <w:b/>
                 <w:bCs/>
               </w:rPr>
-              <w:t>KIỂM SOÁT THÔNG TIN XE</w:t>
-            </w:r>
-            <w:r>
-              <w:rPr>
-                <w:b/>
-                <w:bCs/>
-              </w:rPr>
-              <w:t xml:space="preserve"> (GỬI/ LẤY XE)</w:t>
+              <w:t>THỐNG KÊ XE RA/ VÀO</w:t>
             </w:r>
           </w:p>
         </w:tc>
@@ -1344,8 +1731,11 @@
             <w:tcW w:w="8005" w:type="dxa"/>
           </w:tcPr>
           <w:p>
-            <w:r>
-              <w:t>Nhân viên, Người quản lý, Hệ thống dữ liệu</w:t>
+            <w:pPr>
+              <w:jc w:val="both"/>
+            </w:pPr>
+            <w:r>
+              <w:t>Nhân viên, quản lý</w:t>
             </w:r>
           </w:p>
         </w:tc>
@@ -1357,6 +1747,7 @@
           </w:tcPr>
           <w:p>
             <w:pPr>
+              <w:spacing w:after="0"/>
               <w:rPr>
                 <w:b/>
                 <w:bCs/>
@@ -1377,6 +1768,7 @@
           </w:tcPr>
           <w:p>
             <w:pPr>
+              <w:spacing w:after="0"/>
               <w:jc w:val="both"/>
               <w:rPr>
                 <w:rFonts w:ascii="Segoe UI" w:eastAsia="Times New Roman" w:hAnsi="Segoe UI" w:cs="Segoe UI"/>
@@ -1392,11 +1784,22 @@
                 <w:sz w:val="21"/>
                 <w:szCs w:val="21"/>
               </w:rPr>
-              <w:t>Lưu thông tin tổng quát về xe của khách hàng để đảm bảo an ninh và thuận tiện việc đối chiếu khi ra khỏi bãi.</w:t>
-            </w:r>
-          </w:p>
-          <w:p>
-            <w:pPr>
+              <w:t xml:space="preserve">Để nhân viên hoặc người quản lý dễ dàng kiểm soát số lượng xe ở thời điểm hiện </w:t>
+            </w:r>
+            <w:r>
+              <w:rPr>
+                <w:rFonts w:ascii="Segoe UI" w:eastAsia="Times New Roman" w:hAnsi="Segoe UI" w:cs="Segoe UI"/>
+                <w:color w:val="24292E"/>
+                <w:sz w:val="21"/>
+                <w:szCs w:val="21"/>
+              </w:rPr>
+              <w:lastRenderedPageBreak/>
+              <w:t>tại hoặc trong ngày.</w:t>
+            </w:r>
+          </w:p>
+          <w:p>
+            <w:pPr>
+              <w:spacing w:after="0"/>
               <w:jc w:val="both"/>
               <w:rPr>
                 <w:rFonts w:ascii="Segoe UI" w:eastAsia="Times New Roman" w:hAnsi="Segoe UI" w:cs="Segoe UI"/>
@@ -1412,215 +1815,7 @@
                 <w:sz w:val="21"/>
                 <w:szCs w:val="21"/>
               </w:rPr>
-              <w:t xml:space="preserve">Đầu tiên, </w:t>
-            </w:r>
-            <w:r>
-              <w:rPr>
-                <w:rFonts w:ascii="Segoe UI" w:eastAsia="Times New Roman" w:hAnsi="Segoe UI" w:cs="Segoe UI"/>
-                <w:color w:val="24292E"/>
-                <w:sz w:val="21"/>
-                <w:szCs w:val="21"/>
-              </w:rPr>
-              <w:t>người dùng</w:t>
-            </w:r>
-            <w:r>
-              <w:rPr>
-                <w:rFonts w:ascii="Segoe UI" w:eastAsia="Times New Roman" w:hAnsi="Segoe UI" w:cs="Segoe UI"/>
-                <w:color w:val="24292E"/>
-                <w:sz w:val="21"/>
-                <w:szCs w:val="21"/>
-              </w:rPr>
-              <w:t xml:space="preserve"> vào trang quản lý</w:t>
-            </w:r>
-            <w:r>
-              <w:rPr>
-                <w:rFonts w:ascii="Segoe UI" w:eastAsia="Times New Roman" w:hAnsi="Segoe UI" w:cs="Segoe UI"/>
-                <w:color w:val="24292E"/>
-                <w:sz w:val="21"/>
-                <w:szCs w:val="21"/>
-              </w:rPr>
-              <w:t xml:space="preserve"> bãi xe</w:t>
-            </w:r>
-            <w:r>
-              <w:rPr>
-                <w:rFonts w:ascii="Segoe UI" w:eastAsia="Times New Roman" w:hAnsi="Segoe UI" w:cs="Segoe UI"/>
-                <w:color w:val="24292E"/>
-                <w:sz w:val="21"/>
-                <w:szCs w:val="21"/>
-              </w:rPr>
-              <w:t xml:space="preserve">. Sau đó </w:t>
-            </w:r>
-            <w:r>
-              <w:rPr>
-                <w:rFonts w:ascii="Segoe UI" w:eastAsia="Times New Roman" w:hAnsi="Segoe UI" w:cs="Segoe UI"/>
-                <w:color w:val="24292E"/>
-                <w:sz w:val="21"/>
-                <w:szCs w:val="21"/>
-              </w:rPr>
-              <w:t>người dùng</w:t>
-            </w:r>
-            <w:r>
-              <w:rPr>
-                <w:rFonts w:ascii="Segoe UI" w:eastAsia="Times New Roman" w:hAnsi="Segoe UI" w:cs="Segoe UI"/>
-                <w:color w:val="24292E"/>
-                <w:sz w:val="21"/>
-                <w:szCs w:val="21"/>
-              </w:rPr>
-              <w:t xml:space="preserve"> sẽ nhập liệu thông tin xe vào như: biển số,</w:t>
-            </w:r>
-            <w:r>
-              <w:rPr>
-                <w:rFonts w:ascii="Segoe UI" w:eastAsia="Times New Roman" w:hAnsi="Segoe UI" w:cs="Segoe UI"/>
-                <w:color w:val="24292E"/>
-                <w:sz w:val="21"/>
-                <w:szCs w:val="21"/>
-              </w:rPr>
-              <w:t xml:space="preserve"> loại phương tiện,</w:t>
-            </w:r>
-            <w:r>
-              <w:rPr>
-                <w:rFonts w:ascii="Segoe UI" w:eastAsia="Times New Roman" w:hAnsi="Segoe UI" w:cs="Segoe UI"/>
-                <w:color w:val="24292E"/>
-                <w:sz w:val="21"/>
-                <w:szCs w:val="21"/>
-              </w:rPr>
-              <w:t xml:space="preserve"> hãng, màu sắc, thời gian vào, đỗ ở bãi nào, ô nào. Tiếp theo, hệ thống lưu trữ thông tin vào csdl. Cuối cùng thì hệ thống sẽ xác nhận đã gửi xe và xác nhận chỗ gửi xe đã được gửi</w:t>
-            </w:r>
-            <w:r>
-              <w:rPr>
-                <w:rFonts w:ascii="Segoe UI" w:eastAsia="Times New Roman" w:hAnsi="Segoe UI" w:cs="Segoe UI"/>
-                <w:color w:val="24292E"/>
-                <w:sz w:val="21"/>
-                <w:szCs w:val="21"/>
-              </w:rPr>
-              <w:t>.</w:t>
-            </w:r>
-            <w:r>
-              <w:rPr>
-                <w:rFonts w:ascii="Segoe UI" w:eastAsia="Times New Roman" w:hAnsi="Segoe UI" w:cs="Segoe UI"/>
-                <w:color w:val="24292E"/>
-                <w:sz w:val="21"/>
-                <w:szCs w:val="21"/>
-              </w:rPr>
-              <w:t xml:space="preserve"> Vị trí đó sẽ được chuyển sang trạng thái “ĐÃ CÓ XE”</w:t>
-            </w:r>
-          </w:p>
-          <w:p>
-            <w:pPr>
-              <w:jc w:val="both"/>
-              <w:rPr>
-                <w:b/>
-                <w:bCs/>
-              </w:rPr>
-            </w:pPr>
-            <w:r>
-              <w:rPr>
-                <w:rFonts w:ascii="Segoe UI" w:eastAsia="Times New Roman" w:hAnsi="Segoe UI" w:cs="Segoe UI"/>
-                <w:color w:val="24292E"/>
-                <w:sz w:val="21"/>
-                <w:szCs w:val="21"/>
-              </w:rPr>
-              <w:lastRenderedPageBreak/>
-              <w:t>Đối với việc lấy xe, người dùng</w:t>
-            </w:r>
-            <w:r>
-              <w:rPr>
-                <w:rFonts w:ascii="Segoe UI" w:eastAsia="Times New Roman" w:hAnsi="Segoe UI" w:cs="Segoe UI"/>
-                <w:color w:val="24292E"/>
-                <w:sz w:val="21"/>
-                <w:szCs w:val="21"/>
-              </w:rPr>
-              <w:t xml:space="preserve"> vào trang quản lý</w:t>
-            </w:r>
-            <w:r>
-              <w:rPr>
-                <w:rFonts w:ascii="Segoe UI" w:eastAsia="Times New Roman" w:hAnsi="Segoe UI" w:cs="Segoe UI"/>
-                <w:color w:val="24292E"/>
-                <w:sz w:val="21"/>
-                <w:szCs w:val="21"/>
-              </w:rPr>
-              <w:t xml:space="preserve"> bãi xe,</w:t>
-            </w:r>
-            <w:r>
-              <w:rPr>
-                <w:rFonts w:ascii="Segoe UI" w:eastAsia="Times New Roman" w:hAnsi="Segoe UI" w:cs="Segoe UI"/>
-                <w:color w:val="24292E"/>
-                <w:sz w:val="21"/>
-                <w:szCs w:val="21"/>
-              </w:rPr>
-              <w:t xml:space="preserve"> sau đó so sánh</w:t>
-            </w:r>
-            <w:r>
-              <w:rPr>
-                <w:rFonts w:ascii="Segoe UI" w:eastAsia="Times New Roman" w:hAnsi="Segoe UI" w:cs="Segoe UI"/>
-                <w:color w:val="24292E"/>
-                <w:sz w:val="21"/>
-                <w:szCs w:val="21"/>
-              </w:rPr>
-              <w:t xml:space="preserve"> thông tin</w:t>
-            </w:r>
-            <w:r>
-              <w:rPr>
-                <w:rFonts w:ascii="Segoe UI" w:eastAsia="Times New Roman" w:hAnsi="Segoe UI" w:cs="Segoe UI"/>
-                <w:color w:val="24292E"/>
-                <w:sz w:val="21"/>
-                <w:szCs w:val="21"/>
-              </w:rPr>
-              <w:t xml:space="preserve"> xe lấy với dữ liệu trong csdl. Tiếp </w:t>
-            </w:r>
-            <w:r>
-              <w:rPr>
-                <w:rFonts w:ascii="Segoe UI" w:eastAsia="Times New Roman" w:hAnsi="Segoe UI" w:cs="Segoe UI"/>
-                <w:color w:val="24292E"/>
-                <w:sz w:val="21"/>
-                <w:szCs w:val="21"/>
-              </w:rPr>
-              <w:t>theo</w:t>
-            </w:r>
-            <w:r>
-              <w:rPr>
-                <w:rFonts w:ascii="Segoe UI" w:eastAsia="Times New Roman" w:hAnsi="Segoe UI" w:cs="Segoe UI"/>
-                <w:color w:val="24292E"/>
-                <w:sz w:val="21"/>
-                <w:szCs w:val="21"/>
-              </w:rPr>
-              <w:t xml:space="preserve"> thì nhân viên sẽ xác thực </w:t>
-            </w:r>
-            <w:r>
-              <w:rPr>
-                <w:rFonts w:ascii="Segoe UI" w:eastAsia="Times New Roman" w:hAnsi="Segoe UI" w:cs="Segoe UI"/>
-                <w:color w:val="24292E"/>
-                <w:sz w:val="21"/>
-                <w:szCs w:val="21"/>
-              </w:rPr>
-              <w:t>thông tin trùng khớp</w:t>
-            </w:r>
-            <w:r>
-              <w:rPr>
-                <w:rFonts w:ascii="Segoe UI" w:eastAsia="Times New Roman" w:hAnsi="Segoe UI" w:cs="Segoe UI"/>
-                <w:color w:val="24292E"/>
-                <w:sz w:val="21"/>
-                <w:szCs w:val="21"/>
-              </w:rPr>
-              <w:t xml:space="preserve"> và làm trống chỗ gửi xe</w:t>
-            </w:r>
-            <w:r>
-              <w:rPr>
-                <w:rFonts w:ascii="Segoe UI" w:eastAsia="Times New Roman" w:hAnsi="Segoe UI" w:cs="Segoe UI"/>
-                <w:color w:val="24292E"/>
-                <w:sz w:val="21"/>
-                <w:szCs w:val="21"/>
-              </w:rPr>
-              <w:t>, vị trí đó sẽ chuyển sang trạng thái “CÒN TRỐNG”</w:t>
-            </w:r>
-            <w:r>
-              <w:rPr>
-                <w:rFonts w:ascii="Segoe UI" w:eastAsia="Times New Roman" w:hAnsi="Segoe UI" w:cs="Segoe UI"/>
-                <w:color w:val="24292E"/>
-                <w:sz w:val="21"/>
-                <w:szCs w:val="21"/>
-              </w:rPr>
-              <w:t xml:space="preserve">. Hệ thống cộng thêm tiền gửi xe tương ứng trong ngày đó. </w:t>
+              <w:t>Người dùng sẽ xác nhận xe vào hay ra. Nếu xe đi vào, hệ thống sẽ lưu thời gian gửi vào csdl và cộng thêm số lượng xe vào. Nếu xe đi ra thì hệ thống sẽ lưu thời điểm đó vào csdl và cộng thêm số lượng xe ra. Tiếp theo, hệ thống sẽ đếm số lượng xe đang có trong bãi và cuối cùng sẽ xuất ra màn hình số lượng xe vào, ra và xe hiện có trong bãi.</w:t>
             </w:r>
           </w:p>
         </w:tc>
@@ -1652,8 +1847,11 @@
             <w:tcW w:w="8005" w:type="dxa"/>
           </w:tcPr>
           <w:p>
-            <w:r>
-              <w:t>Thông tin tổng quát của xe do người dùng nhập từ bàn phím</w:t>
+            <w:pPr>
+              <w:jc w:val="both"/>
+            </w:pPr>
+            <w:r>
+              <w:t>Thông tin về trạng thái vào hay ra của xe.</w:t>
             </w:r>
           </w:p>
         </w:tc>
@@ -1674,7 +1872,6 @@
               <w:rPr>
                 <w:b/>
                 <w:bCs/>
-                <w:highlight w:val="yellow"/>
               </w:rPr>
               <w:t>Stimulus</w:t>
             </w:r>
@@ -1685,8 +1882,14 @@
             <w:tcW w:w="8005" w:type="dxa"/>
           </w:tcPr>
           <w:p>
-            <w:r>
-              <w:t>Chức năng GỬI XE và LẤY XE trong trang quản lý bãi đỗ</w:t>
+            <w:pPr>
+              <w:jc w:val="both"/>
+            </w:pPr>
+            <w:r>
+              <w:t>Khung hiển thị nhỏ</w:t>
+            </w:r>
+            <w:r>
+              <w:t xml:space="preserve"> gồm số lượng xe vào/ ra/ hiện có của bãi trong ngày</w:t>
             </w:r>
           </w:p>
         </w:tc>
@@ -1718,11 +1921,17 @@
           </w:tcPr>
           <w:p>
             <w:pPr>
-              <w:rPr>
-                <w:b/>
-                <w:bCs/>
-              </w:rPr>
-            </w:pPr>
+              <w:jc w:val="both"/>
+            </w:pPr>
+            <w:r>
+              <w:rPr>
+                <w:rFonts w:ascii="Segoe UI" w:eastAsia="Times New Roman" w:hAnsi="Segoe UI" w:cs="Segoe UI"/>
+                <w:color w:val="24292E"/>
+                <w:sz w:val="21"/>
+                <w:szCs w:val="21"/>
+              </w:rPr>
+              <w:t>Xuất ra màn hình những thông tin cần theo dõi</w:t>
+            </w:r>
           </w:p>
         </w:tc>
       </w:tr>
@@ -1752,6 +1961,12 @@
             <w:tcW w:w="8005" w:type="dxa"/>
           </w:tcPr>
           <w:p>
+            <w:pPr>
+              <w:rPr>
+                <w:b/>
+                <w:bCs/>
+              </w:rPr>
+            </w:pPr>
             <w:r>
               <w:t>Người dùng bao gồm nhân viên và quản lý của bãi đỗ xe</w:t>
             </w:r>
@@ -1764,17 +1979,19 @@
         <w:rPr>
           <w:b/>
           <w:bCs/>
+          <w:lang w:val="vi-VN"/>
         </w:rPr>
       </w:pPr>
       <w:r>
         <w:rPr>
           <w:noProof/>
+          <w:highlight w:val="yellow"/>
         </w:rPr>
         <w:drawing>
-          <wp:inline distT="0" distB="0" distL="0" distR="0" wp14:anchorId="6BDA2102" wp14:editId="592E2C3D">
-            <wp:extent cx="5943600" cy="5905500"/>
-            <wp:effectExtent l="0" t="0" r="0" b="0"/>
-            <wp:docPr id="4" name="Picture 4"/>
+          <wp:inline distT="0" distB="0" distL="0" distR="0" wp14:anchorId="0BE1C5DA" wp14:editId="46C764FB">
+            <wp:extent cx="5943600" cy="4567555"/>
+            <wp:effectExtent l="0" t="0" r="0" b="4445"/>
+            <wp:docPr id="1" name="Picture 1"/>
             <wp:cNvGraphicFramePr>
               <a:graphicFrameLocks xmlns:a="http://schemas.openxmlformats.org/drawingml/2006/main" noChangeAspect="1"/>
             </wp:cNvGraphicFramePr>
@@ -1794,7 +2011,7 @@
                   <pic:spPr>
                     <a:xfrm>
                       <a:off x="0" y="0"/>
-                      <a:ext cx="5943600" cy="5905500"/>
+                      <a:ext cx="5943600" cy="4567555"/>
                     </a:xfrm>
                     <a:prstGeom prst="rect">
                       <a:avLst/>
@@ -1805,6 +2022,35 @@
             </a:graphic>
           </wp:inline>
         </w:drawing>
+      </w:r>
+    </w:p>
+    <w:p>
+      <w:pPr>
+        <w:rPr>
+          <w:b/>
+          <w:bCs/>
+          <w:lang w:val="vi-VN"/>
+        </w:rPr>
+      </w:pPr>
+    </w:p>
+    <w:p>
+      <w:pPr>
+        <w:rPr>
+          <w:b/>
+          <w:bCs/>
+          <w:color w:val="00B0F0"/>
+          <w:lang w:val="vi-VN"/>
+        </w:rPr>
+      </w:pPr>
+      <w:r>
+        <w:rPr>
+          <w:b/>
+          <w:bCs/>
+          <w:color w:val="00B0F0"/>
+          <w:highlight w:val="yellow"/>
+          <w:lang w:val="vi-VN"/>
+        </w:rPr>
+        <w:t>************** kiểm soát thông tin xe mình tách ra nha ae phần này tui làm *******************</w:t>
       </w:r>
     </w:p>
     <w:tbl>
@@ -1837,7 +2083,14 @@
                 <w:bCs/>
               </w:rPr>
               <w:lastRenderedPageBreak/>
-              <w:t>TÌM CHỖ TRỐNG</w:t>
+              <w:t>KIỂM SOÁT THÔNG TIN XE</w:t>
+            </w:r>
+            <w:r>
+              <w:rPr>
+                <w:b/>
+                <w:bCs/>
+              </w:rPr>
+              <w:t xml:space="preserve"> (GỬI/ LẤY XE)</w:t>
             </w:r>
           </w:p>
         </w:tc>
@@ -1868,11 +2121,8 @@
             <w:tcW w:w="8005" w:type="dxa"/>
           </w:tcPr>
           <w:p>
-            <w:pPr>
-              <w:jc w:val="both"/>
-            </w:pPr>
-            <w:r>
-              <w:t>Nhân viên, Ngưởi quản lý</w:t>
+            <w:r>
+              <w:t>Nhân viên, Người quản lý, Hệ thống dữ liệu</w:t>
             </w:r>
           </w:p>
         </w:tc>
@@ -1905,42 +2155,268 @@
           <w:p>
             <w:pPr>
               <w:jc w:val="both"/>
-            </w:pPr>
-            <w:r>
-              <w:t>Giúp khách hàng tiết kiệm thời gian tìm chỗ để xe, hạn chế việc làm nghẹn bãi đỗ</w:t>
+              <w:rPr>
+                <w:rFonts w:ascii="Segoe UI" w:eastAsia="Times New Roman" w:hAnsi="Segoe UI" w:cs="Segoe UI"/>
+                <w:color w:val="24292E"/>
+                <w:sz w:val="21"/>
+                <w:szCs w:val="21"/>
+              </w:rPr>
+            </w:pPr>
+            <w:r>
+              <w:rPr>
+                <w:rFonts w:ascii="Segoe UI" w:eastAsia="Times New Roman" w:hAnsi="Segoe UI" w:cs="Segoe UI"/>
+                <w:color w:val="24292E"/>
+                <w:sz w:val="21"/>
+                <w:szCs w:val="21"/>
+              </w:rPr>
+              <w:t xml:space="preserve">Lưu thông tin tổng quát về xe của khách hàng để đảm bảo </w:t>
+            </w:r>
+            <w:proofErr w:type="gramStart"/>
+            <w:r>
+              <w:rPr>
+                <w:rFonts w:ascii="Segoe UI" w:eastAsia="Times New Roman" w:hAnsi="Segoe UI" w:cs="Segoe UI"/>
+                <w:color w:val="24292E"/>
+                <w:sz w:val="21"/>
+                <w:szCs w:val="21"/>
+              </w:rPr>
+              <w:t>an</w:t>
+            </w:r>
+            <w:proofErr w:type="gramEnd"/>
+            <w:r>
+              <w:rPr>
+                <w:rFonts w:ascii="Segoe UI" w:eastAsia="Times New Roman" w:hAnsi="Segoe UI" w:cs="Segoe UI"/>
+                <w:color w:val="24292E"/>
+                <w:sz w:val="21"/>
+                <w:szCs w:val="21"/>
+              </w:rPr>
+              <w:t xml:space="preserve"> ninh và thuận tiện việc đối chiếu khi ra khỏi bãi.</w:t>
             </w:r>
           </w:p>
           <w:p>
             <w:pPr>
               <w:jc w:val="both"/>
               <w:rPr>
-                <w:b/>
-                <w:bCs/>
-              </w:rPr>
-            </w:pPr>
-            <w:r>
-              <w:t>Sau khi người dùng</w:t>
-            </w:r>
-            <w:r>
-              <w:t xml:space="preserve"> vào chức năng GỬI XE và hoàn tất việc</w:t>
-            </w:r>
-            <w:r>
-              <w:t xml:space="preserve"> nhập thông tin xe</w:t>
-            </w:r>
-            <w:r>
-              <w:t xml:space="preserve"> của khách hàng</w:t>
-            </w:r>
-            <w:r>
-              <w:t>, hệ thống sẽ tìm trong danh sách vị trí xe trong bãi</w:t>
-            </w:r>
-            <w:r>
-              <w:t>, xem vị trí nào đang ở trạng thái “CÒN TRỐNG”</w:t>
-            </w:r>
-            <w:r>
-              <w:t xml:space="preserve"> và</w:t>
-            </w:r>
-            <w:r>
-              <w:t xml:space="preserve"> đề xuất chỗ trống gần nhất cho người dùng. Người dùng sẽ thông báo cho khách hàng.</w:t>
+                <w:rFonts w:ascii="Segoe UI" w:eastAsia="Times New Roman" w:hAnsi="Segoe UI" w:cs="Segoe UI"/>
+                <w:color w:val="24292E"/>
+                <w:sz w:val="21"/>
+                <w:szCs w:val="21"/>
+              </w:rPr>
+            </w:pPr>
+            <w:r>
+              <w:rPr>
+                <w:rFonts w:ascii="Segoe UI" w:eastAsia="Times New Roman" w:hAnsi="Segoe UI" w:cs="Segoe UI"/>
+                <w:color w:val="24292E"/>
+                <w:sz w:val="21"/>
+                <w:szCs w:val="21"/>
+              </w:rPr>
+              <w:t xml:space="preserve">Đầu tiên, </w:t>
+            </w:r>
+            <w:r>
+              <w:rPr>
+                <w:rFonts w:ascii="Segoe UI" w:eastAsia="Times New Roman" w:hAnsi="Segoe UI" w:cs="Segoe UI"/>
+                <w:color w:val="24292E"/>
+                <w:sz w:val="21"/>
+                <w:szCs w:val="21"/>
+              </w:rPr>
+              <w:t>người dùng</w:t>
+            </w:r>
+            <w:r>
+              <w:rPr>
+                <w:rFonts w:ascii="Segoe UI" w:eastAsia="Times New Roman" w:hAnsi="Segoe UI" w:cs="Segoe UI"/>
+                <w:color w:val="24292E"/>
+                <w:sz w:val="21"/>
+                <w:szCs w:val="21"/>
+              </w:rPr>
+              <w:t xml:space="preserve"> vào trang quản lý</w:t>
+            </w:r>
+            <w:r>
+              <w:rPr>
+                <w:rFonts w:ascii="Segoe UI" w:eastAsia="Times New Roman" w:hAnsi="Segoe UI" w:cs="Segoe UI"/>
+                <w:color w:val="24292E"/>
+                <w:sz w:val="21"/>
+                <w:szCs w:val="21"/>
+              </w:rPr>
+              <w:t xml:space="preserve"> bãi xe</w:t>
+            </w:r>
+            <w:r>
+              <w:rPr>
+                <w:rFonts w:ascii="Segoe UI" w:eastAsia="Times New Roman" w:hAnsi="Segoe UI" w:cs="Segoe UI"/>
+                <w:color w:val="24292E"/>
+                <w:sz w:val="21"/>
+                <w:szCs w:val="21"/>
+              </w:rPr>
+              <w:t xml:space="preserve">. Sau đó </w:t>
+            </w:r>
+            <w:r>
+              <w:rPr>
+                <w:rFonts w:ascii="Segoe UI" w:eastAsia="Times New Roman" w:hAnsi="Segoe UI" w:cs="Segoe UI"/>
+                <w:color w:val="24292E"/>
+                <w:sz w:val="21"/>
+                <w:szCs w:val="21"/>
+              </w:rPr>
+              <w:t>người dùng</w:t>
+            </w:r>
+            <w:r>
+              <w:rPr>
+                <w:rFonts w:ascii="Segoe UI" w:eastAsia="Times New Roman" w:hAnsi="Segoe UI" w:cs="Segoe UI"/>
+                <w:color w:val="24292E"/>
+                <w:sz w:val="21"/>
+                <w:szCs w:val="21"/>
+              </w:rPr>
+              <w:t xml:space="preserve"> sẽ nhập liệu thông tin xe vào như: biển số,</w:t>
+            </w:r>
+            <w:r>
+              <w:rPr>
+                <w:rFonts w:ascii="Segoe UI" w:eastAsia="Times New Roman" w:hAnsi="Segoe UI" w:cs="Segoe UI"/>
+                <w:color w:val="24292E"/>
+                <w:sz w:val="21"/>
+                <w:szCs w:val="21"/>
+              </w:rPr>
+              <w:t xml:space="preserve"> loại phương tiện,</w:t>
+            </w:r>
+            <w:r>
+              <w:rPr>
+                <w:rFonts w:ascii="Segoe UI" w:eastAsia="Times New Roman" w:hAnsi="Segoe UI" w:cs="Segoe UI"/>
+                <w:color w:val="24292E"/>
+                <w:sz w:val="21"/>
+                <w:szCs w:val="21"/>
+              </w:rPr>
+              <w:t xml:space="preserve"> hãng, màu sắc, thời gian vào, đỗ ở bãi nào, ô nào. Tiếp theo, hệ thống lưu trữ thông tin vào csdl. Cuối cùng thì hệ thống sẽ xác nhận đã gửi xe và xác nhận chỗ gửi xe đã được gửi</w:t>
+            </w:r>
+            <w:r>
+              <w:rPr>
+                <w:rFonts w:ascii="Segoe UI" w:eastAsia="Times New Roman" w:hAnsi="Segoe UI" w:cs="Segoe UI"/>
+                <w:color w:val="24292E"/>
+                <w:sz w:val="21"/>
+                <w:szCs w:val="21"/>
+              </w:rPr>
+              <w:t>.</w:t>
+            </w:r>
+            <w:r>
+              <w:rPr>
+                <w:rFonts w:ascii="Segoe UI" w:eastAsia="Times New Roman" w:hAnsi="Segoe UI" w:cs="Segoe UI"/>
+                <w:color w:val="24292E"/>
+                <w:sz w:val="21"/>
+                <w:szCs w:val="21"/>
+              </w:rPr>
+              <w:t xml:space="preserve"> Vị trí đó sẽ được chuyển sang trạng thái “ĐÃ CÓ XE”</w:t>
+            </w:r>
+          </w:p>
+          <w:p>
+            <w:pPr>
+              <w:jc w:val="both"/>
+              <w:rPr>
+                <w:b/>
+                <w:bCs/>
+              </w:rPr>
+            </w:pPr>
+            <w:r>
+              <w:rPr>
+                <w:rFonts w:ascii="Segoe UI" w:eastAsia="Times New Roman" w:hAnsi="Segoe UI" w:cs="Segoe UI"/>
+                <w:color w:val="24292E"/>
+                <w:sz w:val="21"/>
+                <w:szCs w:val="21"/>
+              </w:rPr>
+              <w:t>Đối với việc lấy xe, người dùng</w:t>
+            </w:r>
+            <w:r>
+              <w:rPr>
+                <w:rFonts w:ascii="Segoe UI" w:eastAsia="Times New Roman" w:hAnsi="Segoe UI" w:cs="Segoe UI"/>
+                <w:color w:val="24292E"/>
+                <w:sz w:val="21"/>
+                <w:szCs w:val="21"/>
+              </w:rPr>
+              <w:t xml:space="preserve"> vào trang quản lý</w:t>
+            </w:r>
+            <w:r>
+              <w:rPr>
+                <w:rFonts w:ascii="Segoe UI" w:eastAsia="Times New Roman" w:hAnsi="Segoe UI" w:cs="Segoe UI"/>
+                <w:color w:val="24292E"/>
+                <w:sz w:val="21"/>
+                <w:szCs w:val="21"/>
+              </w:rPr>
+              <w:t xml:space="preserve"> bãi xe,</w:t>
+            </w:r>
+            <w:r>
+              <w:rPr>
+                <w:rFonts w:ascii="Segoe UI" w:eastAsia="Times New Roman" w:hAnsi="Segoe UI" w:cs="Segoe UI"/>
+                <w:color w:val="24292E"/>
+                <w:sz w:val="21"/>
+                <w:szCs w:val="21"/>
+              </w:rPr>
+              <w:t xml:space="preserve"> sau đó so sánh</w:t>
+            </w:r>
+            <w:r>
+              <w:rPr>
+                <w:rFonts w:ascii="Segoe UI" w:eastAsia="Times New Roman" w:hAnsi="Segoe UI" w:cs="Segoe UI"/>
+                <w:color w:val="24292E"/>
+                <w:sz w:val="21"/>
+                <w:szCs w:val="21"/>
+              </w:rPr>
+              <w:t xml:space="preserve"> thông tin</w:t>
+            </w:r>
+            <w:r>
+              <w:rPr>
+                <w:rFonts w:ascii="Segoe UI" w:eastAsia="Times New Roman" w:hAnsi="Segoe UI" w:cs="Segoe UI"/>
+                <w:color w:val="24292E"/>
+                <w:sz w:val="21"/>
+                <w:szCs w:val="21"/>
+              </w:rPr>
+              <w:t xml:space="preserve"> xe lấy với dữ liệu trong csdl. Tiếp </w:t>
+            </w:r>
+            <w:r>
+              <w:rPr>
+                <w:rFonts w:ascii="Segoe UI" w:eastAsia="Times New Roman" w:hAnsi="Segoe UI" w:cs="Segoe UI"/>
+                <w:color w:val="24292E"/>
+                <w:sz w:val="21"/>
+                <w:szCs w:val="21"/>
+              </w:rPr>
+              <w:t>theo</w:t>
+            </w:r>
+            <w:r>
+              <w:rPr>
+                <w:rFonts w:ascii="Segoe UI" w:eastAsia="Times New Roman" w:hAnsi="Segoe UI" w:cs="Segoe UI"/>
+                <w:color w:val="24292E"/>
+                <w:sz w:val="21"/>
+                <w:szCs w:val="21"/>
+              </w:rPr>
+              <w:t xml:space="preserve"> thì nhân viên sẽ xác thực </w:t>
+            </w:r>
+            <w:r>
+              <w:rPr>
+                <w:rFonts w:ascii="Segoe UI" w:eastAsia="Times New Roman" w:hAnsi="Segoe UI" w:cs="Segoe UI"/>
+                <w:color w:val="24292E"/>
+                <w:sz w:val="21"/>
+                <w:szCs w:val="21"/>
+              </w:rPr>
+              <w:t>thông tin trùng khớp</w:t>
+            </w:r>
+            <w:r>
+              <w:rPr>
+                <w:rFonts w:ascii="Segoe UI" w:eastAsia="Times New Roman" w:hAnsi="Segoe UI" w:cs="Segoe UI"/>
+                <w:color w:val="24292E"/>
+                <w:sz w:val="21"/>
+                <w:szCs w:val="21"/>
+              </w:rPr>
+              <w:t xml:space="preserve"> và làm trống chỗ gửi xe</w:t>
+            </w:r>
+            <w:r>
+              <w:rPr>
+                <w:rFonts w:ascii="Segoe UI" w:eastAsia="Times New Roman" w:hAnsi="Segoe UI" w:cs="Segoe UI"/>
+                <w:color w:val="24292E"/>
+                <w:sz w:val="21"/>
+                <w:szCs w:val="21"/>
+              </w:rPr>
+              <w:t>, vị trí đó sẽ chuyển sang trạng thái “CÒN TRỐNG”</w:t>
+            </w:r>
+            <w:r>
+              <w:rPr>
+                <w:rFonts w:ascii="Segoe UI" w:eastAsia="Times New Roman" w:hAnsi="Segoe UI" w:cs="Segoe UI"/>
+                <w:color w:val="24292E"/>
+                <w:sz w:val="21"/>
+                <w:szCs w:val="21"/>
+              </w:rPr>
+              <w:t xml:space="preserve">. Hệ thống cộng thêm tiền gửi xe tương ứng trong ngày đó. </w:t>
             </w:r>
           </w:p>
         </w:tc>
@@ -1971,11 +2447,8 @@
             <w:tcW w:w="8005" w:type="dxa"/>
           </w:tcPr>
           <w:p>
-            <w:pPr>
-              <w:jc w:val="both"/>
-            </w:pPr>
-            <w:r>
-              <w:t>Chỗ trống lấy từ danh sách vị trí bãi đỗ</w:t>
+            <w:r>
+              <w:t>Thông tin tổng quát của xe do người dùng nhập từ bàn phím</w:t>
             </w:r>
           </w:p>
         </w:tc>
@@ -2007,12 +2480,9 @@
             <w:tcW w:w="8005" w:type="dxa"/>
           </w:tcPr>
           <w:p>
-            <w:pPr>
-              <w:rPr>
-                <w:b/>
-                <w:bCs/>
-              </w:rPr>
-            </w:pPr>
+            <w:r>
+              <w:t>Chức năng GỬI XE và LẤY XE trong trang quản lý bãi đỗ</w:t>
+            </w:r>
           </w:p>
         </w:tc>
       </w:tr>
@@ -2043,11 +2513,11 @@
           </w:tcPr>
           <w:p>
             <w:pPr>
-              <w:jc w:val="both"/>
-            </w:pPr>
-            <w:r>
-              <w:t>Hiển thị vị trí còn trống trong bãi</w:t>
-            </w:r>
+              <w:rPr>
+                <w:b/>
+                <w:bCs/>
+              </w:rPr>
+            </w:pPr>
           </w:p>
         </w:tc>
       </w:tr>
@@ -2077,13 +2547,6 @@
             <w:tcW w:w="8005" w:type="dxa"/>
           </w:tcPr>
           <w:p>
-            <w:pPr>
-              <w:jc w:val="both"/>
-              <w:rPr>
-                <w:b/>
-                <w:bCs/>
-              </w:rPr>
-            </w:pPr>
             <w:r>
               <w:t>Người dùng bao gồm nhân viên và quản lý của bãi đỗ xe</w:t>
             </w:r>
@@ -2102,11 +2565,12 @@
         <w:rPr>
           <w:noProof/>
         </w:rPr>
+        <w:lastRenderedPageBreak/>
         <w:drawing>
-          <wp:inline distT="0" distB="0" distL="0" distR="0" wp14:anchorId="1A667D2C" wp14:editId="11183061">
-            <wp:extent cx="5943600" cy="4763770"/>
+          <wp:inline distT="0" distB="0" distL="0" distR="0" wp14:anchorId="6BDA2102" wp14:editId="592E2C3D">
+            <wp:extent cx="5943600" cy="5905500"/>
             <wp:effectExtent l="0" t="0" r="0" b="0"/>
-            <wp:docPr id="5" name="Picture 5"/>
+            <wp:docPr id="4" name="Picture 4"/>
             <wp:cNvGraphicFramePr>
               <a:graphicFrameLocks xmlns:a="http://schemas.openxmlformats.org/drawingml/2006/main" noChangeAspect="1"/>
             </wp:cNvGraphicFramePr>
@@ -2126,7 +2590,7 @@
                   <pic:spPr>
                     <a:xfrm>
                       <a:off x="0" y="0"/>
-                      <a:ext cx="5943600" cy="4763770"/>
+                      <a:ext cx="5943600" cy="5905500"/>
                     </a:xfrm>
                     <a:prstGeom prst="rect">
                       <a:avLst/>
@@ -2138,14 +2602,6 @@
           </wp:inline>
         </w:drawing>
       </w:r>
-    </w:p>
-    <w:p>
-      <w:pPr>
-        <w:rPr>
-          <w:b/>
-          <w:bCs/>
-        </w:rPr>
-      </w:pPr>
     </w:p>
     <w:tbl>
       <w:tblPr>
@@ -2176,7 +2632,7 @@
                 <w:b/>
                 <w:bCs/>
               </w:rPr>
-              <w:t>THỐNG KÊ DOANH THU</w:t>
+              <w:t>TÌM CHỖ TRỐNG</w:t>
             </w:r>
           </w:p>
         </w:tc>
@@ -2211,7 +2667,7 @@
               <w:jc w:val="both"/>
             </w:pPr>
             <w:r>
-              <w:t>Quản lý</w:t>
+              <w:t>Nhân viên, Ngưởi quản lý</w:t>
             </w:r>
           </w:p>
         </w:tc>
@@ -2246,19 +2702,40 @@
               <w:jc w:val="both"/>
             </w:pPr>
             <w:r>
-              <w:t>Số liệu về doanh thu phân loại theo ngày, tháng hoặc năm. Tiền doanh thu được tính bằng tổng tiền thu (tiền gửi xe + tiền v</w:t>
-            </w:r>
-            <w:r>
-              <w:t>é</w:t>
-            </w:r>
-            <w:r>
-              <w:t xml:space="preserve"> định kỳ của khách hàng), tiền lợi nhuận được tính bằng tổng tiền thu trừ cho số tiền </w:t>
-            </w:r>
-            <w:r>
-              <w:t>lương</w:t>
-            </w:r>
-            <w:r>
-              <w:t xml:space="preserve"> nhân viên hàng tháng/ năm.</w:t>
+              <w:t>Giúp khách hàng tiết kiệm thời gian tìm chỗ để xe, hạn chế việc làm nghẹn bãi đỗ</w:t>
+            </w:r>
+          </w:p>
+          <w:p>
+            <w:pPr>
+              <w:jc w:val="both"/>
+              <w:rPr>
+                <w:b/>
+                <w:bCs/>
+              </w:rPr>
+            </w:pPr>
+            <w:r>
+              <w:t>Sau khi người dùng</w:t>
+            </w:r>
+            <w:r>
+              <w:t xml:space="preserve"> vào chức năng GỬI XE và hoàn tất việc</w:t>
+            </w:r>
+            <w:r>
+              <w:t xml:space="preserve"> nhập thông tin xe</w:t>
+            </w:r>
+            <w:r>
+              <w:t xml:space="preserve"> của khách hàng</w:t>
+            </w:r>
+            <w:r>
+              <w:t>, hệ thống sẽ tìm trong danh sách vị trí xe trong bãi</w:t>
+            </w:r>
+            <w:r>
+              <w:t>, xem vị trí nào đang ở trạng thái “CÒN TRỐNG”</w:t>
+            </w:r>
+            <w:r>
+              <w:t xml:space="preserve"> và</w:t>
+            </w:r>
+            <w:r>
+              <w:t xml:space="preserve"> đề xuất chỗ trống gần nhất cho người dùng. Người dùng sẽ thông báo cho khách hàng.</w:t>
             </w:r>
           </w:p>
         </w:tc>
@@ -2280,6 +2757,7 @@
                 <w:b/>
                 <w:bCs/>
               </w:rPr>
+              <w:lastRenderedPageBreak/>
               <w:t>Data</w:t>
             </w:r>
           </w:p>
@@ -2293,7 +2771,7 @@
               <w:jc w:val="both"/>
             </w:pPr>
             <w:r>
-              <w:t>Số tiền hệ thống đã ghi nhận</w:t>
+              <w:t>Chỗ trống lấy từ danh sách vị trí bãi đỗ</w:t>
             </w:r>
           </w:p>
         </w:tc>
@@ -2314,6 +2792,7 @@
               <w:rPr>
                 <w:b/>
                 <w:bCs/>
+                <w:highlight w:val="yellow"/>
               </w:rPr>
               <w:t>Stimulus</w:t>
             </w:r>
@@ -2325,11 +2804,11 @@
           </w:tcPr>
           <w:p>
             <w:pPr>
-              <w:jc w:val="both"/>
-            </w:pPr>
-            <w:r>
-              <w:t>Chức năng THỐNG KÊ trong trang người quản lý</w:t>
-            </w:r>
+              <w:rPr>
+                <w:b/>
+                <w:bCs/>
+              </w:rPr>
+            </w:pPr>
           </w:p>
         </w:tc>
       </w:tr>
@@ -2363,7 +2842,7 @@
               <w:jc w:val="both"/>
             </w:pPr>
             <w:r>
-              <w:t>Tổng doanh thu theo ngày/ tháng/ năm</w:t>
+              <w:t>Hiển thị vị trí còn trống trong bãi</w:t>
             </w:r>
           </w:p>
         </w:tc>
@@ -2395,11 +2874,15 @@
           </w:tcPr>
           <w:p>
             <w:pPr>
-              <w:rPr>
-                <w:b/>
-                <w:bCs/>
-              </w:rPr>
-            </w:pPr>
+              <w:jc w:val="both"/>
+              <w:rPr>
+                <w:b/>
+                <w:bCs/>
+              </w:rPr>
+            </w:pPr>
+            <w:r>
+              <w:t>Người dùng bao gồm nhân viên và quản lý của bãi đỗ xe</w:t>
+            </w:r>
           </w:p>
         </w:tc>
       </w:tr>
@@ -2416,10 +2899,10 @@
           <w:noProof/>
         </w:rPr>
         <w:drawing>
-          <wp:inline distT="0" distB="0" distL="0" distR="0" wp14:anchorId="0541CA0A" wp14:editId="798FCE24">
-            <wp:extent cx="5943600" cy="4818380"/>
-            <wp:effectExtent l="0" t="0" r="0" b="1270"/>
-            <wp:docPr id="6" name="Picture 6"/>
+          <wp:inline distT="0" distB="0" distL="0" distR="0" wp14:anchorId="1A667D2C" wp14:editId="11183061">
+            <wp:extent cx="5943600" cy="4763770"/>
+            <wp:effectExtent l="0" t="0" r="0" b="0"/>
+            <wp:docPr id="5" name="Picture 5"/>
             <wp:cNvGraphicFramePr>
               <a:graphicFrameLocks xmlns:a="http://schemas.openxmlformats.org/drawingml/2006/main" noChangeAspect="1"/>
             </wp:cNvGraphicFramePr>
@@ -2439,7 +2922,7 @@
                   <pic:spPr>
                     <a:xfrm>
                       <a:off x="0" y="0"/>
-                      <a:ext cx="5943600" cy="4818380"/>
+                      <a:ext cx="5943600" cy="4763770"/>
                     </a:xfrm>
                     <a:prstGeom prst="rect">
                       <a:avLst/>
@@ -2451,6 +2934,14 @@
           </wp:inline>
         </w:drawing>
       </w:r>
+    </w:p>
+    <w:p>
+      <w:pPr>
+        <w:rPr>
+          <w:b/>
+          <w:bCs/>
+        </w:rPr>
+      </w:pPr>
     </w:p>
     <w:tbl>
       <w:tblPr>
@@ -2481,8 +2972,7 @@
                 <w:b/>
                 <w:bCs/>
               </w:rPr>
-              <w:lastRenderedPageBreak/>
-              <w:t>THIẾT LẬP GIÁ VÉ</w:t>
+              <w:t>THỐNG KÊ DOANH THU</w:t>
             </w:r>
           </w:p>
         </w:tc>
@@ -2552,203 +3042,19 @@
               <w:jc w:val="both"/>
             </w:pPr>
             <w:r>
-              <w:t>Quy định về giá vé cho xe máy/ ô tô, giá vé giữa gửi xe vào buổi sáng và buổi tối.</w:t>
-            </w:r>
-          </w:p>
-          <w:p>
-            <w:pPr>
-              <w:jc w:val="both"/>
-              <w:rPr>
-                <w:rFonts w:ascii="Segoe UI" w:eastAsia="Times New Roman" w:hAnsi="Segoe UI" w:cs="Segoe UI"/>
-                <w:color w:val="24292E"/>
-                <w:sz w:val="21"/>
-                <w:szCs w:val="21"/>
-              </w:rPr>
-            </w:pPr>
-            <w:r>
-              <w:rPr>
-                <w:rFonts w:ascii="Segoe UI" w:eastAsia="Times New Roman" w:hAnsi="Segoe UI" w:cs="Segoe UI"/>
-                <w:color w:val="24292E"/>
-                <w:sz w:val="21"/>
-                <w:szCs w:val="21"/>
-              </w:rPr>
-              <w:t>N</w:t>
-            </w:r>
-            <w:r>
-              <w:rPr>
-                <w:rFonts w:ascii="Segoe UI" w:eastAsia="Times New Roman" w:hAnsi="Segoe UI" w:cs="Segoe UI"/>
-                <w:color w:val="24292E"/>
-                <w:sz w:val="21"/>
-                <w:szCs w:val="21"/>
-              </w:rPr>
-              <w:t xml:space="preserve">ếu tạo vé thì </w:t>
-            </w:r>
-            <w:r>
-              <w:rPr>
-                <w:rFonts w:ascii="Segoe UI" w:eastAsia="Times New Roman" w:hAnsi="Segoe UI" w:cs="Segoe UI"/>
-                <w:color w:val="24292E"/>
-                <w:sz w:val="21"/>
-                <w:szCs w:val="21"/>
-              </w:rPr>
-              <w:t>quản lý</w:t>
-            </w:r>
-            <w:r>
-              <w:rPr>
-                <w:rFonts w:ascii="Segoe UI" w:eastAsia="Times New Roman" w:hAnsi="Segoe UI" w:cs="Segoe UI"/>
-                <w:color w:val="24292E"/>
-                <w:sz w:val="21"/>
-                <w:szCs w:val="21"/>
-              </w:rPr>
-              <w:t xml:space="preserve"> sẽ nhập thông tin vé muốn tạo như tên vé, giá vé,</w:t>
-            </w:r>
-            <w:r>
-              <w:rPr>
-                <w:rFonts w:ascii="Segoe UI" w:eastAsia="Times New Roman" w:hAnsi="Segoe UI" w:cs="Segoe UI"/>
-                <w:color w:val="24292E"/>
-                <w:sz w:val="21"/>
-                <w:szCs w:val="21"/>
-              </w:rPr>
-              <w:t xml:space="preserve"> thể loại phương tiện,</w:t>
-            </w:r>
-            <w:r>
-              <w:rPr>
-                <w:rFonts w:ascii="Segoe UI" w:eastAsia="Times New Roman" w:hAnsi="Segoe UI" w:cs="Segoe UI"/>
-                <w:color w:val="24292E"/>
-                <w:sz w:val="21"/>
-                <w:szCs w:val="21"/>
-              </w:rPr>
-              <w:t xml:space="preserve"> thời gian</w:t>
-            </w:r>
-            <w:r>
-              <w:rPr>
-                <w:rFonts w:ascii="Segoe UI" w:eastAsia="Times New Roman" w:hAnsi="Segoe UI" w:cs="Segoe UI"/>
-                <w:color w:val="24292E"/>
-                <w:sz w:val="21"/>
-                <w:szCs w:val="21"/>
-              </w:rPr>
-              <w:t xml:space="preserve"> ràng buộc của giá vé</w:t>
-            </w:r>
-            <w:r>
-              <w:rPr>
-                <w:rFonts w:ascii="Segoe UI" w:eastAsia="Times New Roman" w:hAnsi="Segoe UI" w:cs="Segoe UI"/>
-                <w:color w:val="24292E"/>
-                <w:sz w:val="21"/>
-                <w:szCs w:val="21"/>
-              </w:rPr>
-              <w:t xml:space="preserve">,... sau đó hệ thống sẽ lưu thông tin vào csdl. </w:t>
-            </w:r>
-          </w:p>
-          <w:p>
-            <w:pPr>
-              <w:jc w:val="both"/>
-            </w:pPr>
-            <w:r>
-              <w:rPr>
-                <w:rFonts w:ascii="Segoe UI" w:eastAsia="Times New Roman" w:hAnsi="Segoe UI" w:cs="Segoe UI"/>
-                <w:color w:val="24292E"/>
-                <w:sz w:val="21"/>
-                <w:szCs w:val="21"/>
-              </w:rPr>
-              <w:t xml:space="preserve">Còn nếu sửa vé thì </w:t>
-            </w:r>
-            <w:r>
-              <w:rPr>
-                <w:rFonts w:ascii="Segoe UI" w:eastAsia="Times New Roman" w:hAnsi="Segoe UI" w:cs="Segoe UI"/>
-                <w:color w:val="24292E"/>
-                <w:sz w:val="21"/>
-                <w:szCs w:val="21"/>
-              </w:rPr>
-              <w:t>quản lý</w:t>
-            </w:r>
-            <w:r>
-              <w:rPr>
-                <w:rFonts w:ascii="Segoe UI" w:eastAsia="Times New Roman" w:hAnsi="Segoe UI" w:cs="Segoe UI"/>
-                <w:color w:val="24292E"/>
-                <w:sz w:val="21"/>
-                <w:szCs w:val="21"/>
-              </w:rPr>
-              <w:t xml:space="preserve"> sẽ</w:t>
-            </w:r>
-            <w:r>
-              <w:rPr>
-                <w:rFonts w:ascii="Segoe UI" w:eastAsia="Times New Roman" w:hAnsi="Segoe UI" w:cs="Segoe UI"/>
-                <w:color w:val="24292E"/>
-                <w:sz w:val="21"/>
-                <w:szCs w:val="21"/>
-              </w:rPr>
-              <w:t xml:space="preserve"> chọn tên vé muốn chỉnh sửa,</w:t>
-            </w:r>
-            <w:r>
-              <w:rPr>
-                <w:rFonts w:ascii="Segoe UI" w:eastAsia="Times New Roman" w:hAnsi="Segoe UI" w:cs="Segoe UI"/>
-                <w:color w:val="24292E"/>
-                <w:sz w:val="21"/>
-                <w:szCs w:val="21"/>
-              </w:rPr>
-              <w:t xml:space="preserve"> </w:t>
-            </w:r>
-            <w:r>
-              <w:rPr>
-                <w:rFonts w:ascii="Segoe UI" w:eastAsia="Times New Roman" w:hAnsi="Segoe UI" w:cs="Segoe UI"/>
-                <w:color w:val="24292E"/>
-                <w:sz w:val="21"/>
-                <w:szCs w:val="21"/>
-              </w:rPr>
-              <w:t>thay đổi</w:t>
-            </w:r>
-            <w:r>
-              <w:rPr>
-                <w:rFonts w:ascii="Segoe UI" w:eastAsia="Times New Roman" w:hAnsi="Segoe UI" w:cs="Segoe UI"/>
-                <w:color w:val="24292E"/>
-                <w:sz w:val="21"/>
-                <w:szCs w:val="21"/>
-              </w:rPr>
-              <w:t xml:space="preserve"> lại</w:t>
-            </w:r>
-            <w:r>
-              <w:rPr>
-                <w:rFonts w:ascii="Segoe UI" w:eastAsia="Times New Roman" w:hAnsi="Segoe UI" w:cs="Segoe UI"/>
-                <w:color w:val="24292E"/>
-                <w:sz w:val="21"/>
-                <w:szCs w:val="21"/>
-              </w:rPr>
-              <w:t xml:space="preserve"> thông tin</w:t>
-            </w:r>
-            <w:r>
-              <w:rPr>
-                <w:rFonts w:ascii="Segoe UI" w:eastAsia="Times New Roman" w:hAnsi="Segoe UI" w:cs="Segoe UI"/>
-                <w:color w:val="24292E"/>
-                <w:sz w:val="21"/>
-                <w:szCs w:val="21"/>
-              </w:rPr>
-              <w:t xml:space="preserve"> </w:t>
-            </w:r>
-            <w:r>
-              <w:rPr>
-                <w:rFonts w:ascii="Segoe UI" w:eastAsia="Times New Roman" w:hAnsi="Segoe UI" w:cs="Segoe UI"/>
-                <w:color w:val="24292E"/>
-                <w:sz w:val="21"/>
-                <w:szCs w:val="21"/>
-              </w:rPr>
-              <w:t xml:space="preserve">và hệ thống sẽ </w:t>
-            </w:r>
-            <w:r>
-              <w:rPr>
-                <w:rFonts w:ascii="Segoe UI" w:eastAsia="Times New Roman" w:hAnsi="Segoe UI" w:cs="Segoe UI"/>
-                <w:color w:val="24292E"/>
-                <w:sz w:val="21"/>
-                <w:szCs w:val="21"/>
-              </w:rPr>
-              <w:t>cập nhật</w:t>
-            </w:r>
-            <w:r>
-              <w:rPr>
-                <w:rFonts w:ascii="Segoe UI" w:eastAsia="Times New Roman" w:hAnsi="Segoe UI" w:cs="Segoe UI"/>
-                <w:color w:val="24292E"/>
-                <w:sz w:val="21"/>
-                <w:szCs w:val="21"/>
-              </w:rPr>
-              <w:t xml:space="preserve"> thông tin mới vào csdl. </w:t>
+              <w:t>Số liệu về doanh thu phân loại theo ngày, tháng hoặc năm. Tiền doanh thu được tính bằng tổng tiền thu (tiền gửi xe + tiền v</w:t>
+            </w:r>
+            <w:r>
+              <w:t>é</w:t>
+            </w:r>
+            <w:r>
+              <w:t xml:space="preserve"> định kỳ của khách hàng), tiền lợi nhuận được tính bằng tổng tiền thu trừ cho số tiền </w:t>
+            </w:r>
+            <w:r>
+              <w:t>lương</w:t>
+            </w:r>
+            <w:r>
+              <w:t xml:space="preserve"> nhân viên hàng tháng/ năm.</w:t>
             </w:r>
           </w:p>
         </w:tc>
@@ -2770,6 +3076,7 @@
                 <w:b/>
                 <w:bCs/>
               </w:rPr>
+              <w:lastRenderedPageBreak/>
               <w:t>Data</w:t>
             </w:r>
           </w:p>
@@ -2783,7 +3090,7 @@
               <w:jc w:val="both"/>
             </w:pPr>
             <w:r>
-              <w:t>Thông tin vé được quản lý nhập từ bàn phím</w:t>
+              <w:t>Số tiền hệ thống đã ghi nhận</w:t>
             </w:r>
           </w:p>
         </w:tc>
@@ -2818,13 +3125,8 @@
               <w:jc w:val="both"/>
             </w:pPr>
             <w:r>
-              <w:t>Chức năng TẠO VÉ hoặc THAY ĐỔI GIÁ VÉ</w:t>
-            </w:r>
-          </w:p>
-          <w:p>
-            <w:pPr>
-              <w:jc w:val="center"/>
-            </w:pPr>
+              <w:t>Chức năng THỐNG KÊ trong trang người quản lý</w:t>
+            </w:r>
           </w:p>
         </w:tc>
       </w:tr>
@@ -2858,13 +3160,7 @@
               <w:jc w:val="both"/>
             </w:pPr>
             <w:r>
-              <w:rPr>
-                <w:rFonts w:ascii="Segoe UI" w:eastAsia="Times New Roman" w:hAnsi="Segoe UI" w:cs="Segoe UI"/>
-                <w:color w:val="24292E"/>
-                <w:sz w:val="21"/>
-                <w:szCs w:val="21"/>
-              </w:rPr>
-              <w:t>Vé mới được tạo hoặc thông tin thay đổi sẽ lưu vào csdl.</w:t>
+              <w:t>Tổng doanh thu theo ngày/ tháng/ năm</w:t>
             </w:r>
           </w:p>
         </w:tc>
@@ -2896,7 +3192,10 @@
           </w:tcPr>
           <w:p>
             <w:pPr>
-              <w:jc w:val="both"/>
+              <w:rPr>
+                <w:b/>
+                <w:bCs/>
+              </w:rPr>
             </w:pPr>
           </w:p>
         </w:tc>
@@ -2913,12 +3212,11 @@
         <w:rPr>
           <w:noProof/>
         </w:rPr>
-        <w:lastRenderedPageBreak/>
         <w:drawing>
-          <wp:inline distT="0" distB="0" distL="0" distR="0" wp14:anchorId="07F2D7ED" wp14:editId="44FB9D4D">
-            <wp:extent cx="5943600" cy="5410200"/>
-            <wp:effectExtent l="0" t="0" r="0" b="0"/>
-            <wp:docPr id="7" name="Picture 7"/>
+          <wp:inline distT="0" distB="0" distL="0" distR="0" wp14:anchorId="0541CA0A" wp14:editId="798FCE24">
+            <wp:extent cx="5943600" cy="4818380"/>
+            <wp:effectExtent l="0" t="0" r="0" b="1270"/>
+            <wp:docPr id="6" name="Picture 6"/>
             <wp:cNvGraphicFramePr>
               <a:graphicFrameLocks xmlns:a="http://schemas.openxmlformats.org/drawingml/2006/main" noChangeAspect="1"/>
             </wp:cNvGraphicFramePr>
@@ -2938,6 +3236,516 @@
                   <pic:spPr>
                     <a:xfrm>
                       <a:off x="0" y="0"/>
+                      <a:ext cx="5943600" cy="4818380"/>
+                    </a:xfrm>
+                    <a:prstGeom prst="rect">
+                      <a:avLst/>
+                    </a:prstGeom>
+                  </pic:spPr>
+                </pic:pic>
+              </a:graphicData>
+            </a:graphic>
+          </wp:inline>
+        </w:drawing>
+      </w:r>
+    </w:p>
+    <w:tbl>
+      <w:tblPr>
+        <w:tblStyle w:val="TableGrid"/>
+        <w:tblW w:w="0" w:type="auto"/>
+        <w:tblLook w:val="04A0" w:firstRow="1" w:lastRow="0" w:firstColumn="1" w:lastColumn="0" w:noHBand="0" w:noVBand="1"/>
+      </w:tblPr>
+      <w:tblGrid>
+        <w:gridCol w:w="1345"/>
+        <w:gridCol w:w="8005"/>
+      </w:tblGrid>
+      <w:tr>
+        <w:tc>
+          <w:tcPr>
+            <w:tcW w:w="9350" w:type="dxa"/>
+            <w:gridSpan w:val="2"/>
+          </w:tcPr>
+          <w:p>
+            <w:pPr>
+              <w:jc w:val="center"/>
+              <w:rPr>
+                <w:b/>
+                <w:bCs/>
+              </w:rPr>
+            </w:pPr>
+            <w:r>
+              <w:rPr>
+                <w:b/>
+                <w:bCs/>
+              </w:rPr>
+              <w:t>THIẾT LẬP GIÁ VÉ</w:t>
+            </w:r>
+          </w:p>
+        </w:tc>
+      </w:tr>
+      <w:tr>
+        <w:tc>
+          <w:tcPr>
+            <w:tcW w:w="1345" w:type="dxa"/>
+          </w:tcPr>
+          <w:p>
+            <w:pPr>
+              <w:rPr>
+                <w:b/>
+                <w:bCs/>
+              </w:rPr>
+            </w:pPr>
+            <w:r>
+              <w:rPr>
+                <w:b/>
+                <w:bCs/>
+              </w:rPr>
+              <w:t>Actors</w:t>
+            </w:r>
+          </w:p>
+        </w:tc>
+        <w:tc>
+          <w:tcPr>
+            <w:tcW w:w="8005" w:type="dxa"/>
+          </w:tcPr>
+          <w:p>
+            <w:pPr>
+              <w:jc w:val="both"/>
+            </w:pPr>
+            <w:r>
+              <w:t>Quản lý</w:t>
+            </w:r>
+          </w:p>
+        </w:tc>
+      </w:tr>
+      <w:tr>
+        <w:tc>
+          <w:tcPr>
+            <w:tcW w:w="1345" w:type="dxa"/>
+          </w:tcPr>
+          <w:p>
+            <w:pPr>
+              <w:rPr>
+                <w:b/>
+                <w:bCs/>
+              </w:rPr>
+            </w:pPr>
+            <w:r>
+              <w:rPr>
+                <w:b/>
+                <w:bCs/>
+              </w:rPr>
+              <w:t>Description</w:t>
+            </w:r>
+          </w:p>
+        </w:tc>
+        <w:tc>
+          <w:tcPr>
+            <w:tcW w:w="8005" w:type="dxa"/>
+          </w:tcPr>
+          <w:p>
+            <w:pPr>
+              <w:jc w:val="both"/>
+            </w:pPr>
+            <w:r>
+              <w:t>Quy định về giá vé cho xe máy/ ô tô, giá vé giữa gửi xe vào buổi sáng và buổi tối.</w:t>
+            </w:r>
+          </w:p>
+          <w:p>
+            <w:pPr>
+              <w:jc w:val="both"/>
+              <w:rPr>
+                <w:rFonts w:ascii="Segoe UI" w:eastAsia="Times New Roman" w:hAnsi="Segoe UI" w:cs="Segoe UI"/>
+                <w:color w:val="24292E"/>
+                <w:sz w:val="21"/>
+                <w:szCs w:val="21"/>
+              </w:rPr>
+            </w:pPr>
+            <w:r>
+              <w:rPr>
+                <w:rFonts w:ascii="Segoe UI" w:eastAsia="Times New Roman" w:hAnsi="Segoe UI" w:cs="Segoe UI"/>
+                <w:color w:val="24292E"/>
+                <w:sz w:val="21"/>
+                <w:szCs w:val="21"/>
+              </w:rPr>
+              <w:t>N</w:t>
+            </w:r>
+            <w:r>
+              <w:rPr>
+                <w:rFonts w:ascii="Segoe UI" w:eastAsia="Times New Roman" w:hAnsi="Segoe UI" w:cs="Segoe UI"/>
+                <w:color w:val="24292E"/>
+                <w:sz w:val="21"/>
+                <w:szCs w:val="21"/>
+              </w:rPr>
+              <w:t xml:space="preserve">ếu tạo vé thì </w:t>
+            </w:r>
+            <w:r>
+              <w:rPr>
+                <w:rFonts w:ascii="Segoe UI" w:eastAsia="Times New Roman" w:hAnsi="Segoe UI" w:cs="Segoe UI"/>
+                <w:color w:val="24292E"/>
+                <w:sz w:val="21"/>
+                <w:szCs w:val="21"/>
+              </w:rPr>
+              <w:t>quản lý</w:t>
+            </w:r>
+            <w:r>
+              <w:rPr>
+                <w:rFonts w:ascii="Segoe UI" w:eastAsia="Times New Roman" w:hAnsi="Segoe UI" w:cs="Segoe UI"/>
+                <w:color w:val="24292E"/>
+                <w:sz w:val="21"/>
+                <w:szCs w:val="21"/>
+              </w:rPr>
+              <w:t xml:space="preserve"> sẽ nhập thông tin vé muốn tạo như tên vé, giá vé,</w:t>
+            </w:r>
+            <w:r>
+              <w:rPr>
+                <w:rFonts w:ascii="Segoe UI" w:eastAsia="Times New Roman" w:hAnsi="Segoe UI" w:cs="Segoe UI"/>
+                <w:color w:val="24292E"/>
+                <w:sz w:val="21"/>
+                <w:szCs w:val="21"/>
+              </w:rPr>
+              <w:t xml:space="preserve"> thể loại phương tiện,</w:t>
+            </w:r>
+            <w:r>
+              <w:rPr>
+                <w:rFonts w:ascii="Segoe UI" w:eastAsia="Times New Roman" w:hAnsi="Segoe UI" w:cs="Segoe UI"/>
+                <w:color w:val="24292E"/>
+                <w:sz w:val="21"/>
+                <w:szCs w:val="21"/>
+              </w:rPr>
+              <w:t xml:space="preserve"> thời gian</w:t>
+            </w:r>
+            <w:r>
+              <w:rPr>
+                <w:rFonts w:ascii="Segoe UI" w:eastAsia="Times New Roman" w:hAnsi="Segoe UI" w:cs="Segoe UI"/>
+                <w:color w:val="24292E"/>
+                <w:sz w:val="21"/>
+                <w:szCs w:val="21"/>
+              </w:rPr>
+              <w:t xml:space="preserve"> ràng buộc của giá vé</w:t>
+            </w:r>
+            <w:proofErr w:type="gramStart"/>
+            <w:r>
+              <w:rPr>
+                <w:rFonts w:ascii="Segoe UI" w:eastAsia="Times New Roman" w:hAnsi="Segoe UI" w:cs="Segoe UI"/>
+                <w:color w:val="24292E"/>
+                <w:sz w:val="21"/>
+                <w:szCs w:val="21"/>
+              </w:rPr>
+              <w:t>,...</w:t>
+            </w:r>
+            <w:proofErr w:type="gramEnd"/>
+            <w:r>
+              <w:rPr>
+                <w:rFonts w:ascii="Segoe UI" w:eastAsia="Times New Roman" w:hAnsi="Segoe UI" w:cs="Segoe UI"/>
+                <w:color w:val="24292E"/>
+                <w:sz w:val="21"/>
+                <w:szCs w:val="21"/>
+              </w:rPr>
+              <w:t xml:space="preserve"> sau đó hệ thống sẽ lưu thông tin vào csdl. </w:t>
+            </w:r>
+          </w:p>
+          <w:p>
+            <w:pPr>
+              <w:jc w:val="both"/>
+            </w:pPr>
+            <w:r>
+              <w:rPr>
+                <w:rFonts w:ascii="Segoe UI" w:eastAsia="Times New Roman" w:hAnsi="Segoe UI" w:cs="Segoe UI"/>
+                <w:color w:val="24292E"/>
+                <w:sz w:val="21"/>
+                <w:szCs w:val="21"/>
+              </w:rPr>
+              <w:lastRenderedPageBreak/>
+              <w:t xml:space="preserve">Còn nếu sửa vé thì </w:t>
+            </w:r>
+            <w:r>
+              <w:rPr>
+                <w:rFonts w:ascii="Segoe UI" w:eastAsia="Times New Roman" w:hAnsi="Segoe UI" w:cs="Segoe UI"/>
+                <w:color w:val="24292E"/>
+                <w:sz w:val="21"/>
+                <w:szCs w:val="21"/>
+              </w:rPr>
+              <w:t>quản lý</w:t>
+            </w:r>
+            <w:r>
+              <w:rPr>
+                <w:rFonts w:ascii="Segoe UI" w:eastAsia="Times New Roman" w:hAnsi="Segoe UI" w:cs="Segoe UI"/>
+                <w:color w:val="24292E"/>
+                <w:sz w:val="21"/>
+                <w:szCs w:val="21"/>
+              </w:rPr>
+              <w:t xml:space="preserve"> sẽ</w:t>
+            </w:r>
+            <w:r>
+              <w:rPr>
+                <w:rFonts w:ascii="Segoe UI" w:eastAsia="Times New Roman" w:hAnsi="Segoe UI" w:cs="Segoe UI"/>
+                <w:color w:val="24292E"/>
+                <w:sz w:val="21"/>
+                <w:szCs w:val="21"/>
+              </w:rPr>
+              <w:t xml:space="preserve"> chọn tên vé muốn chỉnh sửa,</w:t>
+            </w:r>
+            <w:r>
+              <w:rPr>
+                <w:rFonts w:ascii="Segoe UI" w:eastAsia="Times New Roman" w:hAnsi="Segoe UI" w:cs="Segoe UI"/>
+                <w:color w:val="24292E"/>
+                <w:sz w:val="21"/>
+                <w:szCs w:val="21"/>
+              </w:rPr>
+              <w:t xml:space="preserve"> </w:t>
+            </w:r>
+            <w:r>
+              <w:rPr>
+                <w:rFonts w:ascii="Segoe UI" w:eastAsia="Times New Roman" w:hAnsi="Segoe UI" w:cs="Segoe UI"/>
+                <w:color w:val="24292E"/>
+                <w:sz w:val="21"/>
+                <w:szCs w:val="21"/>
+              </w:rPr>
+              <w:t>thay đổi</w:t>
+            </w:r>
+            <w:r>
+              <w:rPr>
+                <w:rFonts w:ascii="Segoe UI" w:eastAsia="Times New Roman" w:hAnsi="Segoe UI" w:cs="Segoe UI"/>
+                <w:color w:val="24292E"/>
+                <w:sz w:val="21"/>
+                <w:szCs w:val="21"/>
+              </w:rPr>
+              <w:t xml:space="preserve"> lại</w:t>
+            </w:r>
+            <w:r>
+              <w:rPr>
+                <w:rFonts w:ascii="Segoe UI" w:eastAsia="Times New Roman" w:hAnsi="Segoe UI" w:cs="Segoe UI"/>
+                <w:color w:val="24292E"/>
+                <w:sz w:val="21"/>
+                <w:szCs w:val="21"/>
+              </w:rPr>
+              <w:t xml:space="preserve"> thông tin</w:t>
+            </w:r>
+            <w:r>
+              <w:rPr>
+                <w:rFonts w:ascii="Segoe UI" w:eastAsia="Times New Roman" w:hAnsi="Segoe UI" w:cs="Segoe UI"/>
+                <w:color w:val="24292E"/>
+                <w:sz w:val="21"/>
+                <w:szCs w:val="21"/>
+              </w:rPr>
+              <w:t xml:space="preserve"> </w:t>
+            </w:r>
+            <w:r>
+              <w:rPr>
+                <w:rFonts w:ascii="Segoe UI" w:eastAsia="Times New Roman" w:hAnsi="Segoe UI" w:cs="Segoe UI"/>
+                <w:color w:val="24292E"/>
+                <w:sz w:val="21"/>
+                <w:szCs w:val="21"/>
+              </w:rPr>
+              <w:t xml:space="preserve">và hệ thống sẽ </w:t>
+            </w:r>
+            <w:r>
+              <w:rPr>
+                <w:rFonts w:ascii="Segoe UI" w:eastAsia="Times New Roman" w:hAnsi="Segoe UI" w:cs="Segoe UI"/>
+                <w:color w:val="24292E"/>
+                <w:sz w:val="21"/>
+                <w:szCs w:val="21"/>
+              </w:rPr>
+              <w:t>cập nhật</w:t>
+            </w:r>
+            <w:r>
+              <w:rPr>
+                <w:rFonts w:ascii="Segoe UI" w:eastAsia="Times New Roman" w:hAnsi="Segoe UI" w:cs="Segoe UI"/>
+                <w:color w:val="24292E"/>
+                <w:sz w:val="21"/>
+                <w:szCs w:val="21"/>
+              </w:rPr>
+              <w:t xml:space="preserve"> thông tin mới vào csdl. </w:t>
+            </w:r>
+          </w:p>
+        </w:tc>
+      </w:tr>
+      <w:tr>
+        <w:tc>
+          <w:tcPr>
+            <w:tcW w:w="1345" w:type="dxa"/>
+          </w:tcPr>
+          <w:p>
+            <w:pPr>
+              <w:rPr>
+                <w:b/>
+                <w:bCs/>
+              </w:rPr>
+            </w:pPr>
+            <w:r>
+              <w:rPr>
+                <w:b/>
+                <w:bCs/>
+              </w:rPr>
+              <w:lastRenderedPageBreak/>
+              <w:t>Data</w:t>
+            </w:r>
+          </w:p>
+        </w:tc>
+        <w:tc>
+          <w:tcPr>
+            <w:tcW w:w="8005" w:type="dxa"/>
+          </w:tcPr>
+          <w:p>
+            <w:pPr>
+              <w:jc w:val="both"/>
+            </w:pPr>
+            <w:r>
+              <w:t>Thông tin vé được quản lý nhập từ bàn phím</w:t>
+            </w:r>
+          </w:p>
+        </w:tc>
+      </w:tr>
+      <w:tr>
+        <w:tc>
+          <w:tcPr>
+            <w:tcW w:w="1345" w:type="dxa"/>
+          </w:tcPr>
+          <w:p>
+            <w:pPr>
+              <w:rPr>
+                <w:b/>
+                <w:bCs/>
+              </w:rPr>
+            </w:pPr>
+            <w:r>
+              <w:rPr>
+                <w:b/>
+                <w:bCs/>
+              </w:rPr>
+              <w:t>Stimulus</w:t>
+            </w:r>
+          </w:p>
+        </w:tc>
+        <w:tc>
+          <w:tcPr>
+            <w:tcW w:w="8005" w:type="dxa"/>
+          </w:tcPr>
+          <w:p>
+            <w:pPr>
+              <w:jc w:val="both"/>
+            </w:pPr>
+            <w:r>
+              <w:t>Chức năng TẠO VÉ hoặc THAY ĐỔI GIÁ VÉ</w:t>
+            </w:r>
+          </w:p>
+          <w:p>
+            <w:pPr>
+              <w:jc w:val="center"/>
+            </w:pPr>
+          </w:p>
+        </w:tc>
+      </w:tr>
+      <w:tr>
+        <w:tc>
+          <w:tcPr>
+            <w:tcW w:w="1345" w:type="dxa"/>
+          </w:tcPr>
+          <w:p>
+            <w:pPr>
+              <w:rPr>
+                <w:b/>
+                <w:bCs/>
+              </w:rPr>
+            </w:pPr>
+            <w:r>
+              <w:rPr>
+                <w:b/>
+                <w:bCs/>
+              </w:rPr>
+              <w:t>Response</w:t>
+            </w:r>
+          </w:p>
+        </w:tc>
+        <w:tc>
+          <w:tcPr>
+            <w:tcW w:w="8005" w:type="dxa"/>
+          </w:tcPr>
+          <w:p>
+            <w:pPr>
+              <w:jc w:val="both"/>
+            </w:pPr>
+            <w:r>
+              <w:rPr>
+                <w:rFonts w:ascii="Segoe UI" w:eastAsia="Times New Roman" w:hAnsi="Segoe UI" w:cs="Segoe UI"/>
+                <w:color w:val="24292E"/>
+                <w:sz w:val="21"/>
+                <w:szCs w:val="21"/>
+              </w:rPr>
+              <w:t>Vé mới được tạo hoặc thông tin thay đổi sẽ lưu vào csdl.</w:t>
+            </w:r>
+          </w:p>
+        </w:tc>
+      </w:tr>
+      <w:tr>
+        <w:tc>
+          <w:tcPr>
+            <w:tcW w:w="1345" w:type="dxa"/>
+          </w:tcPr>
+          <w:p>
+            <w:pPr>
+              <w:rPr>
+                <w:b/>
+                <w:bCs/>
+              </w:rPr>
+            </w:pPr>
+            <w:r>
+              <w:rPr>
+                <w:b/>
+                <w:bCs/>
+              </w:rPr>
+              <w:t>Comments</w:t>
+            </w:r>
+          </w:p>
+        </w:tc>
+        <w:tc>
+          <w:tcPr>
+            <w:tcW w:w="8005" w:type="dxa"/>
+          </w:tcPr>
+          <w:p>
+            <w:pPr>
+              <w:jc w:val="both"/>
+            </w:pPr>
+          </w:p>
+        </w:tc>
+      </w:tr>
+    </w:tbl>
+    <w:p>
+      <w:pPr>
+        <w:rPr>
+          <w:b/>
+          <w:bCs/>
+        </w:rPr>
+      </w:pPr>
+      <w:r>
+        <w:rPr>
+          <w:noProof/>
+        </w:rPr>
+        <w:drawing>
+          <wp:inline distT="0" distB="0" distL="0" distR="0" wp14:anchorId="07F2D7ED" wp14:editId="44FB9D4D">
+            <wp:extent cx="5943600" cy="5410200"/>
+            <wp:effectExtent l="0" t="0" r="0" b="0"/>
+            <wp:docPr id="7" name="Picture 7"/>
+            <wp:cNvGraphicFramePr>
+              <a:graphicFrameLocks xmlns:a="http://schemas.openxmlformats.org/drawingml/2006/main" noChangeAspect="1"/>
+            </wp:cNvGraphicFramePr>
+            <a:graphic xmlns:a="http://schemas.openxmlformats.org/drawingml/2006/main">
+              <a:graphicData uri="http://schemas.openxmlformats.org/drawingml/2006/picture">
+                <pic:pic xmlns:pic="http://schemas.openxmlformats.org/drawingml/2006/picture">
+                  <pic:nvPicPr>
+                    <pic:cNvPr id="1" name=""/>
+                    <pic:cNvPicPr/>
+                  </pic:nvPicPr>
+                  <pic:blipFill>
+                    <a:blip r:embed="rId14"/>
+                    <a:stretch>
+                      <a:fillRect/>
+                    </a:stretch>
+                  </pic:blipFill>
+                  <pic:spPr>
+                    <a:xfrm>
+                      <a:off x="0" y="0"/>
                       <a:ext cx="5943600" cy="5410200"/>
                     </a:xfrm>
                     <a:prstGeom prst="rect">
@@ -2970,7 +3778,7 @@
 </file>
 
 <file path=word/endnotes.xml><?xml version="1.0" encoding="utf-8"?>
-<w:endnotes xmlns:wpc="http://schemas.microsoft.com/office/word/2010/wordprocessingCanvas" xmlns:cx="http://schemas.microsoft.com/office/drawing/2014/chartex" xmlns:cx1="http://schemas.microsoft.com/office/drawing/2015/9/8/chartex" xmlns:cx2="http://schemas.microsoft.com/office/drawing/2015/10/21/chartex" xmlns:cx3="http://schemas.microsoft.com/office/drawing/2016/5/9/chartex" xmlns:cx4="http://schemas.microsoft.com/office/drawing/2016/5/10/chartex" xmlns:cx5="http://schemas.microsoft.com/office/drawing/2016/5/11/chartex" xmlns:cx6="http://schemas.microsoft.com/office/drawing/2016/5/12/chartex" xmlns:cx7="http://schemas.microsoft.com/office/drawing/2016/5/13/chartex" xmlns:cx8="http://schemas.microsoft.com/office/drawing/2016/5/14/chartex" xmlns:mc="http://schemas.openxmlformats.org/markup-compatibility/2006" xmlns:aink="http://schemas.microsoft.com/office/drawing/2016/ink" xmlns:am3d="http://schemas.microsoft.com/office/drawing/2017/model3d" xmlns:o="urn:schemas-microsoft-com:office:office" xmlns:r="http://schemas.openxmlformats.org/officeDocument/2006/relationships" xmlns:m="http://schemas.openxmlformats.org/officeDocument/2006/math" xmlns:v="urn:schemas-microsoft-com:vml" xmlns:wp14="http://schemas.microsoft.com/office/word/2010/wordprocessingDrawing" xmlns:wp="http://schemas.openxmlformats.org/drawingml/2006/wordprocessingDrawing" xmlns:w10="urn:schemas-microsoft-com:office:word" xmlns:w="http://schemas.openxmlformats.org/wordprocessingml/2006/main" xmlns:w14="http://schemas.microsoft.com/office/word/2010/wordml" xmlns:w15="http://schemas.microsoft.com/office/word/2012/wordml" xmlns:w16cex="http://schemas.microsoft.com/office/word/2018/wordml/cex" xmlns:w16cid="http://schemas.microsoft.com/office/word/2016/wordml/cid" xmlns:w16="http://schemas.microsoft.com/office/word/2018/wordml" xmlns:w16se="http://schemas.microsoft.com/office/word/2015/wordml/symex" xmlns:wpg="http://schemas.microsoft.com/office/word/2010/wordprocessingGroup" xmlns:wpi="http://schemas.microsoft.com/office/word/2010/wordprocessingInk" xmlns:wne="http://schemas.microsoft.com/office/word/2006/wordml" xmlns:wps="http://schemas.microsoft.com/office/word/2010/wordprocessingShape" mc:Ignorable="w14 w15 w16se w16cid w16 w16cex wp14">
+<w:endnotes xmlns:wpc="http://schemas.microsoft.com/office/word/2010/wordprocessingCanvas" xmlns:mc="http://schemas.openxmlformats.org/markup-compatibility/2006" xmlns:o="urn:schemas-microsoft-com:office:office" xmlns:r="http://schemas.openxmlformats.org/officeDocument/2006/relationships" xmlns:m="http://schemas.openxmlformats.org/officeDocument/2006/math" xmlns:v="urn:schemas-microsoft-com:vml" xmlns:wp14="http://schemas.microsoft.com/office/word/2010/wordprocessingDrawing" xmlns:wp="http://schemas.openxmlformats.org/drawingml/2006/wordprocessingDrawing" xmlns:w10="urn:schemas-microsoft-com:office:word" xmlns:w="http://schemas.openxmlformats.org/wordprocessingml/2006/main" xmlns:w14="http://schemas.microsoft.com/office/word/2010/wordml" xmlns:wpg="http://schemas.microsoft.com/office/word/2010/wordprocessingGroup" xmlns:wpi="http://schemas.microsoft.com/office/word/2010/wordprocessingInk" xmlns:wne="http://schemas.microsoft.com/office/word/2006/wordml" xmlns:wps="http://schemas.microsoft.com/office/word/2010/wordprocessingShape" mc:Ignorable="w14 wp14">
   <w:endnote w:type="separator" w:id="-1">
     <w:p>
       <w:pPr>
@@ -2995,7 +3803,7 @@
 </file>
 
 <file path=word/footnotes.xml><?xml version="1.0" encoding="utf-8"?>
-<w:footnotes xmlns:wpc="http://schemas.microsoft.com/office/word/2010/wordprocessingCanvas" xmlns:cx="http://schemas.microsoft.com/office/drawing/2014/chartex" xmlns:cx1="http://schemas.microsoft.com/office/drawing/2015/9/8/chartex" xmlns:cx2="http://schemas.microsoft.com/office/drawing/2015/10/21/chartex" xmlns:cx3="http://schemas.microsoft.com/office/drawing/2016/5/9/chartex" xmlns:cx4="http://schemas.microsoft.com/office/drawing/2016/5/10/chartex" xmlns:cx5="http://schemas.microsoft.com/office/drawing/2016/5/11/chartex" xmlns:cx6="http://schemas.microsoft.com/office/drawing/2016/5/12/chartex" xmlns:cx7="http://schemas.microsoft.com/office/drawing/2016/5/13/chartex" xmlns:cx8="http://schemas.microsoft.com/office/drawing/2016/5/14/chartex" xmlns:mc="http://schemas.openxmlformats.org/markup-compatibility/2006" xmlns:aink="http://schemas.microsoft.com/office/drawing/2016/ink" xmlns:am3d="http://schemas.microsoft.com/office/drawing/2017/model3d" xmlns:o="urn:schemas-microsoft-com:office:office" xmlns:r="http://schemas.openxmlformats.org/officeDocument/2006/relationships" xmlns:m="http://schemas.openxmlformats.org/officeDocument/2006/math" xmlns:v="urn:schemas-microsoft-com:vml" xmlns:wp14="http://schemas.microsoft.com/office/word/2010/wordprocessingDrawing" xmlns:wp="http://schemas.openxmlformats.org/drawingml/2006/wordprocessingDrawing" xmlns:w10="urn:schemas-microsoft-com:office:word" xmlns:w="http://schemas.openxmlformats.org/wordprocessingml/2006/main" xmlns:w14="http://schemas.microsoft.com/office/word/2010/wordml" xmlns:w15="http://schemas.microsoft.com/office/word/2012/wordml" xmlns:w16cex="http://schemas.microsoft.com/office/word/2018/wordml/cex" xmlns:w16cid="http://schemas.microsoft.com/office/word/2016/wordml/cid" xmlns:w16="http://schemas.microsoft.com/office/word/2018/wordml" xmlns:w16se="http://schemas.microsoft.com/office/word/2015/wordml/symex" xmlns:wpg="http://schemas.microsoft.com/office/word/2010/wordprocessingGroup" xmlns:wpi="http://schemas.microsoft.com/office/word/2010/wordprocessingInk" xmlns:wne="http://schemas.microsoft.com/office/word/2006/wordml" xmlns:wps="http://schemas.microsoft.com/office/word/2010/wordprocessingShape" mc:Ignorable="w14 w15 w16se w16cid w16 w16cex wp14">
+<w:footnotes xmlns:wpc="http://schemas.microsoft.com/office/word/2010/wordprocessingCanvas" xmlns:mc="http://schemas.openxmlformats.org/markup-compatibility/2006" xmlns:o="urn:schemas-microsoft-com:office:office" xmlns:r="http://schemas.openxmlformats.org/officeDocument/2006/relationships" xmlns:m="http://schemas.openxmlformats.org/officeDocument/2006/math" xmlns:v="urn:schemas-microsoft-com:vml" xmlns:wp14="http://schemas.microsoft.com/office/word/2010/wordprocessingDrawing" xmlns:wp="http://schemas.openxmlformats.org/drawingml/2006/wordprocessingDrawing" xmlns:w10="urn:schemas-microsoft-com:office:word" xmlns:w="http://schemas.openxmlformats.org/wordprocessingml/2006/main" xmlns:w14="http://schemas.microsoft.com/office/word/2010/wordml" xmlns:wpg="http://schemas.microsoft.com/office/word/2010/wordprocessingGroup" xmlns:wpi="http://schemas.microsoft.com/office/word/2010/wordprocessingInk" xmlns:wne="http://schemas.microsoft.com/office/word/2006/wordml" xmlns:wps="http://schemas.microsoft.com/office/word/2010/wordprocessingShape" mc:Ignorable="w14 wp14">
   <w:footnote w:type="separator" w:id="-1">
     <w:p>
       <w:pPr>
@@ -3020,8 +3828,8 @@
 </file>
 
 <file path=word/numbering.xml><?xml version="1.0" encoding="utf-8"?>
-<w:numbering xmlns:wpc="http://schemas.microsoft.com/office/word/2010/wordprocessingCanvas" xmlns:cx="http://schemas.microsoft.com/office/drawing/2014/chartex" xmlns:cx1="http://schemas.microsoft.com/office/drawing/2015/9/8/chartex" xmlns:cx2="http://schemas.microsoft.com/office/drawing/2015/10/21/chartex" xmlns:cx3="http://schemas.microsoft.com/office/drawing/2016/5/9/chartex" xmlns:cx4="http://schemas.microsoft.com/office/drawing/2016/5/10/chartex" xmlns:cx5="http://schemas.microsoft.com/office/drawing/2016/5/11/chartex" xmlns:cx6="http://schemas.microsoft.com/office/drawing/2016/5/12/chartex" xmlns:cx7="http://schemas.microsoft.com/office/drawing/2016/5/13/chartex" xmlns:cx8="http://schemas.microsoft.com/office/drawing/2016/5/14/chartex" xmlns:mc="http://schemas.openxmlformats.org/markup-compatibility/2006" xmlns:aink="http://schemas.microsoft.com/office/drawing/2016/ink" xmlns:am3d="http://schemas.microsoft.com/office/drawing/2017/model3d" xmlns:o="urn:schemas-microsoft-com:office:office" xmlns:r="http://schemas.openxmlformats.org/officeDocument/2006/relationships" xmlns:m="http://schemas.openxmlformats.org/officeDocument/2006/math" xmlns:v="urn:schemas-microsoft-com:vml" xmlns:wp14="http://schemas.microsoft.com/office/word/2010/wordprocessingDrawing" xmlns:wp="http://schemas.openxmlformats.org/drawingml/2006/wordprocessingDrawing" xmlns:w10="urn:schemas-microsoft-com:office:word" xmlns:w="http://schemas.openxmlformats.org/wordprocessingml/2006/main" xmlns:w14="http://schemas.microsoft.com/office/word/2010/wordml" xmlns:w15="http://schemas.microsoft.com/office/word/2012/wordml" xmlns:w16cex="http://schemas.microsoft.com/office/word/2018/wordml/cex" xmlns:w16cid="http://schemas.microsoft.com/office/word/2016/wordml/cid" xmlns:w16="http://schemas.microsoft.com/office/word/2018/wordml" xmlns:w16se="http://schemas.microsoft.com/office/word/2015/wordml/symex" xmlns:wpg="http://schemas.microsoft.com/office/word/2010/wordprocessingGroup" xmlns:wpi="http://schemas.microsoft.com/office/word/2010/wordprocessingInk" xmlns:wne="http://schemas.microsoft.com/office/word/2006/wordml" xmlns:wps="http://schemas.microsoft.com/office/word/2010/wordprocessingShape" mc:Ignorable="w14 w15 w16se w16cid w16 w16cex wp14">
-  <w:abstractNum w:abstractNumId="0" w15:restartNumberingAfterBreak="0">
+<w:numbering xmlns:wpc="http://schemas.microsoft.com/office/word/2010/wordprocessingCanvas" xmlns:mc="http://schemas.openxmlformats.org/markup-compatibility/2006" xmlns:o="urn:schemas-microsoft-com:office:office" xmlns:r="http://schemas.openxmlformats.org/officeDocument/2006/relationships" xmlns:m="http://schemas.openxmlformats.org/officeDocument/2006/math" xmlns:v="urn:schemas-microsoft-com:vml" xmlns:wp14="http://schemas.microsoft.com/office/word/2010/wordprocessingDrawing" xmlns:wp="http://schemas.openxmlformats.org/drawingml/2006/wordprocessingDrawing" xmlns:w10="urn:schemas-microsoft-com:office:word" xmlns:w="http://schemas.openxmlformats.org/wordprocessingml/2006/main" xmlns:w14="http://schemas.microsoft.com/office/word/2010/wordml" xmlns:wpg="http://schemas.microsoft.com/office/word/2010/wordprocessingGroup" xmlns:wpi="http://schemas.microsoft.com/office/word/2010/wordprocessingInk" xmlns:wne="http://schemas.microsoft.com/office/word/2006/wordml" xmlns:wps="http://schemas.microsoft.com/office/word/2010/wordprocessingShape" mc:Ignorable="w14 wp14">
+  <w:abstractNum w:abstractNumId="0">
     <w:nsid w:val="2F57501C"/>
     <w:multiLevelType w:val="multilevel"/>
     <w:tmpl w:val="EFA05E32"/>
@@ -3170,14 +3978,130 @@
       </w:rPr>
     </w:lvl>
   </w:abstractNum>
+  <w:abstractNum w:abstractNumId="1">
+    <w:nsid w:val="46EF1261"/>
+    <w:multiLevelType w:val="hybridMultilevel"/>
+    <w:tmpl w:val="7F267528"/>
+    <w:lvl w:ilvl="0" w:tplc="A17C7D40">
+      <w:start w:val="23"/>
+      <w:numFmt w:val="bullet"/>
+      <w:lvlText w:val=""/>
+      <w:lvlJc w:val="left"/>
+      <w:pPr>
+        <w:ind w:left="720" w:hanging="360"/>
+      </w:pPr>
+      <w:rPr>
+        <w:rFonts w:ascii="Wingdings" w:eastAsiaTheme="minorHAnsi" w:hAnsi="Wingdings" w:cstheme="minorBidi" w:hint="default"/>
+      </w:rPr>
+    </w:lvl>
+    <w:lvl w:ilvl="1" w:tplc="04090003" w:tentative="1">
+      <w:start w:val="1"/>
+      <w:numFmt w:val="bullet"/>
+      <w:lvlText w:val="o"/>
+      <w:lvlJc w:val="left"/>
+      <w:pPr>
+        <w:ind w:left="1440" w:hanging="360"/>
+      </w:pPr>
+      <w:rPr>
+        <w:rFonts w:ascii="Courier New" w:hAnsi="Courier New" w:cs="Courier New" w:hint="default"/>
+      </w:rPr>
+    </w:lvl>
+    <w:lvl w:ilvl="2" w:tplc="04090005" w:tentative="1">
+      <w:start w:val="1"/>
+      <w:numFmt w:val="bullet"/>
+      <w:lvlText w:val=""/>
+      <w:lvlJc w:val="left"/>
+      <w:pPr>
+        <w:ind w:left="2160" w:hanging="360"/>
+      </w:pPr>
+      <w:rPr>
+        <w:rFonts w:ascii="Wingdings" w:hAnsi="Wingdings" w:hint="default"/>
+      </w:rPr>
+    </w:lvl>
+    <w:lvl w:ilvl="3" w:tplc="04090001" w:tentative="1">
+      <w:start w:val="1"/>
+      <w:numFmt w:val="bullet"/>
+      <w:lvlText w:val=""/>
+      <w:lvlJc w:val="left"/>
+      <w:pPr>
+        <w:ind w:left="2880" w:hanging="360"/>
+      </w:pPr>
+      <w:rPr>
+        <w:rFonts w:ascii="Symbol" w:hAnsi="Symbol" w:hint="default"/>
+      </w:rPr>
+    </w:lvl>
+    <w:lvl w:ilvl="4" w:tplc="04090003" w:tentative="1">
+      <w:start w:val="1"/>
+      <w:numFmt w:val="bullet"/>
+      <w:lvlText w:val="o"/>
+      <w:lvlJc w:val="left"/>
+      <w:pPr>
+        <w:ind w:left="3600" w:hanging="360"/>
+      </w:pPr>
+      <w:rPr>
+        <w:rFonts w:ascii="Courier New" w:hAnsi="Courier New" w:cs="Courier New" w:hint="default"/>
+      </w:rPr>
+    </w:lvl>
+    <w:lvl w:ilvl="5" w:tplc="04090005" w:tentative="1">
+      <w:start w:val="1"/>
+      <w:numFmt w:val="bullet"/>
+      <w:lvlText w:val=""/>
+      <w:lvlJc w:val="left"/>
+      <w:pPr>
+        <w:ind w:left="4320" w:hanging="360"/>
+      </w:pPr>
+      <w:rPr>
+        <w:rFonts w:ascii="Wingdings" w:hAnsi="Wingdings" w:hint="default"/>
+      </w:rPr>
+    </w:lvl>
+    <w:lvl w:ilvl="6" w:tplc="04090001" w:tentative="1">
+      <w:start w:val="1"/>
+      <w:numFmt w:val="bullet"/>
+      <w:lvlText w:val=""/>
+      <w:lvlJc w:val="left"/>
+      <w:pPr>
+        <w:ind w:left="5040" w:hanging="360"/>
+      </w:pPr>
+      <w:rPr>
+        <w:rFonts w:ascii="Symbol" w:hAnsi="Symbol" w:hint="default"/>
+      </w:rPr>
+    </w:lvl>
+    <w:lvl w:ilvl="7" w:tplc="04090003" w:tentative="1">
+      <w:start w:val="1"/>
+      <w:numFmt w:val="bullet"/>
+      <w:lvlText w:val="o"/>
+      <w:lvlJc w:val="left"/>
+      <w:pPr>
+        <w:ind w:left="5760" w:hanging="360"/>
+      </w:pPr>
+      <w:rPr>
+        <w:rFonts w:ascii="Courier New" w:hAnsi="Courier New" w:cs="Courier New" w:hint="default"/>
+      </w:rPr>
+    </w:lvl>
+    <w:lvl w:ilvl="8" w:tplc="04090005" w:tentative="1">
+      <w:start w:val="1"/>
+      <w:numFmt w:val="bullet"/>
+      <w:lvlText w:val=""/>
+      <w:lvlJc w:val="left"/>
+      <w:pPr>
+        <w:ind w:left="6480" w:hanging="360"/>
+      </w:pPr>
+      <w:rPr>
+        <w:rFonts w:ascii="Wingdings" w:hAnsi="Wingdings" w:hint="default"/>
+      </w:rPr>
+    </w:lvl>
+  </w:abstractNum>
   <w:num w:numId="1">
     <w:abstractNumId w:val="0"/>
+  </w:num>
+  <w:num w:numId="2">
+    <w:abstractNumId w:val="1"/>
   </w:num>
 </w:numbering>
 </file>
 
 <file path=word/styles.xml><?xml version="1.0" encoding="utf-8"?>
-<w:styles xmlns:mc="http://schemas.openxmlformats.org/markup-compatibility/2006" xmlns:r="http://schemas.openxmlformats.org/officeDocument/2006/relationships" xmlns:w="http://schemas.openxmlformats.org/wordprocessingml/2006/main" xmlns:w14="http://schemas.microsoft.com/office/word/2010/wordml" xmlns:w15="http://schemas.microsoft.com/office/word/2012/wordml" xmlns:w16cex="http://schemas.microsoft.com/office/word/2018/wordml/cex" xmlns:w16cid="http://schemas.microsoft.com/office/word/2016/wordml/cid" xmlns:w16="http://schemas.microsoft.com/office/word/2018/wordml" xmlns:w16se="http://schemas.microsoft.com/office/word/2015/wordml/symex" mc:Ignorable="w14 w15 w16se w16cid w16 w16cex">
+<w:styles xmlns:mc="http://schemas.openxmlformats.org/markup-compatibility/2006" xmlns:r="http://schemas.openxmlformats.org/officeDocument/2006/relationships" xmlns:w="http://schemas.openxmlformats.org/wordprocessingml/2006/main" xmlns:w14="http://schemas.microsoft.com/office/word/2010/wordml" mc:Ignorable="w14">
   <w:docDefaults>
     <w:rPrDefault>
       <w:rPr>
@@ -3193,383 +4117,144 @@
       </w:pPr>
     </w:pPrDefault>
   </w:docDefaults>
-  <w:latentStyles w:defLockedState="0" w:defUIPriority="99" w:defSemiHidden="0" w:defUnhideWhenUsed="0" w:defQFormat="0" w:count="376">
-    <w:lsdException w:name="Normal" w:uiPriority="0" w:qFormat="1"/>
-    <w:lsdException w:name="heading 1" w:uiPriority="9" w:qFormat="1"/>
-    <w:lsdException w:name="heading 2" w:semiHidden="1" w:uiPriority="9" w:unhideWhenUsed="1" w:qFormat="1"/>
-    <w:lsdException w:name="heading 3" w:semiHidden="1" w:uiPriority="9" w:unhideWhenUsed="1" w:qFormat="1"/>
-    <w:lsdException w:name="heading 4" w:semiHidden="1" w:uiPriority="9" w:unhideWhenUsed="1" w:qFormat="1"/>
-    <w:lsdException w:name="heading 5" w:semiHidden="1" w:uiPriority="9" w:unhideWhenUsed="1" w:qFormat="1"/>
-    <w:lsdException w:name="heading 6" w:semiHidden="1" w:uiPriority="9" w:unhideWhenUsed="1" w:qFormat="1"/>
-    <w:lsdException w:name="heading 7" w:semiHidden="1" w:uiPriority="9" w:unhideWhenUsed="1" w:qFormat="1"/>
-    <w:lsdException w:name="heading 8" w:semiHidden="1" w:uiPriority="9" w:unhideWhenUsed="1" w:qFormat="1"/>
-    <w:lsdException w:name="heading 9" w:semiHidden="1" w:uiPriority="9" w:unhideWhenUsed="1" w:qFormat="1"/>
-    <w:lsdException w:name="index 1" w:semiHidden="1" w:unhideWhenUsed="1"/>
-    <w:lsdException w:name="index 2" w:semiHidden="1" w:unhideWhenUsed="1"/>
-    <w:lsdException w:name="index 3" w:semiHidden="1" w:unhideWhenUsed="1"/>
-    <w:lsdException w:name="index 4" w:semiHidden="1" w:unhideWhenUsed="1"/>
-    <w:lsdException w:name="index 5" w:semiHidden="1" w:unhideWhenUsed="1"/>
-    <w:lsdException w:name="index 6" w:semiHidden="1" w:unhideWhenUsed="1"/>
-    <w:lsdException w:name="index 7" w:semiHidden="1" w:unhideWhenUsed="1"/>
-    <w:lsdException w:name="index 8" w:semiHidden="1" w:unhideWhenUsed="1"/>
-    <w:lsdException w:name="index 9" w:semiHidden="1" w:unhideWhenUsed="1"/>
-    <w:lsdException w:name="toc 1" w:semiHidden="1" w:uiPriority="39" w:unhideWhenUsed="1"/>
-    <w:lsdException w:name="toc 2" w:semiHidden="1" w:uiPriority="39" w:unhideWhenUsed="1"/>
-    <w:lsdException w:name="toc 3" w:semiHidden="1" w:uiPriority="39" w:unhideWhenUsed="1"/>
-    <w:lsdException w:name="toc 4" w:semiHidden="1" w:uiPriority="39" w:unhideWhenUsed="1"/>
-    <w:lsdException w:name="toc 5" w:semiHidden="1" w:uiPriority="39" w:unhideWhenUsed="1"/>
-    <w:lsdException w:name="toc 6" w:semiHidden="1" w:uiPriority="39" w:unhideWhenUsed="1"/>
-    <w:lsdException w:name="toc 7" w:semiHidden="1" w:uiPriority="39" w:unhideWhenUsed="1"/>
-    <w:lsdException w:name="toc 8" w:semiHidden="1" w:uiPriority="39" w:unhideWhenUsed="1"/>
-    <w:lsdException w:name="toc 9" w:semiHidden="1" w:uiPriority="39" w:unhideWhenUsed="1"/>
-    <w:lsdException w:name="Normal Indent" w:semiHidden="1" w:unhideWhenUsed="1"/>
-    <w:lsdException w:name="footnote text" w:semiHidden="1" w:unhideWhenUsed="1"/>
-    <w:lsdException w:name="annotation text" w:semiHidden="1" w:unhideWhenUsed="1"/>
-    <w:lsdException w:name="header" w:semiHidden="1" w:unhideWhenUsed="1"/>
-    <w:lsdException w:name="footer" w:semiHidden="1" w:unhideWhenUsed="1"/>
-    <w:lsdException w:name="index heading" w:semiHidden="1" w:unhideWhenUsed="1"/>
-    <w:lsdException w:name="caption" w:semiHidden="1" w:uiPriority="35" w:unhideWhenUsed="1" w:qFormat="1"/>
-    <w:lsdException w:name="table of figures" w:semiHidden="1" w:unhideWhenUsed="1"/>
-    <w:lsdException w:name="envelope address" w:semiHidden="1" w:unhideWhenUsed="1"/>
-    <w:lsdException w:name="envelope return" w:semiHidden="1" w:unhideWhenUsed="1"/>
-    <w:lsdException w:name="footnote reference" w:semiHidden="1" w:unhideWhenUsed="1"/>
-    <w:lsdException w:name="annotation reference" w:semiHidden="1" w:unhideWhenUsed="1"/>
-    <w:lsdException w:name="line number" w:semiHidden="1" w:unhideWhenUsed="1"/>
-    <w:lsdException w:name="page number" w:semiHidden="1" w:unhideWhenUsed="1"/>
-    <w:lsdException w:name="endnote reference" w:semiHidden="1" w:unhideWhenUsed="1"/>
-    <w:lsdException w:name="endnote text" w:semiHidden="1" w:unhideWhenUsed="1"/>
-    <w:lsdException w:name="table of authorities" w:semiHidden="1" w:unhideWhenUsed="1"/>
-    <w:lsdException w:name="macro" w:semiHidden="1" w:unhideWhenUsed="1"/>
-    <w:lsdException w:name="toa heading" w:semiHidden="1" w:unhideWhenUsed="1"/>
-    <w:lsdException w:name="List" w:semiHidden="1" w:unhideWhenUsed="1"/>
-    <w:lsdException w:name="List Bullet" w:semiHidden="1" w:unhideWhenUsed="1"/>
-    <w:lsdException w:name="List Number" w:semiHidden="1" w:unhideWhenUsed="1"/>
-    <w:lsdException w:name="List 2" w:semiHidden="1" w:unhideWhenUsed="1"/>
-    <w:lsdException w:name="List 3" w:semiHidden="1" w:unhideWhenUsed="1"/>
-    <w:lsdException w:name="List 4" w:semiHidden="1" w:unhideWhenUsed="1"/>
-    <w:lsdException w:name="List 5" w:semiHidden="1" w:unhideWhenUsed="1"/>
-    <w:lsdException w:name="List Bullet 2" w:semiHidden="1" w:unhideWhenUsed="1"/>
-    <w:lsdException w:name="List Bullet 3" w:semiHidden="1" w:unhideWhenUsed="1"/>
-    <w:lsdException w:name="List Bullet 4" w:semiHidden="1" w:unhideWhenUsed="1"/>
-    <w:lsdException w:name="List Bullet 5" w:semiHidden="1" w:unhideWhenUsed="1"/>
-    <w:lsdException w:name="List Number 2" w:semiHidden="1" w:unhideWhenUsed="1"/>
-    <w:lsdException w:name="List Number 3" w:semiHidden="1" w:unhideWhenUsed="1"/>
-    <w:lsdException w:name="List Number 4" w:semiHidden="1" w:unhideWhenUsed="1"/>
-    <w:lsdException w:name="List Number 5" w:semiHidden="1" w:unhideWhenUsed="1"/>
-    <w:lsdException w:name="Title" w:uiPriority="10" w:qFormat="1"/>
-    <w:lsdException w:name="Closing" w:semiHidden="1" w:unhideWhenUsed="1"/>
-    <w:lsdException w:name="Signature" w:semiHidden="1" w:unhideWhenUsed="1"/>
-    <w:lsdException w:name="Default Paragraph Font" w:semiHidden="1" w:uiPriority="1" w:unhideWhenUsed="1"/>
-    <w:lsdException w:name="Body Text" w:semiHidden="1" w:unhideWhenUsed="1"/>
-    <w:lsdException w:name="Body Text Indent" w:semiHidden="1" w:unhideWhenUsed="1"/>
-    <w:lsdException w:name="List Continue" w:semiHidden="1" w:unhideWhenUsed="1"/>
-    <w:lsdException w:name="List Continue 2" w:semiHidden="1" w:unhideWhenUsed="1"/>
-    <w:lsdException w:name="List Continue 3" w:semiHidden="1" w:unhideWhenUsed="1"/>
-    <w:lsdException w:name="List Continue 4" w:semiHidden="1" w:unhideWhenUsed="1"/>
-    <w:lsdException w:name="List Continue 5" w:semiHidden="1" w:unhideWhenUsed="1"/>
-    <w:lsdException w:name="Message Header" w:semiHidden="1" w:unhideWhenUsed="1"/>
-    <w:lsdException w:name="Subtitle" w:uiPriority="11" w:qFormat="1"/>
-    <w:lsdException w:name="Salutation" w:semiHidden="1" w:unhideWhenUsed="1"/>
-    <w:lsdException w:name="Date" w:semiHidden="1" w:unhideWhenUsed="1"/>
-    <w:lsdException w:name="Body Text First Indent" w:semiHidden="1" w:unhideWhenUsed="1"/>
-    <w:lsdException w:name="Body Text First Indent 2" w:semiHidden="1" w:unhideWhenUsed="1"/>
-    <w:lsdException w:name="Note Heading" w:semiHidden="1" w:unhideWhenUsed="1"/>
-    <w:lsdException w:name="Body Text 2" w:semiHidden="1" w:unhideWhenUsed="1"/>
-    <w:lsdException w:name="Body Text 3" w:semiHidden="1" w:unhideWhenUsed="1"/>
-    <w:lsdException w:name="Body Text Indent 2" w:semiHidden="1" w:unhideWhenUsed="1"/>
-    <w:lsdException w:name="Body Text Indent 3" w:semiHidden="1" w:unhideWhenUsed="1"/>
-    <w:lsdException w:name="Block Text" w:semiHidden="1" w:unhideWhenUsed="1"/>
-    <w:lsdException w:name="Hyperlink" w:semiHidden="1" w:unhideWhenUsed="1"/>
-    <w:lsdException w:name="FollowedHyperlink" w:semiHidden="1" w:unhideWhenUsed="1"/>
-    <w:lsdException w:name="Strong" w:uiPriority="22" w:qFormat="1"/>
-    <w:lsdException w:name="Emphasis" w:uiPriority="20" w:qFormat="1"/>
-    <w:lsdException w:name="Document Map" w:semiHidden="1" w:unhideWhenUsed="1"/>
-    <w:lsdException w:name="Plain Text" w:semiHidden="1" w:unhideWhenUsed="1"/>
-    <w:lsdException w:name="E-mail Signature" w:semiHidden="1" w:unhideWhenUsed="1"/>
-    <w:lsdException w:name="HTML Top of Form" w:semiHidden="1" w:unhideWhenUsed="1"/>
-    <w:lsdException w:name="HTML Bottom of Form" w:semiHidden="1" w:unhideWhenUsed="1"/>
-    <w:lsdException w:name="Normal (Web)" w:semiHidden="1" w:unhideWhenUsed="1"/>
-    <w:lsdException w:name="HTML Acronym" w:semiHidden="1" w:unhideWhenUsed="1"/>
-    <w:lsdException w:name="HTML Address" w:semiHidden="1" w:unhideWhenUsed="1"/>
-    <w:lsdException w:name="HTML Cite" w:semiHidden="1" w:unhideWhenUsed="1"/>
-    <w:lsdException w:name="HTML Code" w:semiHidden="1" w:unhideWhenUsed="1"/>
-    <w:lsdException w:name="HTML Definition" w:semiHidden="1" w:unhideWhenUsed="1"/>
-    <w:lsdException w:name="HTML Keyboard" w:semiHidden="1" w:unhideWhenUsed="1"/>
-    <w:lsdException w:name="HTML Preformatted" w:semiHidden="1" w:unhideWhenUsed="1"/>
-    <w:lsdException w:name="HTML Sample" w:semiHidden="1" w:unhideWhenUsed="1"/>
-    <w:lsdException w:name="HTML Typewriter" w:semiHidden="1" w:unhideWhenUsed="1"/>
-    <w:lsdException w:name="HTML Variable" w:semiHidden="1" w:unhideWhenUsed="1"/>
-    <w:lsdException w:name="Normal Table" w:semiHidden="1" w:unhideWhenUsed="1"/>
-    <w:lsdException w:name="annotation subject" w:semiHidden="1" w:unhideWhenUsed="1"/>
-    <w:lsdException w:name="No List" w:semiHidden="1" w:unhideWhenUsed="1"/>
-    <w:lsdException w:name="Outline List 1" w:semiHidden="1" w:unhideWhenUsed="1"/>
-    <w:lsdException w:name="Outline List 2" w:semiHidden="1" w:unhideWhenUsed="1"/>
-    <w:lsdException w:name="Outline List 3" w:semiHidden="1" w:unhideWhenUsed="1"/>
-    <w:lsdException w:name="Table Simple 1" w:semiHidden="1" w:unhideWhenUsed="1"/>
-    <w:lsdException w:name="Table Simple 2" w:semiHidden="1" w:unhideWhenUsed="1"/>
-    <w:lsdException w:name="Table Simple 3" w:semiHidden="1" w:unhideWhenUsed="1"/>
-    <w:lsdException w:name="Table Classic 1" w:semiHidden="1" w:unhideWhenUsed="1"/>
-    <w:lsdException w:name="Table Classic 2" w:semiHidden="1" w:unhideWhenUsed="1"/>
-    <w:lsdException w:name="Table Classic 3" w:semiHidden="1" w:unhideWhenUsed="1"/>
-    <w:lsdException w:name="Table Classic 4" w:semiHidden="1" w:unhideWhenUsed="1"/>
-    <w:lsdException w:name="Table Colorful 1" w:semiHidden="1" w:unhideWhenUsed="1"/>
-    <w:lsdException w:name="Table Colorful 2" w:semiHidden="1" w:unhideWhenUsed="1"/>
-    <w:lsdException w:name="Table Colorful 3" w:semiHidden="1" w:unhideWhenUsed="1"/>
-    <w:lsdException w:name="Table Columns 1" w:semiHidden="1" w:unhideWhenUsed="1"/>
-    <w:lsdException w:name="Table Columns 2" w:semiHidden="1" w:unhideWhenUsed="1"/>
-    <w:lsdException w:name="Table Columns 3" w:semiHidden="1" w:unhideWhenUsed="1"/>
-    <w:lsdException w:name="Table Columns 4" w:semiHidden="1" w:unhideWhenUsed="1"/>
-    <w:lsdException w:name="Table Columns 5" w:semiHidden="1" w:unhideWhenUsed="1"/>
-    <w:lsdException w:name="Table Grid 1" w:semiHidden="1" w:unhideWhenUsed="1"/>
-    <w:lsdException w:name="Table Grid 2" w:semiHidden="1" w:unhideWhenUsed="1"/>
-    <w:lsdException w:name="Table Grid 3" w:semiHidden="1" w:unhideWhenUsed="1"/>
-    <w:lsdException w:name="Table Grid 4" w:semiHidden="1" w:unhideWhenUsed="1"/>
-    <w:lsdException w:name="Table Grid 5" w:semiHidden="1" w:unhideWhenUsed="1"/>
-    <w:lsdException w:name="Table Grid 6" w:semiHidden="1" w:unhideWhenUsed="1"/>
-    <w:lsdException w:name="Table Grid 7" w:semiHidden="1" w:unhideWhenUsed="1"/>
-    <w:lsdException w:name="Table Grid 8" w:semiHidden="1" w:unhideWhenUsed="1"/>
-    <w:lsdException w:name="Table List 1" w:semiHidden="1" w:unhideWhenUsed="1"/>
-    <w:lsdException w:name="Table List 2" w:semiHidden="1" w:unhideWhenUsed="1"/>
-    <w:lsdException w:name="Table List 3" w:semiHidden="1" w:unhideWhenUsed="1"/>
-    <w:lsdException w:name="Table List 4" w:semiHidden="1" w:unhideWhenUsed="1"/>
-    <w:lsdException w:name="Table List 5" w:semiHidden="1" w:unhideWhenUsed="1"/>
-    <w:lsdException w:name="Table List 6" w:semiHidden="1" w:unhideWhenUsed="1"/>
-    <w:lsdException w:name="Table List 7" w:semiHidden="1" w:unhideWhenUsed="1"/>
-    <w:lsdException w:name="Table List 8" w:semiHidden="1" w:unhideWhenUsed="1"/>
-    <w:lsdException w:name="Table 3D effects 1" w:semiHidden="1" w:unhideWhenUsed="1"/>
-    <w:lsdException w:name="Table 3D effects 2" w:semiHidden="1" w:unhideWhenUsed="1"/>
-    <w:lsdException w:name="Table 3D effects 3" w:semiHidden="1" w:unhideWhenUsed="1"/>
-    <w:lsdException w:name="Table Contemporary" w:semiHidden="1" w:unhideWhenUsed="1"/>
-    <w:lsdException w:name="Table Elegant" w:semiHidden="1" w:unhideWhenUsed="1"/>
-    <w:lsdException w:name="Table Professional" w:semiHidden="1" w:unhideWhenUsed="1"/>
-    <w:lsdException w:name="Table Subtle 1" w:semiHidden="1" w:unhideWhenUsed="1"/>
-    <w:lsdException w:name="Table Subtle 2" w:semiHidden="1" w:unhideWhenUsed="1"/>
-    <w:lsdException w:name="Table Web 1" w:semiHidden="1" w:unhideWhenUsed="1"/>
-    <w:lsdException w:name="Table Web 2" w:semiHidden="1" w:unhideWhenUsed="1"/>
-    <w:lsdException w:name="Table Web 3" w:semiHidden="1" w:unhideWhenUsed="1"/>
-    <w:lsdException w:name="Balloon Text" w:semiHidden="1" w:unhideWhenUsed="1"/>
-    <w:lsdException w:name="Table Grid" w:uiPriority="39"/>
-    <w:lsdException w:name="Table Theme" w:semiHidden="1" w:unhideWhenUsed="1"/>
-    <w:lsdException w:name="Placeholder Text" w:semiHidden="1"/>
-    <w:lsdException w:name="No Spacing" w:uiPriority="1" w:qFormat="1"/>
-    <w:lsdException w:name="Light Shading" w:uiPriority="60"/>
-    <w:lsdException w:name="Light List" w:uiPriority="61"/>
-    <w:lsdException w:name="Light Grid" w:uiPriority="62"/>
-    <w:lsdException w:name="Medium Shading 1" w:uiPriority="63"/>
-    <w:lsdException w:name="Medium Shading 2" w:uiPriority="64"/>
-    <w:lsdException w:name="Medium List 1" w:uiPriority="65"/>
-    <w:lsdException w:name="Medium List 2" w:uiPriority="66"/>
-    <w:lsdException w:name="Medium Grid 1" w:uiPriority="67"/>
-    <w:lsdException w:name="Medium Grid 2" w:uiPriority="68"/>
-    <w:lsdException w:name="Medium Grid 3" w:uiPriority="69"/>
-    <w:lsdException w:name="Dark List" w:uiPriority="70"/>
-    <w:lsdException w:name="Colorful Shading" w:uiPriority="71"/>
-    <w:lsdException w:name="Colorful List" w:uiPriority="72"/>
-    <w:lsdException w:name="Colorful Grid" w:uiPriority="73"/>
-    <w:lsdException w:name="Light Shading Accent 1" w:uiPriority="60"/>
-    <w:lsdException w:name="Light List Accent 1" w:uiPriority="61"/>
-    <w:lsdException w:name="Light Grid Accent 1" w:uiPriority="62"/>
-    <w:lsdException w:name="Medium Shading 1 Accent 1" w:uiPriority="63"/>
-    <w:lsdException w:name="Medium Shading 2 Accent 1" w:uiPriority="64"/>
-    <w:lsdException w:name="Medium List 1 Accent 1" w:uiPriority="65"/>
-    <w:lsdException w:name="Revision" w:semiHidden="1"/>
-    <w:lsdException w:name="List Paragraph" w:uiPriority="34" w:qFormat="1"/>
-    <w:lsdException w:name="Quote" w:uiPriority="29" w:qFormat="1"/>
-    <w:lsdException w:name="Intense Quote" w:uiPriority="30" w:qFormat="1"/>
-    <w:lsdException w:name="Medium List 2 Accent 1" w:uiPriority="66"/>
-    <w:lsdException w:name="Medium Grid 1 Accent 1" w:uiPriority="67"/>
-    <w:lsdException w:name="Medium Grid 2 Accent 1" w:uiPriority="68"/>
-    <w:lsdException w:name="Medium Grid 3 Accent 1" w:uiPriority="69"/>
-    <w:lsdException w:name="Dark List Accent 1" w:uiPriority="70"/>
-    <w:lsdException w:name="Colorful Shading Accent 1" w:uiPriority="71"/>
-    <w:lsdException w:name="Colorful List Accent 1" w:uiPriority="72"/>
-    <w:lsdException w:name="Colorful Grid Accent 1" w:uiPriority="73"/>
-    <w:lsdException w:name="Light Shading Accent 2" w:uiPriority="60"/>
-    <w:lsdException w:name="Light List Accent 2" w:uiPriority="61"/>
-    <w:lsdException w:name="Light Grid Accent 2" w:uiPriority="62"/>
-    <w:lsdException w:name="Medium Shading 1 Accent 2" w:uiPriority="63"/>
-    <w:lsdException w:name="Medium Shading 2 Accent 2" w:uiPriority="64"/>
-    <w:lsdException w:name="Medium List 1 Accent 2" w:uiPriority="65"/>
-    <w:lsdException w:name="Medium List 2 Accent 2" w:uiPriority="66"/>
-    <w:lsdException w:name="Medium Grid 1 Accent 2" w:uiPriority="67"/>
-    <w:lsdException w:name="Medium Grid 2 Accent 2" w:uiPriority="68"/>
-    <w:lsdException w:name="Medium Grid 3 Accent 2" w:uiPriority="69"/>
-    <w:lsdException w:name="Dark List Accent 2" w:uiPriority="70"/>
-    <w:lsdException w:name="Colorful Shading Accent 2" w:uiPriority="71"/>
-    <w:lsdException w:name="Colorful List Accent 2" w:uiPriority="72"/>
-    <w:lsdException w:name="Colorful Grid Accent 2" w:uiPriority="73"/>
-    <w:lsdException w:name="Light Shading Accent 3" w:uiPriority="60"/>
-    <w:lsdException w:name="Light List Accent 3" w:uiPriority="61"/>
-    <w:lsdException w:name="Light Grid Accent 3" w:uiPriority="62"/>
-    <w:lsdException w:name="Medium Shading 1 Accent 3" w:uiPriority="63"/>
-    <w:lsdException w:name="Medium Shading 2 Accent 3" w:uiPriority="64"/>
-    <w:lsdException w:name="Medium List 1 Accent 3" w:uiPriority="65"/>
-    <w:lsdException w:name="Medium List 2 Accent 3" w:uiPriority="66"/>
-    <w:lsdException w:name="Medium Grid 1 Accent 3" w:uiPriority="67"/>
-    <w:lsdException w:name="Medium Grid 2 Accent 3" w:uiPriority="68"/>
-    <w:lsdException w:name="Medium Grid 3 Accent 3" w:uiPriority="69"/>
-    <w:lsdException w:name="Dark List Accent 3" w:uiPriority="70"/>
-    <w:lsdException w:name="Colorful Shading Accent 3" w:uiPriority="71"/>
-    <w:lsdException w:name="Colorful List Accent 3" w:uiPriority="72"/>
-    <w:lsdException w:name="Colorful Grid Accent 3" w:uiPriority="73"/>
-    <w:lsdException w:name="Light Shading Accent 4" w:uiPriority="60"/>
-    <w:lsdException w:name="Light List Accent 4" w:uiPriority="61"/>
-    <w:lsdException w:name="Light Grid Accent 4" w:uiPriority="62"/>
-    <w:lsdException w:name="Medium Shading 1 Accent 4" w:uiPriority="63"/>
-    <w:lsdException w:name="Medium Shading 2 Accent 4" w:uiPriority="64"/>
-    <w:lsdException w:name="Medium List 1 Accent 4" w:uiPriority="65"/>
-    <w:lsdException w:name="Medium List 2 Accent 4" w:uiPriority="66"/>
-    <w:lsdException w:name="Medium Grid 1 Accent 4" w:uiPriority="67"/>
-    <w:lsdException w:name="Medium Grid 2 Accent 4" w:uiPriority="68"/>
-    <w:lsdException w:name="Medium Grid 3 Accent 4" w:uiPriority="69"/>
-    <w:lsdException w:name="Dark List Accent 4" w:uiPriority="70"/>
-    <w:lsdException w:name="Colorful Shading Accent 4" w:uiPriority="71"/>
-    <w:lsdException w:name="Colorful List Accent 4" w:uiPriority="72"/>
-    <w:lsdException w:name="Colorful Grid Accent 4" w:uiPriority="73"/>
-    <w:lsdException w:name="Light Shading Accent 5" w:uiPriority="60"/>
-    <w:lsdException w:name="Light List Accent 5" w:uiPriority="61"/>
-    <w:lsdException w:name="Light Grid Accent 5" w:uiPriority="62"/>
-    <w:lsdException w:name="Medium Shading 1 Accent 5" w:uiPriority="63"/>
-    <w:lsdException w:name="Medium Shading 2 Accent 5" w:uiPriority="64"/>
-    <w:lsdException w:name="Medium List 1 Accent 5" w:uiPriority="65"/>
-    <w:lsdException w:name="Medium List 2 Accent 5" w:uiPriority="66"/>
-    <w:lsdException w:name="Medium Grid 1 Accent 5" w:uiPriority="67"/>
-    <w:lsdException w:name="Medium Grid 2 Accent 5" w:uiPriority="68"/>
-    <w:lsdException w:name="Medium Grid 3 Accent 5" w:uiPriority="69"/>
-    <w:lsdException w:name="Dark List Accent 5" w:uiPriority="70"/>
-    <w:lsdException w:name="Colorful Shading Accent 5" w:uiPriority="71"/>
-    <w:lsdException w:name="Colorful List Accent 5" w:uiPriority="72"/>
-    <w:lsdException w:name="Colorful Grid Accent 5" w:uiPriority="73"/>
-    <w:lsdException w:name="Light Shading Accent 6" w:uiPriority="60"/>
-    <w:lsdException w:name="Light List Accent 6" w:uiPriority="61"/>
-    <w:lsdException w:name="Light Grid Accent 6" w:uiPriority="62"/>
-    <w:lsdException w:name="Medium Shading 1 Accent 6" w:uiPriority="63"/>
-    <w:lsdException w:name="Medium Shading 2 Accent 6" w:uiPriority="64"/>
-    <w:lsdException w:name="Medium List 1 Accent 6" w:uiPriority="65"/>
-    <w:lsdException w:name="Medium List 2 Accent 6" w:uiPriority="66"/>
-    <w:lsdException w:name="Medium Grid 1 Accent 6" w:uiPriority="67"/>
-    <w:lsdException w:name="Medium Grid 2 Accent 6" w:uiPriority="68"/>
-    <w:lsdException w:name="Medium Grid 3 Accent 6" w:uiPriority="69"/>
-    <w:lsdException w:name="Dark List Accent 6" w:uiPriority="70"/>
-    <w:lsdException w:name="Colorful Shading Accent 6" w:uiPriority="71"/>
-    <w:lsdException w:name="Colorful List Accent 6" w:uiPriority="72"/>
-    <w:lsdException w:name="Colorful Grid Accent 6" w:uiPriority="73"/>
-    <w:lsdException w:name="Subtle Emphasis" w:uiPriority="19" w:qFormat="1"/>
-    <w:lsdException w:name="Intense Emphasis" w:uiPriority="21" w:qFormat="1"/>
-    <w:lsdException w:name="Subtle Reference" w:uiPriority="31" w:qFormat="1"/>
-    <w:lsdException w:name="Intense Reference" w:uiPriority="32" w:qFormat="1"/>
-    <w:lsdException w:name="Book Title" w:uiPriority="33" w:qFormat="1"/>
-    <w:lsdException w:name="Bibliography" w:semiHidden="1" w:uiPriority="37" w:unhideWhenUsed="1"/>
-    <w:lsdException w:name="TOC Heading" w:semiHidden="1" w:uiPriority="39" w:unhideWhenUsed="1" w:qFormat="1"/>
-    <w:lsdException w:name="Plain Table 1" w:uiPriority="41"/>
-    <w:lsdException w:name="Plain Table 2" w:uiPriority="42"/>
-    <w:lsdException w:name="Plain Table 3" w:uiPriority="43"/>
-    <w:lsdException w:name="Plain Table 4" w:uiPriority="44"/>
-    <w:lsdException w:name="Plain Table 5" w:uiPriority="45"/>
-    <w:lsdException w:name="Grid Table Light" w:uiPriority="40"/>
-    <w:lsdException w:name="Grid Table 1 Light" w:uiPriority="46"/>
-    <w:lsdException w:name="Grid Table 2" w:uiPriority="47"/>
-    <w:lsdException w:name="Grid Table 3" w:uiPriority="48"/>
-    <w:lsdException w:name="Grid Table 4" w:uiPriority="49"/>
-    <w:lsdException w:name="Grid Table 5 Dark" w:uiPriority="50"/>
-    <w:lsdException w:name="Grid Table 6 Colorful" w:uiPriority="51"/>
-    <w:lsdException w:name="Grid Table 7 Colorful" w:uiPriority="52"/>
-    <w:lsdException w:name="Grid Table 1 Light Accent 1" w:uiPriority="46"/>
-    <w:lsdException w:name="Grid Table 2 Accent 1" w:uiPriority="47"/>
-    <w:lsdException w:name="Grid Table 3 Accent 1" w:uiPriority="48"/>
-    <w:lsdException w:name="Grid Table 4 Accent 1" w:uiPriority="49"/>
-    <w:lsdException w:name="Grid Table 5 Dark Accent 1" w:uiPriority="50"/>
-    <w:lsdException w:name="Grid Table 6 Colorful Accent 1" w:uiPriority="51"/>
-    <w:lsdException w:name="Grid Table 7 Colorful Accent 1" w:uiPriority="52"/>
-    <w:lsdException w:name="Grid Table 1 Light Accent 2" w:uiPriority="46"/>
-    <w:lsdException w:name="Grid Table 2 Accent 2" w:uiPriority="47"/>
-    <w:lsdException w:name="Grid Table 3 Accent 2" w:uiPriority="48"/>
-    <w:lsdException w:name="Grid Table 4 Accent 2" w:uiPriority="49"/>
-    <w:lsdException w:name="Grid Table 5 Dark Accent 2" w:uiPriority="50"/>
-    <w:lsdException w:name="Grid Table 6 Colorful Accent 2" w:uiPriority="51"/>
-    <w:lsdException w:name="Grid Table 7 Colorful Accent 2" w:uiPriority="52"/>
-    <w:lsdException w:name="Grid Table 1 Light Accent 3" w:uiPriority="46"/>
-    <w:lsdException w:name="Grid Table 2 Accent 3" w:uiPriority="47"/>
-    <w:lsdException w:name="Grid Table 3 Accent 3" w:uiPriority="48"/>
-    <w:lsdException w:name="Grid Table 4 Accent 3" w:uiPriority="49"/>
-    <w:lsdException w:name="Grid Table 5 Dark Accent 3" w:uiPriority="50"/>
-    <w:lsdException w:name="Grid Table 6 Colorful Accent 3" w:uiPriority="51"/>
-    <w:lsdException w:name="Grid Table 7 Colorful Accent 3" w:uiPriority="52"/>
-    <w:lsdException w:name="Grid Table 1 Light Accent 4" w:uiPriority="46"/>
-    <w:lsdException w:name="Grid Table 2 Accent 4" w:uiPriority="47"/>
-    <w:lsdException w:name="Grid Table 3 Accent 4" w:uiPriority="48"/>
-    <w:lsdException w:name="Grid Table 4 Accent 4" w:uiPriority="49"/>
-    <w:lsdException w:name="Grid Table 5 Dark Accent 4" w:uiPriority="50"/>
-    <w:lsdException w:name="Grid Table 6 Colorful Accent 4" w:uiPriority="51"/>
-    <w:lsdException w:name="Grid Table 7 Colorful Accent 4" w:uiPriority="52"/>
-    <w:lsdException w:name="Grid Table 1 Light Accent 5" w:uiPriority="46"/>
-    <w:lsdException w:name="Grid Table 2 Accent 5" w:uiPriority="47"/>
-    <w:lsdException w:name="Grid Table 3 Accent 5" w:uiPriority="48"/>
-    <w:lsdException w:name="Grid Table 4 Accent 5" w:uiPriority="49"/>
-    <w:lsdException w:name="Grid Table 5 Dark Accent 5" w:uiPriority="50"/>
-    <w:lsdException w:name="Grid Table 6 Colorful Accent 5" w:uiPriority="51"/>
-    <w:lsdException w:name="Grid Table 7 Colorful Accent 5" w:uiPriority="52"/>
-    <w:lsdException w:name="Grid Table 1 Light Accent 6" w:uiPriority="46"/>
-    <w:lsdException w:name="Grid Table 2 Accent 6" w:uiPriority="47"/>
-    <w:lsdException w:name="Grid Table 3 Accent 6" w:uiPriority="48"/>
-    <w:lsdException w:name="Grid Table 4 Accent 6" w:uiPriority="49"/>
-    <w:lsdException w:name="Grid Table 5 Dark Accent 6" w:uiPriority="50"/>
-    <w:lsdException w:name="Grid Table 6 Colorful Accent 6" w:uiPriority="51"/>
-    <w:lsdException w:name="Grid Table 7 Colorful Accent 6" w:uiPriority="52"/>
-    <w:lsdException w:name="List Table 1 Light" w:uiPriority="46"/>
-    <w:lsdException w:name="List Table 2" w:uiPriority="47"/>
-    <w:lsdException w:name="List Table 3" w:uiPriority="48"/>
-    <w:lsdException w:name="List Table 4" w:uiPriority="49"/>
-    <w:lsdException w:name="List Table 5 Dark" w:uiPriority="50"/>
-    <w:lsdException w:name="List Table 6 Colorful" w:uiPriority="51"/>
-    <w:lsdException w:name="List Table 7 Colorful" w:uiPriority="52"/>
-    <w:lsdException w:name="List Table 1 Light Accent 1" w:uiPriority="46"/>
-    <w:lsdException w:name="List Table 2 Accent 1" w:uiPriority="47"/>
-    <w:lsdException w:name="List Table 3 Accent 1" w:uiPriority="48"/>
-    <w:lsdException w:name="List Table 4 Accent 1" w:uiPriority="49"/>
-    <w:lsdException w:name="List Table 5 Dark Accent 1" w:uiPriority="50"/>
-    <w:lsdException w:name="List Table 6 Colorful Accent 1" w:uiPriority="51"/>
-    <w:lsdException w:name="List Table 7 Colorful Accent 1" w:uiPriority="52"/>
-    <w:lsdException w:name="List Table 1 Light Accent 2" w:uiPriority="46"/>
-    <w:lsdException w:name="List Table 2 Accent 2" w:uiPriority="47"/>
-    <w:lsdException w:name="List Table 3 Accent 2" w:uiPriority="48"/>
-    <w:lsdException w:name="List Table 4 Accent 2" w:uiPriority="49"/>
-    <w:lsdException w:name="List Table 5 Dark Accent 2" w:uiPriority="50"/>
-    <w:lsdException w:name="List Table 6 Colorful Accent 2" w:uiPriority="51"/>
-    <w:lsdException w:name="List Table 7 Colorful Accent 2" w:uiPriority="52"/>
-    <w:lsdException w:name="List Table 1 Light Accent 3" w:uiPriority="46"/>
-    <w:lsdException w:name="List Table 2 Accent 3" w:uiPriority="47"/>
-    <w:lsdException w:name="List Table 3 Accent 3" w:uiPriority="48"/>
-    <w:lsdException w:name="List Table 4 Accent 3" w:uiPriority="49"/>
-    <w:lsdException w:name="List Table 5 Dark Accent 3" w:uiPriority="50"/>
-    <w:lsdException w:name="List Table 6 Colorful Accent 3" w:uiPriority="51"/>
-    <w:lsdException w:name="List Table 7 Colorful Accent 3" w:uiPriority="52"/>
-    <w:lsdException w:name="List Table 1 Light Accent 4" w:uiPriority="46"/>
-    <w:lsdException w:name="List Table 2 Accent 4" w:uiPriority="47"/>
-    <w:lsdException w:name="List Table 3 Accent 4" w:uiPriority="48"/>
-    <w:lsdException w:name="List Table 4 Accent 4" w:uiPriority="49"/>
-    <w:lsdException w:name="List Table 5 Dark Accent 4" w:uiPriority="50"/>
-    <w:lsdException w:name="List Table 6 Colorful Accent 4" w:uiPriority="51"/>
-    <w:lsdException w:name="List Table 7 Colorful Accent 4" w:uiPriority="52"/>
-    <w:lsdException w:name="List Table 1 Light Accent 5" w:uiPriority="46"/>
-    <w:lsdException w:name="List Table 2 Accent 5" w:uiPriority="47"/>
-    <w:lsdException w:name="List Table 3 Accent 5" w:uiPriority="48"/>
-    <w:lsdException w:name="List Table 4 Accent 5" w:uiPriority="49"/>
-    <w:lsdException w:name="List Table 5 Dark Accent 5" w:uiPriority="50"/>
-    <w:lsdException w:name="List Table 6 Colorful Accent 5" w:uiPriority="51"/>
-    <w:lsdException w:name="List Table 7 Colorful Accent 5" w:uiPriority="52"/>
-    <w:lsdException w:name="List Table 1 Light Accent 6" w:uiPriority="46"/>
-    <w:lsdException w:name="List Table 2 Accent 6" w:uiPriority="47"/>
-    <w:lsdException w:name="List Table 3 Accent 6" w:uiPriority="48"/>
-    <w:lsdException w:name="List Table 4 Accent 6" w:uiPriority="49"/>
-    <w:lsdException w:name="List Table 5 Dark Accent 6" w:uiPriority="50"/>
-    <w:lsdException w:name="List Table 6 Colorful Accent 6" w:uiPriority="51"/>
-    <w:lsdException w:name="List Table 7 Colorful Accent 6" w:uiPriority="52"/>
-    <w:lsdException w:name="Mention" w:semiHidden="1" w:unhideWhenUsed="1"/>
-    <w:lsdException w:name="Smart Hyperlink" w:semiHidden="1" w:unhideWhenUsed="1"/>
-    <w:lsdException w:name="Hashtag" w:semiHidden="1" w:unhideWhenUsed="1"/>
-    <w:lsdException w:name="Unresolved Mention" w:semiHidden="1" w:unhideWhenUsed="1"/>
-    <w:lsdException w:name="Smart Link" w:semiHidden="1" w:unhideWhenUsed="1"/>
+  <w:latentStyles w:defLockedState="0" w:defUIPriority="99" w:defSemiHidden="1" w:defUnhideWhenUsed="1" w:defQFormat="0" w:count="267">
+    <w:lsdException w:name="Normal" w:semiHidden="0" w:uiPriority="0" w:unhideWhenUsed="0" w:qFormat="1"/>
+    <w:lsdException w:name="heading 1" w:semiHidden="0" w:uiPriority="9" w:unhideWhenUsed="0" w:qFormat="1"/>
+    <w:lsdException w:name="heading 2" w:uiPriority="9" w:qFormat="1"/>
+    <w:lsdException w:name="heading 3" w:uiPriority="9" w:qFormat="1"/>
+    <w:lsdException w:name="heading 4" w:uiPriority="9" w:qFormat="1"/>
+    <w:lsdException w:name="heading 5" w:uiPriority="9" w:qFormat="1"/>
+    <w:lsdException w:name="heading 6" w:uiPriority="9" w:qFormat="1"/>
+    <w:lsdException w:name="heading 7" w:uiPriority="9" w:qFormat="1"/>
+    <w:lsdException w:name="heading 8" w:uiPriority="9" w:qFormat="1"/>
+    <w:lsdException w:name="heading 9" w:uiPriority="9" w:qFormat="1"/>
+    <w:lsdException w:name="toc 1" w:uiPriority="39"/>
+    <w:lsdException w:name="toc 2" w:uiPriority="39"/>
+    <w:lsdException w:name="toc 3" w:uiPriority="39"/>
+    <w:lsdException w:name="toc 4" w:uiPriority="39"/>
+    <w:lsdException w:name="toc 5" w:uiPriority="39"/>
+    <w:lsdException w:name="toc 6" w:uiPriority="39"/>
+    <w:lsdException w:name="toc 7" w:uiPriority="39"/>
+    <w:lsdException w:name="toc 8" w:uiPriority="39"/>
+    <w:lsdException w:name="toc 9" w:uiPriority="39"/>
+    <w:lsdException w:name="caption" w:uiPriority="35" w:qFormat="1"/>
+    <w:lsdException w:name="Title" w:semiHidden="0" w:uiPriority="10" w:unhideWhenUsed="0" w:qFormat="1"/>
+    <w:lsdException w:name="Default Paragraph Font" w:uiPriority="1"/>
+    <w:lsdException w:name="Subtitle" w:semiHidden="0" w:uiPriority="11" w:unhideWhenUsed="0" w:qFormat="1"/>
+    <w:lsdException w:name="Strong" w:semiHidden="0" w:uiPriority="22" w:unhideWhenUsed="0" w:qFormat="1"/>
+    <w:lsdException w:name="Emphasis" w:semiHidden="0" w:uiPriority="20" w:unhideWhenUsed="0" w:qFormat="1"/>
+    <w:lsdException w:name="Table Grid" w:semiHidden="0" w:uiPriority="39" w:unhideWhenUsed="0"/>
+    <w:lsdException w:name="Placeholder Text" w:unhideWhenUsed="0"/>
+    <w:lsdException w:name="No Spacing" w:semiHidden="0" w:uiPriority="1" w:unhideWhenUsed="0" w:qFormat="1"/>
+    <w:lsdException w:name="Light Shading" w:semiHidden="0" w:uiPriority="60" w:unhideWhenUsed="0"/>
+    <w:lsdException w:name="Light List" w:semiHidden="0" w:uiPriority="61" w:unhideWhenUsed="0"/>
+    <w:lsdException w:name="Light Grid" w:semiHidden="0" w:uiPriority="62" w:unhideWhenUsed="0"/>
+    <w:lsdException w:name="Medium Shading 1" w:semiHidden="0" w:uiPriority="63" w:unhideWhenUsed="0"/>
+    <w:lsdException w:name="Medium Shading 2" w:semiHidden="0" w:uiPriority="64" w:unhideWhenUsed="0"/>
+    <w:lsdException w:name="Medium List 1" w:semiHidden="0" w:uiPriority="65" w:unhideWhenUsed="0"/>
+    <w:lsdException w:name="Medium List 2" w:semiHidden="0" w:uiPriority="66" w:unhideWhenUsed="0"/>
+    <w:lsdException w:name="Medium Grid 1" w:semiHidden="0" w:uiPriority="67" w:unhideWhenUsed="0"/>
+    <w:lsdException w:name="Medium Grid 2" w:semiHidden="0" w:uiPriority="68" w:unhideWhenUsed="0"/>
+    <w:lsdException w:name="Medium Grid 3" w:semiHidden="0" w:uiPriority="69" w:unhideWhenUsed="0"/>
+    <w:lsdException w:name="Dark List" w:semiHidden="0" w:uiPriority="70" w:unhideWhenUsed="0"/>
+    <w:lsdException w:name="Colorful Shading" w:semiHidden="0" w:uiPriority="71" w:unhideWhenUsed="0"/>
+    <w:lsdException w:name="Colorful List" w:semiHidden="0" w:uiPriority="72" w:unhideWhenUsed="0"/>
+    <w:lsdException w:name="Colorful Grid" w:semiHidden="0" w:uiPriority="73" w:unhideWhenUsed="0"/>
+    <w:lsdException w:name="Light Shading Accent 1" w:semiHidden="0" w:uiPriority="60" w:unhideWhenUsed="0"/>
+    <w:lsdException w:name="Light List Accent 1" w:semiHidden="0" w:uiPriority="61" w:unhideWhenUsed="0"/>
+    <w:lsdException w:name="Light Grid Accent 1" w:semiHidden="0" w:uiPriority="62" w:unhideWhenUsed="0"/>
+    <w:lsdException w:name="Medium Shading 1 Accent 1" w:semiHidden="0" w:uiPriority="63" w:unhideWhenUsed="0"/>
+    <w:lsdException w:name="Medium Shading 2 Accent 1" w:semiHidden="0" w:uiPriority="64" w:unhideWhenUsed="0"/>
+    <w:lsdException w:name="Medium List 1 Accent 1" w:semiHidden="0" w:uiPriority="65" w:unhideWhenUsed="0"/>
+    <w:lsdException w:name="Revision" w:unhideWhenUsed="0"/>
+    <w:lsdException w:name="List Paragraph" w:semiHidden="0" w:uiPriority="34" w:unhideWhenUsed="0" w:qFormat="1"/>
+    <w:lsdException w:name="Quote" w:semiHidden="0" w:uiPriority="29" w:unhideWhenUsed="0" w:qFormat="1"/>
+    <w:lsdException w:name="Intense Quote" w:semiHidden="0" w:uiPriority="30" w:unhideWhenUsed="0" w:qFormat="1"/>
+    <w:lsdException w:name="Medium List 2 Accent 1" w:semiHidden="0" w:uiPriority="66" w:unhideWhenUsed="0"/>
+    <w:lsdException w:name="Medium Grid 1 Accent 1" w:semiHidden="0" w:uiPriority="67" w:unhideWhenUsed="0"/>
+    <w:lsdException w:name="Medium Grid 2 Accent 1" w:semiHidden="0" w:uiPriority="68" w:unhideWhenUsed="0"/>
+    <w:lsdException w:name="Medium Grid 3 Accent 1" w:semiHidden="0" w:uiPriority="69" w:unhideWhenUsed="0"/>
+    <w:lsdException w:name="Dark List Accent 1" w:semiHidden="0" w:uiPriority="70" w:unhideWhenUsed="0"/>
+    <w:lsdException w:name="Colorful Shading Accent 1" w:semiHidden="0" w:uiPriority="71" w:unhideWhenUsed="0"/>
+    <w:lsdException w:name="Colorful List Accent 1" w:semiHidden="0" w:uiPriority="72" w:unhideWhenUsed="0"/>
+    <w:lsdException w:name="Colorful Grid Accent 1" w:semiHidden="0" w:uiPriority="73" w:unhideWhenUsed="0"/>
+    <w:lsdException w:name="Light Shading Accent 2" w:semiHidden="0" w:uiPriority="60" w:unhideWhenUsed="0"/>
+    <w:lsdException w:name="Light List Accent 2" w:semiHidden="0" w:uiPriority="61" w:unhideWhenUsed="0"/>
+    <w:lsdException w:name="Light Grid Accent 2" w:semiHidden="0" w:uiPriority="62" w:unhideWhenUsed="0"/>
+    <w:lsdException w:name="Medium Shading 1 Accent 2" w:semiHidden="0" w:uiPriority="63" w:unhideWhenUsed="0"/>
+    <w:lsdException w:name="Medium Shading 2 Accent 2" w:semiHidden="0" w:uiPriority="64" w:unhideWhenUsed="0"/>
+    <w:lsdException w:name="Medium List 1 Accent 2" w:semiHidden="0" w:uiPriority="65" w:unhideWhenUsed="0"/>
+    <w:lsdException w:name="Medium List 2 Accent 2" w:semiHidden="0" w:uiPriority="66" w:unhideWhenUsed="0"/>
+    <w:lsdException w:name="Medium Grid 1 Accent 2" w:semiHidden="0" w:uiPriority="67" w:unhideWhenUsed="0"/>
+    <w:lsdException w:name="Medium Grid 2 Accent 2" w:semiHidden="0" w:uiPriority="68" w:unhideWhenUsed="0"/>
+    <w:lsdException w:name="Medium Grid 3 Accent 2" w:semiHidden="0" w:uiPriority="69" w:unhideWhenUsed="0"/>
+    <w:lsdException w:name="Dark List Accent 2" w:semiHidden="0" w:uiPriority="70" w:unhideWhenUsed="0"/>
+    <w:lsdException w:name="Colorful Shading Accent 2" w:semiHidden="0" w:uiPriority="71" w:unhideWhenUsed="0"/>
+    <w:lsdException w:name="Colorful List Accent 2" w:semiHidden="0" w:uiPriority="72" w:unhideWhenUsed="0"/>
+    <w:lsdException w:name="Colorful Grid Accent 2" w:semiHidden="0" w:uiPriority="73" w:unhideWhenUsed="0"/>
+    <w:lsdException w:name="Light Shading Accent 3" w:semiHidden="0" w:uiPriority="60" w:unhideWhenUsed="0"/>
+    <w:lsdException w:name="Light List Accent 3" w:semiHidden="0" w:uiPriority="61" w:unhideWhenUsed="0"/>
+    <w:lsdException w:name="Light Grid Accent 3" w:semiHidden="0" w:uiPriority="62" w:unhideWhenUsed="0"/>
+    <w:lsdException w:name="Medium Shading 1 Accent 3" w:semiHidden="0" w:uiPriority="63" w:unhideWhenUsed="0"/>
+    <w:lsdException w:name="Medium Shading 2 Accent 3" w:semiHidden="0" w:uiPriority="64" w:unhideWhenUsed="0"/>
+    <w:lsdException w:name="Medium List 1 Accent 3" w:semiHidden="0" w:uiPriority="65" w:unhideWhenUsed="0"/>
+    <w:lsdException w:name="Medium List 2 Accent 3" w:semiHidden="0" w:uiPriority="66" w:unhideWhenUsed="0"/>
+    <w:lsdException w:name="Medium Grid 1 Accent 3" w:semiHidden="0" w:uiPriority="67" w:unhideWhenUsed="0"/>
+    <w:lsdException w:name="Medium Grid 2 Accent 3" w:semiHidden="0" w:uiPriority="68" w:unhideWhenUsed="0"/>
+    <w:lsdException w:name="Medium Grid 3 Accent 3" w:semiHidden="0" w:uiPriority="69" w:unhideWhenUsed="0"/>
+    <w:lsdException w:name="Dark List Accent 3" w:semiHidden="0" w:uiPriority="70" w:unhideWhenUsed="0"/>
+    <w:lsdException w:name="Colorful Shading Accent 3" w:semiHidden="0" w:uiPriority="71" w:unhideWhenUsed="0"/>
+    <w:lsdException w:name="Colorful List Accent 3" w:semiHidden="0" w:uiPriority="72" w:unhideWhenUsed="0"/>
+    <w:lsdException w:name="Colorful Grid Accent 3" w:semiHidden="0" w:uiPriority="73" w:unhideWhenUsed="0"/>
+    <w:lsdException w:name="Light Shading Accent 4" w:semiHidden="0" w:uiPriority="60" w:unhideWhenUsed="0"/>
+    <w:lsdException w:name="Light List Accent 4" w:semiHidden="0" w:uiPriority="61" w:unhideWhenUsed="0"/>
+    <w:lsdException w:name="Light Grid Accent 4" w:semiHidden="0" w:uiPriority="62" w:unhideWhenUsed="0"/>
+    <w:lsdException w:name="Medium Shading 1 Accent 4" w:semiHidden="0" w:uiPriority="63" w:unhideWhenUsed="0"/>
+    <w:lsdException w:name="Medium Shading 2 Accent 4" w:semiHidden="0" w:uiPriority="64" w:unhideWhenUsed="0"/>
+    <w:lsdException w:name="Medium List 1 Accent 4" w:semiHidden="0" w:uiPriority="65" w:unhideWhenUsed="0"/>
+    <w:lsdException w:name="Medium List 2 Accent 4" w:semiHidden="0" w:uiPriority="66" w:unhideWhenUsed="0"/>
+    <w:lsdException w:name="Medium Grid 1 Accent 4" w:semiHidden="0" w:uiPriority="67" w:unhideWhenUsed="0"/>
+    <w:lsdException w:name="Medium Grid 2 Accent 4" w:semiHidden="0" w:uiPriority="68" w:unhideWhenUsed="0"/>
+    <w:lsdException w:name="Medium Grid 3 Accent 4" w:semiHidden="0" w:uiPriority="69" w:unhideWhenUsed="0"/>
+    <w:lsdException w:name="Dark List Accent 4" w:semiHidden="0" w:uiPriority="70" w:unhideWhenUsed="0"/>
+    <w:lsdException w:name="Colorful Shading Accent 4" w:semiHidden="0" w:uiPriority="71" w:unhideWhenUsed="0"/>
+    <w:lsdException w:name="Colorful List Accent 4" w:semiHidden="0" w:uiPriority="72" w:unhideWhenUsed="0"/>
+    <w:lsdException w:name="Colorful Grid Accent 4" w:semiHidden="0" w:uiPriority="73" w:unhideWhenUsed="0"/>
+    <w:lsdException w:name="Light Shading Accent 5" w:semiHidden="0" w:uiPriority="60" w:unhideWhenUsed="0"/>
+    <w:lsdException w:name="Light List Accent 5" w:semiHidden="0" w:uiPriority="61" w:unhideWhenUsed="0"/>
+    <w:lsdException w:name="Light Grid Accent 5" w:semiHidden="0" w:uiPriority="62" w:unhideWhenUsed="0"/>
+    <w:lsdException w:name="Medium Shading 1 Accent 5" w:semiHidden="0" w:uiPriority="63" w:unhideWhenUsed="0"/>
+    <w:lsdException w:name="Medium Shading 2 Accent 5" w:semiHidden="0" w:uiPriority="64" w:unhideWhenUsed="0"/>
+    <w:lsdException w:name="Medium List 1 Accent 5" w:semiHidden="0" w:uiPriority="65" w:unhideWhenUsed="0"/>
+    <w:lsdException w:name="Medium List 2 Accent 5" w:semiHidden="0" w:uiPriority="66" w:unhideWhenUsed="0"/>
+    <w:lsdException w:name="Medium Grid 1 Accent 5" w:semiHidden="0" w:uiPriority="67" w:unhideWhenUsed="0"/>
+    <w:lsdException w:name="Medium Grid 2 Accent 5" w:semiHidden="0" w:uiPriority="68" w:unhideWhenUsed="0"/>
+    <w:lsdException w:name="Medium Grid 3 Accent 5" w:semiHidden="0" w:uiPriority="69" w:unhideWhenUsed="0"/>
+    <w:lsdException w:name="Dark List Accent 5" w:semiHidden="0" w:uiPriority="70" w:unhideWhenUsed="0"/>
+    <w:lsdException w:name="Colorful Shading Accent 5" w:semiHidden="0" w:uiPriority="71" w:unhideWhenUsed="0"/>
+    <w:lsdException w:name="Colorful List Accent 5" w:semiHidden="0" w:uiPriority="72" w:unhideWhenUsed="0"/>
+    <w:lsdException w:name="Colorful Grid Accent 5" w:semiHidden="0" w:uiPriority="73" w:unhideWhenUsed="0"/>
+    <w:lsdException w:name="Light Shading Accent 6" w:semiHidden="0" w:uiPriority="60" w:unhideWhenUsed="0"/>
+    <w:lsdException w:name="Light List Accent 6" w:semiHidden="0" w:uiPriority="61" w:unhideWhenUsed="0"/>
+    <w:lsdException w:name="Light Grid Accent 6" w:semiHidden="0" w:uiPriority="62" w:unhideWhenUsed="0"/>
+    <w:lsdException w:name="Medium Shading 1 Accent 6" w:semiHidden="0" w:uiPriority="63" w:unhideWhenUsed="0"/>
+    <w:lsdException w:name="Medium Shading 2 Accent 6" w:semiHidden="0" w:uiPriority="64" w:unhideWhenUsed="0"/>
+    <w:lsdException w:name="Medium List 1 Accent 6" w:semiHidden="0" w:uiPriority="65" w:unhideWhenUsed="0"/>
+    <w:lsdException w:name="Medium List 2 Accent 6" w:semiHidden="0" w:uiPriority="66" w:unhideWhenUsed="0"/>
+    <w:lsdException w:name="Medium Grid 1 Accent 6" w:semiHidden="0" w:uiPriority="67" w:unhideWhenUsed="0"/>
+    <w:lsdException w:name="Medium Grid 2 Accent 6" w:semiHidden="0" w:uiPriority="68" w:unhideWhenUsed="0"/>
+    <w:lsdException w:name="Medium Grid 3 Accent 6" w:semiHidden="0" w:uiPriority="69" w:unhideWhenUsed="0"/>
+    <w:lsdException w:name="Dark List Accent 6" w:semiHidden="0" w:uiPriority="70" w:unhideWhenUsed="0"/>
+    <w:lsdException w:name="Colorful Shading Accent 6" w:semiHidden="0" w:uiPriority="71" w:unhideWhenUsed="0"/>
+    <w:lsdException w:name="Colorful List Accent 6" w:semiHidden="0" w:uiPriority="72" w:unhideWhenUsed="0"/>
+    <w:lsdException w:name="Colorful Grid Accent 6" w:semiHidden="0" w:uiPriority="73" w:unhideWhenUsed="0"/>
+    <w:lsdException w:name="Subtle Emphasis" w:semiHidden="0" w:uiPriority="19" w:unhideWhenUsed="0" w:qFormat="1"/>
+    <w:lsdException w:name="Intense Emphasis" w:semiHidden="0" w:uiPriority="21" w:unhideWhenUsed="0" w:qFormat="1"/>
+    <w:lsdException w:name="Subtle Reference" w:semiHidden="0" w:uiPriority="31" w:unhideWhenUsed="0" w:qFormat="1"/>
+    <w:lsdException w:name="Intense Reference" w:semiHidden="0" w:uiPriority="32" w:unhideWhenUsed="0" w:qFormat="1"/>
+    <w:lsdException w:name="Book Title" w:semiHidden="0" w:uiPriority="33" w:unhideWhenUsed="0" w:qFormat="1"/>
+    <w:lsdException w:name="Bibliography" w:uiPriority="37"/>
+    <w:lsdException w:name="TOC Heading" w:uiPriority="39" w:qFormat="1"/>
   </w:latentStyles>
   <w:style w:type="paragraph" w:default="1" w:styleId="Normal">
     <w:name w:val="Normal"/>
@@ -3615,6 +4300,7 @@
       <w:spacing w:after="0" w:line="240" w:lineRule="auto"/>
     </w:pPr>
     <w:tblPr>
+      <w:tblInd w:w="0" w:type="dxa"/>
       <w:tblBorders>
         <w:top w:val="single" w:sz="4" w:space="0" w:color="auto"/>
         <w:left w:val="single" w:sz="4" w:space="0" w:color="auto"/>
@@ -3623,6 +4309,12 @@
         <w:insideH w:val="single" w:sz="4" w:space="0" w:color="auto"/>
         <w:insideV w:val="single" w:sz="4" w:space="0" w:color="auto"/>
       </w:tblBorders>
+      <w:tblCellMar>
+        <w:top w:w="0" w:type="dxa"/>
+        <w:left w:w="108" w:type="dxa"/>
+        <w:bottom w:w="0" w:type="dxa"/>
+        <w:right w:w="108" w:type="dxa"/>
+      </w:tblCellMar>
     </w:tblPr>
   </w:style>
   <w:style w:type="paragraph" w:styleId="Header">
@@ -3668,6 +4360,374 @@
     <w:link w:val="Footer"/>
     <w:uiPriority w:val="99"/>
     <w:rsid w:val="00E17601"/>
+  </w:style>
+  <w:style w:type="paragraph" w:styleId="BalloonText">
+    <w:name w:val="Balloon Text"/>
+    <w:basedOn w:val="Normal"/>
+    <w:link w:val="BalloonTextChar"/>
+    <w:uiPriority w:val="99"/>
+    <w:semiHidden/>
+    <w:unhideWhenUsed/>
+    <w:rsid w:val="0026389D"/>
+    <w:pPr>
+      <w:spacing w:after="0" w:line="240" w:lineRule="auto"/>
+    </w:pPr>
+    <w:rPr>
+      <w:rFonts w:ascii="Tahoma" w:hAnsi="Tahoma" w:cs="Tahoma"/>
+      <w:sz w:val="16"/>
+      <w:szCs w:val="16"/>
+    </w:rPr>
+  </w:style>
+  <w:style w:type="character" w:customStyle="1" w:styleId="BalloonTextChar">
+    <w:name w:val="Balloon Text Char"/>
+    <w:basedOn w:val="DefaultParagraphFont"/>
+    <w:link w:val="BalloonText"/>
+    <w:uiPriority w:val="99"/>
+    <w:semiHidden/>
+    <w:rsid w:val="0026389D"/>
+    <w:rPr>
+      <w:rFonts w:ascii="Tahoma" w:hAnsi="Tahoma" w:cs="Tahoma"/>
+      <w:sz w:val="16"/>
+      <w:szCs w:val="16"/>
+    </w:rPr>
+  </w:style>
+  <w:style w:type="paragraph" w:styleId="ListParagraph">
+    <w:name w:val="List Paragraph"/>
+    <w:basedOn w:val="Normal"/>
+    <w:uiPriority w:val="34"/>
+    <w:qFormat/>
+    <w:rsid w:val="0026389D"/>
+    <w:pPr>
+      <w:ind w:left="720"/>
+      <w:contextualSpacing/>
+    </w:pPr>
+  </w:style>
+  <w:style w:type="character" w:styleId="Hyperlink">
+    <w:name w:val="Hyperlink"/>
+    <w:basedOn w:val="DefaultParagraphFont"/>
+    <w:uiPriority w:val="99"/>
+    <w:unhideWhenUsed/>
+    <w:rsid w:val="00BE1530"/>
+    <w:rPr>
+      <w:color w:val="0563C1" w:themeColor="hyperlink"/>
+      <w:u w:val="single"/>
+    </w:rPr>
+  </w:style>
+</w:styles>
+</file>
+
+<file path=word/stylesWithEffects.xml><?xml version="1.0" encoding="utf-8"?>
+<w:styles xmlns:wpc="http://schemas.microsoft.com/office/word/2010/wordprocessingCanvas" xmlns:mc="http://schemas.openxmlformats.org/markup-compatibility/2006" xmlns:o="urn:schemas-microsoft-com:office:office" xmlns:r="http://schemas.openxmlformats.org/officeDocument/2006/relationships" xmlns:m="http://schemas.openxmlformats.org/officeDocument/2006/math" xmlns:v="urn:schemas-microsoft-com:vml" xmlns:wp14="http://schemas.microsoft.com/office/word/2010/wordprocessingDrawing" xmlns:wp="http://schemas.openxmlformats.org/drawingml/2006/wordprocessingDrawing" xmlns:w10="urn:schemas-microsoft-com:office:word" xmlns:w="http://schemas.openxmlformats.org/wordprocessingml/2006/main" xmlns:w14="http://schemas.microsoft.com/office/word/2010/wordml" xmlns:wpg="http://schemas.microsoft.com/office/word/2010/wordprocessingGroup" xmlns:wpi="http://schemas.microsoft.com/office/word/2010/wordprocessingInk" xmlns:wne="http://schemas.microsoft.com/office/word/2006/wordml" xmlns:wps="http://schemas.microsoft.com/office/word/2010/wordprocessingShape" mc:Ignorable="w14 wp14">
+  <w:docDefaults>
+    <w:rPrDefault>
+      <w:rPr>
+        <w:rFonts w:asciiTheme="minorHAnsi" w:eastAsiaTheme="minorHAnsi" w:hAnsiTheme="minorHAnsi" w:cstheme="minorBidi"/>
+        <w:sz w:val="22"/>
+        <w:szCs w:val="22"/>
+        <w:lang w:val="en-US" w:eastAsia="en-US" w:bidi="ar-SA"/>
+      </w:rPr>
+    </w:rPrDefault>
+    <w:pPrDefault>
+      <w:pPr>
+        <w:spacing w:after="160" w:line="259" w:lineRule="auto"/>
+      </w:pPr>
+    </w:pPrDefault>
+  </w:docDefaults>
+  <w:latentStyles w:defLockedState="0" w:defUIPriority="99" w:defSemiHidden="1" w:defUnhideWhenUsed="1" w:defQFormat="0" w:count="267">
+    <w:lsdException w:name="Normal" w:semiHidden="0" w:uiPriority="0" w:unhideWhenUsed="0" w:qFormat="1"/>
+    <w:lsdException w:name="heading 1" w:semiHidden="0" w:uiPriority="9" w:unhideWhenUsed="0" w:qFormat="1"/>
+    <w:lsdException w:name="heading 2" w:uiPriority="9" w:qFormat="1"/>
+    <w:lsdException w:name="heading 3" w:uiPriority="9" w:qFormat="1"/>
+    <w:lsdException w:name="heading 4" w:uiPriority="9" w:qFormat="1"/>
+    <w:lsdException w:name="heading 5" w:uiPriority="9" w:qFormat="1"/>
+    <w:lsdException w:name="heading 6" w:uiPriority="9" w:qFormat="1"/>
+    <w:lsdException w:name="heading 7" w:uiPriority="9" w:qFormat="1"/>
+    <w:lsdException w:name="heading 8" w:uiPriority="9" w:qFormat="1"/>
+    <w:lsdException w:name="heading 9" w:uiPriority="9" w:qFormat="1"/>
+    <w:lsdException w:name="toc 1" w:uiPriority="39"/>
+    <w:lsdException w:name="toc 2" w:uiPriority="39"/>
+    <w:lsdException w:name="toc 3" w:uiPriority="39"/>
+    <w:lsdException w:name="toc 4" w:uiPriority="39"/>
+    <w:lsdException w:name="toc 5" w:uiPriority="39"/>
+    <w:lsdException w:name="toc 6" w:uiPriority="39"/>
+    <w:lsdException w:name="toc 7" w:uiPriority="39"/>
+    <w:lsdException w:name="toc 8" w:uiPriority="39"/>
+    <w:lsdException w:name="toc 9" w:uiPriority="39"/>
+    <w:lsdException w:name="caption" w:uiPriority="35" w:qFormat="1"/>
+    <w:lsdException w:name="Title" w:semiHidden="0" w:uiPriority="10" w:unhideWhenUsed="0" w:qFormat="1"/>
+    <w:lsdException w:name="Default Paragraph Font" w:uiPriority="1"/>
+    <w:lsdException w:name="Subtitle" w:semiHidden="0" w:uiPriority="11" w:unhideWhenUsed="0" w:qFormat="1"/>
+    <w:lsdException w:name="Strong" w:semiHidden="0" w:uiPriority="22" w:unhideWhenUsed="0" w:qFormat="1"/>
+    <w:lsdException w:name="Emphasis" w:semiHidden="0" w:uiPriority="20" w:unhideWhenUsed="0" w:qFormat="1"/>
+    <w:lsdException w:name="Table Grid" w:semiHidden="0" w:uiPriority="39" w:unhideWhenUsed="0"/>
+    <w:lsdException w:name="Placeholder Text" w:unhideWhenUsed="0"/>
+    <w:lsdException w:name="No Spacing" w:semiHidden="0" w:uiPriority="1" w:unhideWhenUsed="0" w:qFormat="1"/>
+    <w:lsdException w:name="Light Shading" w:semiHidden="0" w:uiPriority="60" w:unhideWhenUsed="0"/>
+    <w:lsdException w:name="Light List" w:semiHidden="0" w:uiPriority="61" w:unhideWhenUsed="0"/>
+    <w:lsdException w:name="Light Grid" w:semiHidden="0" w:uiPriority="62" w:unhideWhenUsed="0"/>
+    <w:lsdException w:name="Medium Shading 1" w:semiHidden="0" w:uiPriority="63" w:unhideWhenUsed="0"/>
+    <w:lsdException w:name="Medium Shading 2" w:semiHidden="0" w:uiPriority="64" w:unhideWhenUsed="0"/>
+    <w:lsdException w:name="Medium List 1" w:semiHidden="0" w:uiPriority="65" w:unhideWhenUsed="0"/>
+    <w:lsdException w:name="Medium List 2" w:semiHidden="0" w:uiPriority="66" w:unhideWhenUsed="0"/>
+    <w:lsdException w:name="Medium Grid 1" w:semiHidden="0" w:uiPriority="67" w:unhideWhenUsed="0"/>
+    <w:lsdException w:name="Medium Grid 2" w:semiHidden="0" w:uiPriority="68" w:unhideWhenUsed="0"/>
+    <w:lsdException w:name="Medium Grid 3" w:semiHidden="0" w:uiPriority="69" w:unhideWhenUsed="0"/>
+    <w:lsdException w:name="Dark List" w:semiHidden="0" w:uiPriority="70" w:unhideWhenUsed="0"/>
+    <w:lsdException w:name="Colorful Shading" w:semiHidden="0" w:uiPriority="71" w:unhideWhenUsed="0"/>
+    <w:lsdException w:name="Colorful List" w:semiHidden="0" w:uiPriority="72" w:unhideWhenUsed="0"/>
+    <w:lsdException w:name="Colorful Grid" w:semiHidden="0" w:uiPriority="73" w:unhideWhenUsed="0"/>
+    <w:lsdException w:name="Light Shading Accent 1" w:semiHidden="0" w:uiPriority="60" w:unhideWhenUsed="0"/>
+    <w:lsdException w:name="Light List Accent 1" w:semiHidden="0" w:uiPriority="61" w:unhideWhenUsed="0"/>
+    <w:lsdException w:name="Light Grid Accent 1" w:semiHidden="0" w:uiPriority="62" w:unhideWhenUsed="0"/>
+    <w:lsdException w:name="Medium Shading 1 Accent 1" w:semiHidden="0" w:uiPriority="63" w:unhideWhenUsed="0"/>
+    <w:lsdException w:name="Medium Shading 2 Accent 1" w:semiHidden="0" w:uiPriority="64" w:unhideWhenUsed="0"/>
+    <w:lsdException w:name="Medium List 1 Accent 1" w:semiHidden="0" w:uiPriority="65" w:unhideWhenUsed="0"/>
+    <w:lsdException w:name="Revision" w:unhideWhenUsed="0"/>
+    <w:lsdException w:name="List Paragraph" w:semiHidden="0" w:uiPriority="34" w:unhideWhenUsed="0" w:qFormat="1"/>
+    <w:lsdException w:name="Quote" w:semiHidden="0" w:uiPriority="29" w:unhideWhenUsed="0" w:qFormat="1"/>
+    <w:lsdException w:name="Intense Quote" w:semiHidden="0" w:uiPriority="30" w:unhideWhenUsed="0" w:qFormat="1"/>
+    <w:lsdException w:name="Medium List 2 Accent 1" w:semiHidden="0" w:uiPriority="66" w:unhideWhenUsed="0"/>
+    <w:lsdException w:name="Medium Grid 1 Accent 1" w:semiHidden="0" w:uiPriority="67" w:unhideWhenUsed="0"/>
+    <w:lsdException w:name="Medium Grid 2 Accent 1" w:semiHidden="0" w:uiPriority="68" w:unhideWhenUsed="0"/>
+    <w:lsdException w:name="Medium Grid 3 Accent 1" w:semiHidden="0" w:uiPriority="69" w:unhideWhenUsed="0"/>
+    <w:lsdException w:name="Dark List Accent 1" w:semiHidden="0" w:uiPriority="70" w:unhideWhenUsed="0"/>
+    <w:lsdException w:name="Colorful Shading Accent 1" w:semiHidden="0" w:uiPriority="71" w:unhideWhenUsed="0"/>
+    <w:lsdException w:name="Colorful List Accent 1" w:semiHidden="0" w:uiPriority="72" w:unhideWhenUsed="0"/>
+    <w:lsdException w:name="Colorful Grid Accent 1" w:semiHidden="0" w:uiPriority="73" w:unhideWhenUsed="0"/>
+    <w:lsdException w:name="Light Shading Accent 2" w:semiHidden="0" w:uiPriority="60" w:unhideWhenUsed="0"/>
+    <w:lsdException w:name="Light List Accent 2" w:semiHidden="0" w:uiPriority="61" w:unhideWhenUsed="0"/>
+    <w:lsdException w:name="Light Grid Accent 2" w:semiHidden="0" w:uiPriority="62" w:unhideWhenUsed="0"/>
+    <w:lsdException w:name="Medium Shading 1 Accent 2" w:semiHidden="0" w:uiPriority="63" w:unhideWhenUsed="0"/>
+    <w:lsdException w:name="Medium Shading 2 Accent 2" w:semiHidden="0" w:uiPriority="64" w:unhideWhenUsed="0"/>
+    <w:lsdException w:name="Medium List 1 Accent 2" w:semiHidden="0" w:uiPriority="65" w:unhideWhenUsed="0"/>
+    <w:lsdException w:name="Medium List 2 Accent 2" w:semiHidden="0" w:uiPriority="66" w:unhideWhenUsed="0"/>
+    <w:lsdException w:name="Medium Grid 1 Accent 2" w:semiHidden="0" w:uiPriority="67" w:unhideWhenUsed="0"/>
+    <w:lsdException w:name="Medium Grid 2 Accent 2" w:semiHidden="0" w:uiPriority="68" w:unhideWhenUsed="0"/>
+    <w:lsdException w:name="Medium Grid 3 Accent 2" w:semiHidden="0" w:uiPriority="69" w:unhideWhenUsed="0"/>
+    <w:lsdException w:name="Dark List Accent 2" w:semiHidden="0" w:uiPriority="70" w:unhideWhenUsed="0"/>
+    <w:lsdException w:name="Colorful Shading Accent 2" w:semiHidden="0" w:uiPriority="71" w:unhideWhenUsed="0"/>
+    <w:lsdException w:name="Colorful List Accent 2" w:semiHidden="0" w:uiPriority="72" w:unhideWhenUsed="0"/>
+    <w:lsdException w:name="Colorful Grid Accent 2" w:semiHidden="0" w:uiPriority="73" w:unhideWhenUsed="0"/>
+    <w:lsdException w:name="Light Shading Accent 3" w:semiHidden="0" w:uiPriority="60" w:unhideWhenUsed="0"/>
+    <w:lsdException w:name="Light List Accent 3" w:semiHidden="0" w:uiPriority="61" w:unhideWhenUsed="0"/>
+    <w:lsdException w:name="Light Grid Accent 3" w:semiHidden="0" w:uiPriority="62" w:unhideWhenUsed="0"/>
+    <w:lsdException w:name="Medium Shading 1 Accent 3" w:semiHidden="0" w:uiPriority="63" w:unhideWhenUsed="0"/>
+    <w:lsdException w:name="Medium Shading 2 Accent 3" w:semiHidden="0" w:uiPriority="64" w:unhideWhenUsed="0"/>
+    <w:lsdException w:name="Medium List 1 Accent 3" w:semiHidden="0" w:uiPriority="65" w:unhideWhenUsed="0"/>
+    <w:lsdException w:name="Medium List 2 Accent 3" w:semiHidden="0" w:uiPriority="66" w:unhideWhenUsed="0"/>
+    <w:lsdException w:name="Medium Grid 1 Accent 3" w:semiHidden="0" w:uiPriority="67" w:unhideWhenUsed="0"/>
+    <w:lsdException w:name="Medium Grid 2 Accent 3" w:semiHidden="0" w:uiPriority="68" w:unhideWhenUsed="0"/>
+    <w:lsdException w:name="Medium Grid 3 Accent 3" w:semiHidden="0" w:uiPriority="69" w:unhideWhenUsed="0"/>
+    <w:lsdException w:name="Dark List Accent 3" w:semiHidden="0" w:uiPriority="70" w:unhideWhenUsed="0"/>
+    <w:lsdException w:name="Colorful Shading Accent 3" w:semiHidden="0" w:uiPriority="71" w:unhideWhenUsed="0"/>
+    <w:lsdException w:name="Colorful List Accent 3" w:semiHidden="0" w:uiPriority="72" w:unhideWhenUsed="0"/>
+    <w:lsdException w:name="Colorful Grid Accent 3" w:semiHidden="0" w:uiPriority="73" w:unhideWhenUsed="0"/>
+    <w:lsdException w:name="Light Shading Accent 4" w:semiHidden="0" w:uiPriority="60" w:unhideWhenUsed="0"/>
+    <w:lsdException w:name="Light List Accent 4" w:semiHidden="0" w:uiPriority="61" w:unhideWhenUsed="0"/>
+    <w:lsdException w:name="Light Grid Accent 4" w:semiHidden="0" w:uiPriority="62" w:unhideWhenUsed="0"/>
+    <w:lsdException w:name="Medium Shading 1 Accent 4" w:semiHidden="0" w:uiPriority="63" w:unhideWhenUsed="0"/>
+    <w:lsdException w:name="Medium Shading 2 Accent 4" w:semiHidden="0" w:uiPriority="64" w:unhideWhenUsed="0"/>
+    <w:lsdException w:name="Medium List 1 Accent 4" w:semiHidden="0" w:uiPriority="65" w:unhideWhenUsed="0"/>
+    <w:lsdException w:name="Medium List 2 Accent 4" w:semiHidden="0" w:uiPriority="66" w:unhideWhenUsed="0"/>
+    <w:lsdException w:name="Medium Grid 1 Accent 4" w:semiHidden="0" w:uiPriority="67" w:unhideWhenUsed="0"/>
+    <w:lsdException w:name="Medium Grid 2 Accent 4" w:semiHidden="0" w:uiPriority="68" w:unhideWhenUsed="0"/>
+    <w:lsdException w:name="Medium Grid 3 Accent 4" w:semiHidden="0" w:uiPriority="69" w:unhideWhenUsed="0"/>
+    <w:lsdException w:name="Dark List Accent 4" w:semiHidden="0" w:uiPriority="70" w:unhideWhenUsed="0"/>
+    <w:lsdException w:name="Colorful Shading Accent 4" w:semiHidden="0" w:uiPriority="71" w:unhideWhenUsed="0"/>
+    <w:lsdException w:name="Colorful List Accent 4" w:semiHidden="0" w:uiPriority="72" w:unhideWhenUsed="0"/>
+    <w:lsdException w:name="Colorful Grid Accent 4" w:semiHidden="0" w:uiPriority="73" w:unhideWhenUsed="0"/>
+    <w:lsdException w:name="Light Shading Accent 5" w:semiHidden="0" w:uiPriority="60" w:unhideWhenUsed="0"/>
+    <w:lsdException w:name="Light List Accent 5" w:semiHidden="0" w:uiPriority="61" w:unhideWhenUsed="0"/>
+    <w:lsdException w:name="Light Grid Accent 5" w:semiHidden="0" w:uiPriority="62" w:unhideWhenUsed="0"/>
+    <w:lsdException w:name="Medium Shading 1 Accent 5" w:semiHidden="0" w:uiPriority="63" w:unhideWhenUsed="0"/>
+    <w:lsdException w:name="Medium Shading 2 Accent 5" w:semiHidden="0" w:uiPriority="64" w:unhideWhenUsed="0"/>
+    <w:lsdException w:name="Medium List 1 Accent 5" w:semiHidden="0" w:uiPriority="65" w:unhideWhenUsed="0"/>
+    <w:lsdException w:name="Medium List 2 Accent 5" w:semiHidden="0" w:uiPriority="66" w:unhideWhenUsed="0"/>
+    <w:lsdException w:name="Medium Grid 1 Accent 5" w:semiHidden="0" w:uiPriority="67" w:unhideWhenUsed="0"/>
+    <w:lsdException w:name="Medium Grid 2 Accent 5" w:semiHidden="0" w:uiPriority="68" w:unhideWhenUsed="0"/>
+    <w:lsdException w:name="Medium Grid 3 Accent 5" w:semiHidden="0" w:uiPriority="69" w:unhideWhenUsed="0"/>
+    <w:lsdException w:name="Dark List Accent 5" w:semiHidden="0" w:uiPriority="70" w:unhideWhenUsed="0"/>
+    <w:lsdException w:name="Colorful Shading Accent 5" w:semiHidden="0" w:uiPriority="71" w:unhideWhenUsed="0"/>
+    <w:lsdException w:name="Colorful List Accent 5" w:semiHidden="0" w:uiPriority="72" w:unhideWhenUsed="0"/>
+    <w:lsdException w:name="Colorful Grid Accent 5" w:semiHidden="0" w:uiPriority="73" w:unhideWhenUsed="0"/>
+    <w:lsdException w:name="Light Shading Accent 6" w:semiHidden="0" w:uiPriority="60" w:unhideWhenUsed="0"/>
+    <w:lsdException w:name="Light List Accent 6" w:semiHidden="0" w:uiPriority="61" w:unhideWhenUsed="0"/>
+    <w:lsdException w:name="Light Grid Accent 6" w:semiHidden="0" w:uiPriority="62" w:unhideWhenUsed="0"/>
+    <w:lsdException w:name="Medium Shading 1 Accent 6" w:semiHidden="0" w:uiPriority="63" w:unhideWhenUsed="0"/>
+    <w:lsdException w:name="Medium Shading 2 Accent 6" w:semiHidden="0" w:uiPriority="64" w:unhideWhenUsed="0"/>
+    <w:lsdException w:name="Medium List 1 Accent 6" w:semiHidden="0" w:uiPriority="65" w:unhideWhenUsed="0"/>
+    <w:lsdException w:name="Medium List 2 Accent 6" w:semiHidden="0" w:uiPriority="66" w:unhideWhenUsed="0"/>
+    <w:lsdException w:name="Medium Grid 1 Accent 6" w:semiHidden="0" w:uiPriority="67" w:unhideWhenUsed="0"/>
+    <w:lsdException w:name="Medium Grid 2 Accent 6" w:semiHidden="0" w:uiPriority="68" w:unhideWhenUsed="0"/>
+    <w:lsdException w:name="Medium Grid 3 Accent 6" w:semiHidden="0" w:uiPriority="69" w:unhideWhenUsed="0"/>
+    <w:lsdException w:name="Dark List Accent 6" w:semiHidden="0" w:uiPriority="70" w:unhideWhenUsed="0"/>
+    <w:lsdException w:name="Colorful Shading Accent 6" w:semiHidden="0" w:uiPriority="71" w:unhideWhenUsed="0"/>
+    <w:lsdException w:name="Colorful List Accent 6" w:semiHidden="0" w:uiPriority="72" w:unhideWhenUsed="0"/>
+    <w:lsdException w:name="Colorful Grid Accent 6" w:semiHidden="0" w:uiPriority="73" w:unhideWhenUsed="0"/>
+    <w:lsdException w:name="Subtle Emphasis" w:semiHidden="0" w:uiPriority="19" w:unhideWhenUsed="0" w:qFormat="1"/>
+    <w:lsdException w:name="Intense Emphasis" w:semiHidden="0" w:uiPriority="21" w:unhideWhenUsed="0" w:qFormat="1"/>
+    <w:lsdException w:name="Subtle Reference" w:semiHidden="0" w:uiPriority="31" w:unhideWhenUsed="0" w:qFormat="1"/>
+    <w:lsdException w:name="Intense Reference" w:semiHidden="0" w:uiPriority="32" w:unhideWhenUsed="0" w:qFormat="1"/>
+    <w:lsdException w:name="Book Title" w:semiHidden="0" w:uiPriority="33" w:unhideWhenUsed="0" w:qFormat="1"/>
+    <w:lsdException w:name="Bibliography" w:uiPriority="37"/>
+    <w:lsdException w:name="TOC Heading" w:uiPriority="39" w:qFormat="1"/>
+  </w:latentStyles>
+  <w:style w:type="paragraph" w:default="1" w:styleId="Normal">
+    <w:name w:val="Normal"/>
+    <w:qFormat/>
+    <w:rsid w:val="00C361AE"/>
+    <w:pPr>
+      <w:spacing w:after="200" w:line="276" w:lineRule="auto"/>
+    </w:pPr>
+  </w:style>
+  <w:style w:type="character" w:default="1" w:styleId="DefaultParagraphFont">
+    <w:name w:val="Default Paragraph Font"/>
+    <w:uiPriority w:val="1"/>
+    <w:semiHidden/>
+    <w:unhideWhenUsed/>
+  </w:style>
+  <w:style w:type="table" w:default="1" w:styleId="TableNormal">
+    <w:name w:val="Normal Table"/>
+    <w:uiPriority w:val="99"/>
+    <w:semiHidden/>
+    <w:unhideWhenUsed/>
+    <w:tblPr>
+      <w:tblInd w:w="0" w:type="dxa"/>
+      <w:tblCellMar>
+        <w:top w:w="0" w:type="dxa"/>
+        <w:left w:w="108" w:type="dxa"/>
+        <w:bottom w:w="0" w:type="dxa"/>
+        <w:right w:w="108" w:type="dxa"/>
+      </w:tblCellMar>
+    </w:tblPr>
+  </w:style>
+  <w:style w:type="numbering" w:default="1" w:styleId="NoList">
+    <w:name w:val="No List"/>
+    <w:uiPriority w:val="99"/>
+    <w:semiHidden/>
+    <w:unhideWhenUsed/>
+  </w:style>
+  <w:style w:type="table" w:styleId="TableGrid">
+    <w:name w:val="Table Grid"/>
+    <w:basedOn w:val="TableNormal"/>
+    <w:uiPriority w:val="39"/>
+    <w:rsid w:val="00C361AE"/>
+    <w:pPr>
+      <w:spacing w:after="0" w:line="240" w:lineRule="auto"/>
+    </w:pPr>
+    <w:tblPr>
+      <w:tblInd w:w="0" w:type="dxa"/>
+      <w:tblBorders>
+        <w:top w:val="single" w:sz="4" w:space="0" w:color="auto"/>
+        <w:left w:val="single" w:sz="4" w:space="0" w:color="auto"/>
+        <w:bottom w:val="single" w:sz="4" w:space="0" w:color="auto"/>
+        <w:right w:val="single" w:sz="4" w:space="0" w:color="auto"/>
+        <w:insideH w:val="single" w:sz="4" w:space="0" w:color="auto"/>
+        <w:insideV w:val="single" w:sz="4" w:space="0" w:color="auto"/>
+      </w:tblBorders>
+      <w:tblCellMar>
+        <w:top w:w="0" w:type="dxa"/>
+        <w:left w:w="108" w:type="dxa"/>
+        <w:bottom w:w="0" w:type="dxa"/>
+        <w:right w:w="108" w:type="dxa"/>
+      </w:tblCellMar>
+    </w:tblPr>
+  </w:style>
+  <w:style w:type="paragraph" w:styleId="Header">
+    <w:name w:val="header"/>
+    <w:basedOn w:val="Normal"/>
+    <w:link w:val="HeaderChar"/>
+    <w:uiPriority w:val="99"/>
+    <w:unhideWhenUsed/>
+    <w:rsid w:val="00E17601"/>
+    <w:pPr>
+      <w:tabs>
+        <w:tab w:val="center" w:pos="4680"/>
+        <w:tab w:val="right" w:pos="9360"/>
+      </w:tabs>
+      <w:spacing w:after="0" w:line="240" w:lineRule="auto"/>
+    </w:pPr>
+  </w:style>
+  <w:style w:type="character" w:customStyle="1" w:styleId="HeaderChar">
+    <w:name w:val="Header Char"/>
+    <w:basedOn w:val="DefaultParagraphFont"/>
+    <w:link w:val="Header"/>
+    <w:uiPriority w:val="99"/>
+    <w:rsid w:val="00E17601"/>
+  </w:style>
+  <w:style w:type="paragraph" w:styleId="Footer">
+    <w:name w:val="footer"/>
+    <w:basedOn w:val="Normal"/>
+    <w:link w:val="FooterChar"/>
+    <w:uiPriority w:val="99"/>
+    <w:unhideWhenUsed/>
+    <w:rsid w:val="00E17601"/>
+    <w:pPr>
+      <w:tabs>
+        <w:tab w:val="center" w:pos="4680"/>
+        <w:tab w:val="right" w:pos="9360"/>
+      </w:tabs>
+      <w:spacing w:after="0" w:line="240" w:lineRule="auto"/>
+    </w:pPr>
+  </w:style>
+  <w:style w:type="character" w:customStyle="1" w:styleId="FooterChar">
+    <w:name w:val="Footer Char"/>
+    <w:basedOn w:val="DefaultParagraphFont"/>
+    <w:link w:val="Footer"/>
+    <w:uiPriority w:val="99"/>
+    <w:rsid w:val="00E17601"/>
+  </w:style>
+  <w:style w:type="paragraph" w:styleId="BalloonText">
+    <w:name w:val="Balloon Text"/>
+    <w:basedOn w:val="Normal"/>
+    <w:link w:val="BalloonTextChar"/>
+    <w:uiPriority w:val="99"/>
+    <w:semiHidden/>
+    <w:unhideWhenUsed/>
+    <w:rsid w:val="0026389D"/>
+    <w:pPr>
+      <w:spacing w:after="0" w:line="240" w:lineRule="auto"/>
+    </w:pPr>
+    <w:rPr>
+      <w:rFonts w:ascii="Tahoma" w:hAnsi="Tahoma" w:cs="Tahoma"/>
+      <w:sz w:val="16"/>
+      <w:szCs w:val="16"/>
+    </w:rPr>
+  </w:style>
+  <w:style w:type="character" w:customStyle="1" w:styleId="BalloonTextChar">
+    <w:name w:val="Balloon Text Char"/>
+    <w:basedOn w:val="DefaultParagraphFont"/>
+    <w:link w:val="BalloonText"/>
+    <w:uiPriority w:val="99"/>
+    <w:semiHidden/>
+    <w:rsid w:val="0026389D"/>
+    <w:rPr>
+      <w:rFonts w:ascii="Tahoma" w:hAnsi="Tahoma" w:cs="Tahoma"/>
+      <w:sz w:val="16"/>
+      <w:szCs w:val="16"/>
+    </w:rPr>
+  </w:style>
+  <w:style w:type="paragraph" w:styleId="ListParagraph">
+    <w:name w:val="List Paragraph"/>
+    <w:basedOn w:val="Normal"/>
+    <w:uiPriority w:val="34"/>
+    <w:qFormat/>
+    <w:rsid w:val="0026389D"/>
+    <w:pPr>
+      <w:ind w:left="720"/>
+      <w:contextualSpacing/>
+    </w:pPr>
+  </w:style>
+  <w:style w:type="character" w:styleId="Hyperlink">
+    <w:name w:val="Hyperlink"/>
+    <w:basedOn w:val="DefaultParagraphFont"/>
+    <w:uiPriority w:val="99"/>
+    <w:unhideWhenUsed/>
+    <w:rsid w:val="00BE1530"/>
+    <w:rPr>
+      <w:color w:val="0563C1" w:themeColor="hyperlink"/>
+      <w:u w:val="single"/>
+    </w:rPr>
   </w:style>
 </w:styles>
 </file>
@@ -3715,7 +4775,7 @@
     </a:clrScheme>
     <a:fontScheme name="Office">
       <a:majorFont>
-        <a:latin typeface="Calibri Light" panose="020F0302020204030204"/>
+        <a:latin typeface="Calibri Light"/>
         <a:ea typeface=""/>
         <a:cs typeface=""/>
         <a:font script="Jpan" typeface="游ゴシック Light"/>
@@ -3767,7 +4827,7 @@
         <a:font script="Tfng" typeface="Ebrima"/>
       </a:majorFont>
       <a:minorFont>
-        <a:latin typeface="Calibri" panose="020F0502020204030204"/>
+        <a:latin typeface="Calibri"/>
         <a:ea typeface=""/>
         <a:cs typeface=""/>
         <a:font script="Jpan" typeface="游明朝"/>
@@ -3961,7 +5021,7 @@
   <a:extraClrSchemeLst/>
   <a:extLst>
     <a:ext uri="{05A4C25C-085E-4340-85A3-A5531E510DB2}">
-      <thm15:themeFamily xmlns:thm15="http://schemas.microsoft.com/office/thememl/2012/main" name="Office Theme" id="{62F939B6-93AF-4DB8-9C6B-D6C7DFDC589F}" vid="{4A3C46E8-61CC-4603-A589-7422A47A8E4A}"/>
+      <thm15:themeFamily xmlns:thm15="http://schemas.microsoft.com/office/thememl/2012/main" xmlns="" name="Office Theme" id="{62F939B6-93AF-4DB8-9C6B-D6C7DFDC589F}" vid="{4A3C46E8-61CC-4603-A589-7422A47A8E4A}"/>
     </a:ext>
   </a:extLst>
 </a:theme>

</xml_diff>